<commit_message>
added synopsis proposal guidline from ignou...
</commit_message>
<xml_diff>
--- a/report/ESCMS-synopsis.docx
+++ b/report/ESCMS-synopsis.docx
@@ -1,6 +1,6 @@
 
 <file path=word/document.xml><?xml version="1.0" encoding="utf-8"?>
-<w:document xmlns:wpc="http://schemas.microsoft.com/office/word/2010/wordprocessingCanvas" xmlns:mc="http://schemas.openxmlformats.org/markup-compatibility/2006" xmlns:o="urn:schemas-microsoft-com:office:office" xmlns:r="http://schemas.openxmlformats.org/officeDocument/2006/relationships" xmlns:m="http://schemas.openxmlformats.org/officeDocument/2006/math" xmlns:v="urn:schemas-microsoft-com:vml" xmlns:wp14="http://schemas.microsoft.com/office/word/2010/wordprocessingDrawing" xmlns:wp="http://schemas.openxmlformats.org/drawingml/2006/wordprocessingDrawing" xmlns:w10="urn:schemas-microsoft-com:office:word" xmlns:w="http://schemas.openxmlformats.org/wordprocessingml/2006/main" xmlns:w14="http://schemas.microsoft.com/office/word/2010/wordml" xmlns:wpg="http://schemas.microsoft.com/office/word/2010/wordprocessingGroup" xmlns:wpi="http://schemas.microsoft.com/office/word/2010/wordprocessingInk" xmlns:wne="http://schemas.microsoft.com/office/word/2006/wordml" xmlns:wps="http://schemas.microsoft.com/office/word/2010/wordprocessingShape" mc:Ignorable="w14 wp14">
+<w:document xmlns:ve="http://schemas.openxmlformats.org/markup-compatibility/2006" xmlns:o="urn:schemas-microsoft-com:office:office" xmlns:r="http://schemas.openxmlformats.org/officeDocument/2006/relationships" xmlns:m="http://schemas.openxmlformats.org/officeDocument/2006/math" xmlns:v="urn:schemas-microsoft-com:vml" xmlns:wp="http://schemas.openxmlformats.org/drawingml/2006/wordprocessingDrawing" xmlns:w10="urn:schemas-microsoft-com:office:word" xmlns:w="http://schemas.openxmlformats.org/wordprocessingml/2006/main" xmlns:wne="http://schemas.microsoft.com/office/word/2006/wordml">
   <w:body>
     <w:sdt>
       <w:sdtPr>
@@ -23,7 +23,7 @@
           <w:tblPr>
             <w:tblW w:w="5000" w:type="pct"/>
             <w:jc w:val="center"/>
-            <w:tblLook w:val="04A0" w:firstRow="1" w:lastRow="0" w:firstColumn="1" w:lastColumn="0" w:noHBand="0" w:noVBand="1"/>
+            <w:tblLook w:val="04A0"/>
           </w:tblPr>
           <w:tblGrid>
             <w:gridCol w:w="9576"/>
@@ -64,7 +64,6 @@
                 <w:dataBinding w:prefixMappings="xmlns:ns0='http://schemas.openxmlformats.org/package/2006/metadata/core-properties' xmlns:ns1='http://purl.org/dc/elements/1.1/'" w:xpath="/ns0:coreProperties[1]/ns1:title[1]" w:storeItemID="{6C3C8BC8-F283-45AE-878A-BAB7291924A1}"/>
                 <w:text/>
               </w:sdtPr>
-              <w:sdtEndPr/>
               <w:sdtContent>
                 <w:tc>
                   <w:tcPr>
@@ -111,7 +110,6 @@
                 <w:dataBinding w:prefixMappings="xmlns:ns0='http://schemas.openxmlformats.org/package/2006/metadata/core-properties' xmlns:ns1='http://purl.org/dc/elements/1.1/'" w:xpath="/ns0:coreProperties[1]/ns1:subject[1]" w:storeItemID="{6C3C8BC8-F283-45AE-878A-BAB7291924A1}"/>
                 <w:text/>
               </w:sdtPr>
-              <w:sdtEndPr/>
               <w:sdtContent>
                 <w:tc>
                   <w:tcPr>
@@ -180,7 +178,6 @@
                 <w:dataBinding w:prefixMappings="xmlns:ns0='http://schemas.openxmlformats.org/package/2006/metadata/core-properties' xmlns:ns1='http://purl.org/dc/elements/1.1/'" w:xpath="/ns0:coreProperties[1]/ns1:creator[1]" w:storeItemID="{6C3C8BC8-F283-45AE-878A-BAB7291924A1}"/>
                 <w:text/>
               </w:sdtPr>
-              <w:sdtEndPr/>
               <w:sdtContent>
                 <w:tc>
                   <w:tcPr>
@@ -196,7 +193,6 @@
                         <w:bCs/>
                       </w:rPr>
                     </w:pPr>
-                    <w:proofErr w:type="spellStart"/>
                     <w:r>
                       <w:rPr>
                         <w:rFonts w:ascii="Times New Roman" w:eastAsiaTheme="minorHAnsi" w:hAnsi="Times New Roman" w:cs="Times New Roman"/>
@@ -206,102 +202,7 @@
                         <w:sz w:val="27"/>
                         <w:szCs w:val="27"/>
                       </w:rPr>
-                      <w:t>Dipanwita</w:t>
-                    </w:r>
-                    <w:proofErr w:type="spellEnd"/>
-                    <w:r>
-                      <w:rPr>
-                        <w:rFonts w:ascii="Times New Roman" w:eastAsiaTheme="minorHAnsi" w:hAnsi="Times New Roman" w:cs="Times New Roman"/>
-                        <w:b/>
-                        <w:bCs/>
-                        <w:color w:val="000000"/>
-                        <w:sz w:val="27"/>
-                        <w:szCs w:val="27"/>
-                      </w:rPr>
-                      <w:t xml:space="preserve"> </w:t>
-                    </w:r>
-                    <w:proofErr w:type="spellStart"/>
-                    <w:r>
-                      <w:rPr>
-                        <w:rFonts w:ascii="Times New Roman" w:eastAsiaTheme="minorHAnsi" w:hAnsi="Times New Roman" w:cs="Times New Roman"/>
-                        <w:b/>
-                        <w:bCs/>
-                        <w:color w:val="000000"/>
-                        <w:sz w:val="27"/>
-                        <w:szCs w:val="27"/>
-                      </w:rPr>
-                      <w:t>Dey</w:t>
-                    </w:r>
-                    <w:proofErr w:type="spellEnd"/>
-                    <w:r>
-                      <w:rPr>
-                        <w:rFonts w:ascii="Times New Roman" w:eastAsiaTheme="minorHAnsi" w:hAnsi="Times New Roman" w:cs="Times New Roman"/>
-                        <w:b/>
-                        <w:bCs/>
-                        <w:color w:val="000000"/>
-                        <w:sz w:val="27"/>
-                        <w:szCs w:val="27"/>
-                      </w:rPr>
-                      <w:t xml:space="preserve"> ( 105136520 )</w:t>
-                    </w:r>
-                    <w:r>
-                      <w:rPr>
-                        <w:rFonts w:ascii="Times New Roman" w:eastAsiaTheme="minorHAnsi" w:hAnsi="Times New Roman" w:cs="Times New Roman"/>
-                        <w:b/>
-                        <w:bCs/>
-                        <w:color w:val="000000"/>
-                        <w:sz w:val="27"/>
-                        <w:szCs w:val="27"/>
-                      </w:rPr>
-                      <w:t xml:space="preserve">       </w:t>
-                    </w:r>
-                    <w:proofErr w:type="spellStart"/>
-                    <w:r>
-                      <w:rPr>
-                        <w:rFonts w:ascii="Times New Roman" w:eastAsiaTheme="minorHAnsi" w:hAnsi="Times New Roman" w:cs="Times New Roman"/>
-                        <w:b/>
-                        <w:bCs/>
-                        <w:color w:val="000000"/>
-                        <w:sz w:val="27"/>
-                        <w:szCs w:val="27"/>
-                      </w:rPr>
-                      <w:t>Susmita</w:t>
-                    </w:r>
-                    <w:proofErr w:type="spellEnd"/>
-                    <w:r>
-                      <w:rPr>
-                        <w:rFonts w:ascii="Times New Roman" w:eastAsiaTheme="minorHAnsi" w:hAnsi="Times New Roman" w:cs="Times New Roman"/>
-                        <w:b/>
-                        <w:bCs/>
-                        <w:color w:val="000000"/>
-                        <w:sz w:val="27"/>
-                        <w:szCs w:val="27"/>
-                      </w:rPr>
-                      <w:t xml:space="preserve"> </w:t>
-                    </w:r>
-                    <w:proofErr w:type="spellStart"/>
-                    <w:r>
-                      <w:rPr>
-                        <w:rFonts w:ascii="Times New Roman" w:eastAsiaTheme="minorHAnsi" w:hAnsi="Times New Roman" w:cs="Times New Roman"/>
-                        <w:b/>
-                        <w:bCs/>
-                        <w:color w:val="000000"/>
-                        <w:sz w:val="27"/>
-                        <w:szCs w:val="27"/>
-                      </w:rPr>
-                      <w:t>Podder</w:t>
-                    </w:r>
-                    <w:proofErr w:type="spellEnd"/>
-                    <w:r>
-                      <w:rPr>
-                        <w:rFonts w:ascii="Times New Roman" w:eastAsiaTheme="minorHAnsi" w:hAnsi="Times New Roman" w:cs="Times New Roman"/>
-                        <w:b/>
-                        <w:bCs/>
-                        <w:color w:val="000000"/>
-                        <w:sz w:val="27"/>
-                        <w:szCs w:val="27"/>
-                      </w:rPr>
-                      <w:t>( 105140695 )</w:t>
+                      <w:t>SANGITA MONDAL(105140503)</w:t>
                     </w:r>
                   </w:p>
                 </w:tc>
@@ -337,7 +238,7 @@
           <w:tblPr>
             <w:tblpPr w:leftFromText="187" w:rightFromText="187" w:horzAnchor="margin" w:tblpXSpec="center" w:tblpYSpec="bottom"/>
             <w:tblW w:w="5000" w:type="pct"/>
-            <w:tblLook w:val="04A0" w:firstRow="1" w:lastRow="0" w:firstColumn="1" w:lastColumn="0" w:noHBand="0" w:noVBand="1"/>
+            <w:tblLook w:val="04A0"/>
           </w:tblPr>
           <w:tblGrid>
             <w:gridCol w:w="9576"/>
@@ -3005,25 +2906,7 @@
           <w:sz w:val="23"/>
           <w:szCs w:val="23"/>
         </w:rPr>
-        <w:t>in this document) is a</w:t>
-      </w:r>
-      <w:r>
-        <w:rPr>
-          <w:rFonts w:ascii="Times New Roman" w:hAnsi="Times New Roman" w:cs="Times New Roman"/>
-          <w:color w:val="000000"/>
-          <w:sz w:val="23"/>
-          <w:szCs w:val="23"/>
-        </w:rPr>
-        <w:t xml:space="preserve"> </w:t>
-      </w:r>
-      <w:r>
-        <w:rPr>
-          <w:rFonts w:ascii="Times New Roman" w:hAnsi="Times New Roman" w:cs="Times New Roman"/>
-          <w:color w:val="000000"/>
-          <w:sz w:val="23"/>
-          <w:szCs w:val="23"/>
-        </w:rPr>
-        <w:t xml:space="preserve">computerized solution for managing customer needs in Electric Supply offices. </w:t>
+        <w:t xml:space="preserve">in this document) is acomputerized solution for managing customer needs in Electric Supply offices. </w:t>
       </w:r>
       <w:r>
         <w:t>Electric Supply Customer Management System will enable electric supply offices to maintain computerized records and manage customer needs more efficiently with help of sophisticated customer management techniques and technologies.</w:t>
@@ -3059,37 +2942,7 @@
         <w:t xml:space="preserve">The main objective of this project is to automate the process in an Electric Supply office. </w:t>
       </w:r>
       <w:r>
-        <w:t>Electric Supply Customer Management System will be used by Electric Supply Employees to enter</w:t>
-      </w:r>
-      <w:r>
-        <w:t xml:space="preserve"> </w:t>
-      </w:r>
-      <w:r>
-        <w:t>various data about the Customers and their needs. The Employees will update the status of customer</w:t>
-      </w:r>
-      <w:r>
-        <w:t xml:space="preserve"> </w:t>
-      </w:r>
-      <w:r>
-        <w:t>requests; track the progress of the work &amp; transactions made in Electric Supply Customer</w:t>
-      </w:r>
-      <w:r>
-        <w:t xml:space="preserve"> </w:t>
-      </w:r>
-      <w:r>
-        <w:t>Management</w:t>
-      </w:r>
-      <w:r>
-        <w:t xml:space="preserve"> </w:t>
-      </w:r>
-      <w:r>
-        <w:t>System. It can generate reports and receipts required to serve customer request and</w:t>
-      </w:r>
-      <w:r>
-        <w:t xml:space="preserve"> </w:t>
-      </w:r>
-      <w:r>
-        <w:t xml:space="preserve">queries. </w:t>
+        <w:t xml:space="preserve">Electric Supply Customer Management System will be used by Electric Supply Employees to entervarious data about the Customers and their needs. The Employees will update the status of customerrequests; track the progress of the work &amp; transactions made in Electric Supply CustomerManagementSystem. It can generate reports and receipts required to serve customer request andqueries. </w:t>
       </w:r>
       <w:r>
         <w:t xml:space="preserve">In a nutshell </w:t>
@@ -3151,9 +3004,6 @@
         <w:t>Scope</w:t>
       </w:r>
       <w:bookmarkEnd w:id="3"/>
-      <w:r>
-        <w:t xml:space="preserve">  </w:t>
-      </w:r>
     </w:p>
     <w:p>
       <w:pPr>
@@ -3198,10 +3048,10 @@
                     <pic:cNvPicPr/>
                   </pic:nvPicPr>
                   <pic:blipFill>
-                    <a:blip r:embed="rId9">
+                    <a:blip r:embed="rId8">
                       <a:extLst>
                         <a:ext uri="{28A0092B-C50C-407E-A947-70E740481C1C}">
-                          <a14:useLocalDpi xmlns:a14="http://schemas.microsoft.com/office/drawing/2010/main" val="0"/>
+                          <a14:useLocalDpi xmlns:a14="http://schemas.microsoft.com/office/drawing/2010/main" xmlns:wps="http://schemas.microsoft.com/office/word/2010/wordprocessingShape" xmlns:wpi="http://schemas.microsoft.com/office/word/2010/wordprocessingInk" xmlns:wpg="http://schemas.microsoft.com/office/word/2010/wordprocessingGroup" xmlns:w14="http://schemas.microsoft.com/office/word/2010/wordml" xmlns:w="http://schemas.openxmlformats.org/wordprocessingml/2006/main" xmlns:w10="urn:schemas-microsoft-com:office:word" xmlns:wp14="http://schemas.microsoft.com/office/word/2010/wordprocessingDrawing" xmlns:v="urn:schemas-microsoft-com:vml" xmlns:o="urn:schemas-microsoft-com:office:office" xmlns:mc="http://schemas.openxmlformats.org/markup-compatibility/2006" xmlns:wpc="http://schemas.microsoft.com/office/word/2010/wordprocessingCanvas" xmlns="" val="0"/>
                         </a:ext>
                       </a:extLst>
                     </a:blip>
@@ -3319,13 +3169,7 @@
         <w:spacing w:line="480" w:lineRule="auto"/>
       </w:pPr>
       <w:r>
-        <w:t>This software will follow Object Oriented Programming Paradigm and use below mentioned</w:t>
-      </w:r>
-      <w:r>
-        <w:t xml:space="preserve"> </w:t>
-      </w:r>
-      <w:r>
-        <w:t>areas.</w:t>
+        <w:t>This software will follow Object Oriented Programming Paradigm and use below mentionedareas.</w:t>
       </w:r>
     </w:p>
     <w:p>
@@ -3508,7 +3352,6 @@
           <w:szCs w:val="23"/>
         </w:rPr>
       </w:pPr>
-      <w:proofErr w:type="gramStart"/>
       <w:r>
         <w:rPr>
           <w:rFonts w:ascii="Times New Roman" w:hAnsi="Times New Roman" w:cs="Times New Roman"/>
@@ -3576,7 +3419,6 @@
         </w:rPr>
         <w:t xml:space="preserve"> solutions for larger programming tasks.</w:t>
       </w:r>
-      <w:proofErr w:type="gramEnd"/>
     </w:p>
     <w:p>
       <w:pPr>
@@ -3640,14 +3482,6 @@
         <w:t>C#)</w:t>
       </w:r>
       <w:bookmarkEnd w:id="10"/>
-      <w:r>
-        <w:rPr>
-          <w:rFonts w:ascii="Times New Roman" w:hAnsi="Times New Roman"/>
-          <w:sz w:val="23"/>
-          <w:szCs w:val="23"/>
-        </w:rPr>
-        <w:t xml:space="preserve"> </w:t>
-      </w:r>
       <w:bookmarkEnd w:id="11"/>
       <w:bookmarkEnd w:id="12"/>
     </w:p>
@@ -3663,15 +3497,7 @@
     </w:p>
     <w:p>
       <w:r>
-        <w:t xml:space="preserve">It was developed by Microsoft within the .NET initiative and later approved as a standard by </w:t>
-      </w:r>
-      <w:proofErr w:type="spellStart"/>
-      <w:r>
-        <w:t>Ecma</w:t>
-      </w:r>
-      <w:proofErr w:type="spellEnd"/>
-      <w:r>
-        <w:t xml:space="preserve"> (ECMA-334) and ISO (ISO/IEC 23270). C# is one of the programming languages designed for the Common Language Infrastructure.</w:t>
+        <w:t>It was developed by Microsoft within the .NET initiative and later approved as a standard by Ecma (ECMA-334) and ISO (ISO/IEC 23270). C# is one of the programming languages designed for the Common Language Infrastructure.</w:t>
       </w:r>
     </w:p>
     <w:p>
@@ -3776,43 +3602,7 @@
           <w:sz w:val="23"/>
           <w:szCs w:val="23"/>
         </w:rPr>
-        <w:t xml:space="preserve">: </w:t>
-      </w:r>
-      <w:proofErr w:type="spellStart"/>
-      <w:r>
-        <w:rPr>
-          <w:rFonts w:ascii="Times New Roman" w:hAnsi="Times New Roman" w:cs="Times New Roman"/>
-          <w:sz w:val="23"/>
-          <w:szCs w:val="23"/>
-        </w:rPr>
-        <w:t>InnoDB</w:t>
-      </w:r>
-      <w:proofErr w:type="spellEnd"/>
-      <w:r>
-        <w:rPr>
-          <w:rFonts w:ascii="Times New Roman" w:hAnsi="Times New Roman" w:cs="Times New Roman"/>
-          <w:sz w:val="23"/>
-          <w:szCs w:val="23"/>
-        </w:rPr>
-        <w:t xml:space="preserve"> , </w:t>
-      </w:r>
-      <w:proofErr w:type="spellStart"/>
-      <w:r>
-        <w:rPr>
-          <w:rFonts w:ascii="Times New Roman" w:hAnsi="Times New Roman" w:cs="Times New Roman"/>
-          <w:sz w:val="23"/>
-          <w:szCs w:val="23"/>
-        </w:rPr>
-        <w:t>MyISAM</w:t>
-      </w:r>
-      <w:proofErr w:type="spellEnd"/>
-      <w:r>
-        <w:rPr>
-          <w:rFonts w:ascii="Times New Roman" w:hAnsi="Times New Roman" w:cs="Times New Roman"/>
-          <w:sz w:val="23"/>
-          <w:szCs w:val="23"/>
-        </w:rPr>
-        <w:t>, NDB (MySQL Cluster),Memory ,Merge , Archive, CSV</w:t>
+        <w:t>: InnoDB , MyISAM, NDB (MySQL Cluster),Memory ,Merge , Archive, CSV</w:t>
       </w:r>
     </w:p>
     <w:p>
@@ -4009,10 +3799,10 @@
                     <pic:cNvPicPr/>
                   </pic:nvPicPr>
                   <pic:blipFill>
-                    <a:blip r:embed="rId10">
+                    <a:blip r:embed="rId9">
                       <a:extLst>
                         <a:ext uri="{28A0092B-C50C-407E-A947-70E740481C1C}">
-                          <a14:useLocalDpi xmlns:a14="http://schemas.microsoft.com/office/drawing/2010/main" val="0"/>
+                          <a14:useLocalDpi xmlns:a14="http://schemas.microsoft.com/office/drawing/2010/main" xmlns:wps="http://schemas.microsoft.com/office/word/2010/wordprocessingShape" xmlns:wpi="http://schemas.microsoft.com/office/word/2010/wordprocessingInk" xmlns:wpg="http://schemas.microsoft.com/office/word/2010/wordprocessingGroup" xmlns:w14="http://schemas.microsoft.com/office/word/2010/wordml" xmlns:w="http://schemas.openxmlformats.org/wordprocessingml/2006/main" xmlns:w10="urn:schemas-microsoft-com:office:word" xmlns:wp14="http://schemas.microsoft.com/office/word/2010/wordprocessingDrawing" xmlns:v="urn:schemas-microsoft-com:vml" xmlns:o="urn:schemas-microsoft-com:office:office" xmlns:mc="http://schemas.openxmlformats.org/markup-compatibility/2006" xmlns:wpc="http://schemas.microsoft.com/office/word/2010/wordprocessingCanvas" xmlns="" val="0"/>
                         </a:ext>
                       </a:extLst>
                     </a:blip>
@@ -4096,10 +3886,10 @@
                     <pic:cNvPicPr/>
                   </pic:nvPicPr>
                   <pic:blipFill>
-                    <a:blip r:embed="rId11">
+                    <a:blip r:embed="rId10">
                       <a:extLst>
                         <a:ext uri="{28A0092B-C50C-407E-A947-70E740481C1C}">
-                          <a14:useLocalDpi xmlns:a14="http://schemas.microsoft.com/office/drawing/2010/main" val="0"/>
+                          <a14:useLocalDpi xmlns:a14="http://schemas.microsoft.com/office/drawing/2010/main" xmlns:wps="http://schemas.microsoft.com/office/word/2010/wordprocessingShape" xmlns:wpi="http://schemas.microsoft.com/office/word/2010/wordprocessingInk" xmlns:wpg="http://schemas.microsoft.com/office/word/2010/wordprocessingGroup" xmlns:w14="http://schemas.microsoft.com/office/word/2010/wordml" xmlns:w="http://schemas.openxmlformats.org/wordprocessingml/2006/main" xmlns:w10="urn:schemas-microsoft-com:office:word" xmlns:wp14="http://schemas.microsoft.com/office/word/2010/wordprocessingDrawing" xmlns:v="urn:schemas-microsoft-com:vml" xmlns:o="urn:schemas-microsoft-com:office:office" xmlns:mc="http://schemas.openxmlformats.org/markup-compatibility/2006" xmlns:wpc="http://schemas.microsoft.com/office/word/2010/wordprocessingCanvas" xmlns="" val="0"/>
                         </a:ext>
                       </a:extLst>
                     </a:blip>
@@ -4233,25 +4023,7 @@
           <w:sz w:val="23"/>
           <w:szCs w:val="23"/>
         </w:rPr>
-        <w:t>Service Connection Number, Application Number, Name,</w:t>
-      </w:r>
-      <w:r>
-        <w:rPr>
-          <w:rFonts w:ascii="Times New Roman" w:hAnsi="Times New Roman" w:cs="Times New Roman"/>
-          <w:color w:val="000000"/>
-          <w:sz w:val="23"/>
-          <w:szCs w:val="23"/>
-        </w:rPr>
-        <w:t xml:space="preserve"> </w:t>
-      </w:r>
-      <w:r>
-        <w:rPr>
-          <w:rFonts w:ascii="Times New Roman" w:hAnsi="Times New Roman" w:cs="Times New Roman"/>
-          <w:color w:val="000000"/>
-          <w:sz w:val="23"/>
-          <w:szCs w:val="23"/>
-        </w:rPr>
-        <w:t>Address with Contact Number, Quotation Amount, Amount Received Date, Work Assigned To (Contractor), Work Completed on Date.</w:t>
+        <w:t>Service Connection Number, Application Number, Name,Address with Contact Number, Quotation Amount, Amount Received Date, Work Assigned To (Contractor), Work Completed on Date.</w:t>
       </w:r>
     </w:p>
     <w:p>
@@ -4291,25 +4063,7 @@
           <w:sz w:val="23"/>
           <w:szCs w:val="23"/>
         </w:rPr>
-        <w:t>Service Connection Number, Name Address with Contact Number,</w:t>
-      </w:r>
-      <w:r>
-        <w:rPr>
-          <w:rFonts w:ascii="Times New Roman" w:hAnsi="Times New Roman" w:cs="Times New Roman"/>
-          <w:color w:val="000000"/>
-          <w:sz w:val="23"/>
-          <w:szCs w:val="23"/>
-        </w:rPr>
-        <w:t xml:space="preserve"> </w:t>
-      </w:r>
-      <w:r>
-        <w:rPr>
-          <w:rFonts w:ascii="Times New Roman" w:hAnsi="Times New Roman" w:cs="Times New Roman"/>
-          <w:color w:val="000000"/>
-          <w:sz w:val="23"/>
-          <w:szCs w:val="23"/>
-        </w:rPr>
-        <w:t>Meter Number, Seal Number, Meter Issue Date, Work Assigned To (Staff), Date of Connection</w:t>
+        <w:t>Service Connection Number, Name Address with Contact Number,Meter Number, Seal Number, Meter Issue Date, Work Assigned To (Staff), Date of Connection</w:t>
       </w:r>
     </w:p>
     <w:p>
@@ -4349,25 +4103,7 @@
           <w:sz w:val="23"/>
           <w:szCs w:val="23"/>
         </w:rPr>
-        <w:t>contains input Application Number, name, Address with Contact Number, Wire Length Required, Angle Type and calculates Weight of Angle, and</w:t>
-      </w:r>
-      <w:r>
-        <w:rPr>
-          <w:rFonts w:ascii="Times New Roman" w:hAnsi="Times New Roman" w:cs="Times New Roman"/>
-          <w:color w:val="000000"/>
-          <w:sz w:val="23"/>
-          <w:szCs w:val="23"/>
-        </w:rPr>
-        <w:t xml:space="preserve"> </w:t>
-      </w:r>
-      <w:r>
-        <w:rPr>
-          <w:rFonts w:ascii="Times New Roman" w:hAnsi="Times New Roman" w:cs="Times New Roman"/>
-          <w:color w:val="000000"/>
-          <w:sz w:val="23"/>
-          <w:szCs w:val="23"/>
-        </w:rPr>
-        <w:t>Quotation amount</w:t>
+        <w:t>contains input Application Number, name, Address with Contact Number, Wire Length Required, Angle Type and calculates Weight of Angle, andQuotation amount</w:t>
       </w:r>
     </w:p>
     <w:p>
@@ -4422,15 +4158,15 @@
           <w:sz w:val="20"/>
         </w:rPr>
       </w:pPr>
-      <w:bookmarkStart w:id="21" w:name="_Toc299548677"/>
-      <w:bookmarkStart w:id="22" w:name="_Toc320368096"/>
-      <w:bookmarkStart w:id="23" w:name="_GoBack"/>
+      <w:bookmarkStart w:id="21" w:name="_GoBack"/>
+      <w:bookmarkStart w:id="22" w:name="_Toc299548677"/>
+      <w:bookmarkStart w:id="23" w:name="_Toc320368096"/>
+      <w:bookmarkEnd w:id="21"/>
+      <w:r>
+        <w:t>Functional Requirements</w:t>
+      </w:r>
+      <w:bookmarkEnd w:id="22"/>
       <w:bookmarkEnd w:id="23"/>
-      <w:r>
-        <w:t>Functional Requirements</w:t>
-      </w:r>
-      <w:bookmarkEnd w:id="21"/>
-      <w:bookmarkEnd w:id="22"/>
     </w:p>
     <w:p>
       <w:pPr>
@@ -4447,12 +4183,6 @@
       <w:r>
         <w:t>Apply for new connection</w:t>
       </w:r>
-      <w:r>
-        <w:rPr>
-          <w:lang w:val="en-IN" w:eastAsia="en-IN"/>
-        </w:rPr>
-        <w:t xml:space="preserve"> </w:t>
-      </w:r>
       <w:bookmarkEnd w:id="24"/>
     </w:p>
     <w:p>
@@ -4546,17 +4276,7 @@
       </w:pPr>
       <w:r>
         <w:lastRenderedPageBreak/>
-        <w:t xml:space="preserve">ESCMS will generate an application number for future reference and will provide customer </w:t>
-      </w:r>
-      <w:proofErr w:type="spellStart"/>
-      <w:proofErr w:type="gramStart"/>
-      <w:r>
-        <w:t>a</w:t>
-      </w:r>
-      <w:proofErr w:type="spellEnd"/>
-      <w:proofErr w:type="gramEnd"/>
-      <w:r>
-        <w:t xml:space="preserve"> acknowledgement receipt.</w:t>
+        <w:t>ESCMS will generate an application number for future reference and will provide customer a acknowledgement receipt.</w:t>
       </w:r>
     </w:p>
     <w:p>
@@ -4890,13 +4610,7 @@
         <w:jc w:val="both"/>
       </w:pPr>
       <w:r>
-        <w:t>Application number,</w:t>
-      </w:r>
-      <w:r>
-        <w:t xml:space="preserve"> </w:t>
-      </w:r>
-      <w:r>
-        <w:t>task details</w:t>
+        <w:t>Application number,task details</w:t>
       </w:r>
       <w:r>
         <w:t>, proof of task status</w:t>
@@ -5213,9 +4927,6 @@
       <w:r>
         <w:t xml:space="preserve"> will have user manual and help documents.</w:t>
       </w:r>
-      <w:r>
-        <w:t xml:space="preserve"> </w:t>
-      </w:r>
     </w:p>
     <w:p>
       <w:pPr>
@@ -5373,9 +5084,6 @@
         <w:t>Planning and Scheduling</w:t>
       </w:r>
       <w:bookmarkEnd w:id="26"/>
-      <w:r>
-        <w:t xml:space="preserve"> </w:t>
-      </w:r>
     </w:p>
     <w:p>
       <w:pPr>
@@ -5411,10 +5119,10 @@
                     <pic:cNvPicPr/>
                   </pic:nvPicPr>
                   <pic:blipFill>
-                    <a:blip r:embed="rId12">
+                    <a:blip r:embed="rId11">
                       <a:extLst>
                         <a:ext uri="{28A0092B-C50C-407E-A947-70E740481C1C}">
-                          <a14:useLocalDpi xmlns:a14="http://schemas.microsoft.com/office/drawing/2010/main" val="0"/>
+                          <a14:useLocalDpi xmlns:a14="http://schemas.microsoft.com/office/drawing/2010/main" xmlns:wps="http://schemas.microsoft.com/office/word/2010/wordprocessingShape" xmlns:wpi="http://schemas.microsoft.com/office/word/2010/wordprocessingInk" xmlns:wpg="http://schemas.microsoft.com/office/word/2010/wordprocessingGroup" xmlns:w14="http://schemas.microsoft.com/office/word/2010/wordml" xmlns:w="http://schemas.openxmlformats.org/wordprocessingml/2006/main" xmlns:w10="urn:schemas-microsoft-com:office:word" xmlns:wp14="http://schemas.microsoft.com/office/word/2010/wordprocessingDrawing" xmlns:v="urn:schemas-microsoft-com:vml" xmlns:o="urn:schemas-microsoft-com:office:office" xmlns:mc="http://schemas.openxmlformats.org/markup-compatibility/2006" xmlns:wpc="http://schemas.microsoft.com/office/word/2010/wordprocessingCanvas" xmlns="" val="0"/>
                         </a:ext>
                       </a:extLst>
                     </a:blip>
@@ -5473,10 +5181,10 @@
                     <pic:cNvPicPr/>
                   </pic:nvPicPr>
                   <pic:blipFill>
-                    <a:blip r:embed="rId13">
+                    <a:blip r:embed="rId12">
                       <a:extLst>
                         <a:ext uri="{28A0092B-C50C-407E-A947-70E740481C1C}">
-                          <a14:useLocalDpi xmlns:a14="http://schemas.microsoft.com/office/drawing/2010/main" val="0"/>
+                          <a14:useLocalDpi xmlns:a14="http://schemas.microsoft.com/office/drawing/2010/main" xmlns:wps="http://schemas.microsoft.com/office/word/2010/wordprocessingShape" xmlns:wpi="http://schemas.microsoft.com/office/word/2010/wordprocessingInk" xmlns:wpg="http://schemas.microsoft.com/office/word/2010/wordprocessingGroup" xmlns:w14="http://schemas.microsoft.com/office/word/2010/wordml" xmlns:w="http://schemas.openxmlformats.org/wordprocessingml/2006/main" xmlns:w10="urn:schemas-microsoft-com:office:word" xmlns:wp14="http://schemas.microsoft.com/office/word/2010/wordprocessingDrawing" xmlns:v="urn:schemas-microsoft-com:vml" xmlns:o="urn:schemas-microsoft-com:office:office" xmlns:mc="http://schemas.openxmlformats.org/markup-compatibility/2006" xmlns:wpc="http://schemas.microsoft.com/office/word/2010/wordprocessingCanvas" xmlns="" val="0"/>
                         </a:ext>
                       </a:extLst>
                     </a:blip>
@@ -5524,7 +5232,7 @@
           <w:noProof/>
         </w:rPr>
         <w:drawing>
-          <wp:inline distT="0" distB="0" distL="0" distR="0" wp14:anchorId="6BE7D14F" wp14:editId="3755C6E6">
+          <wp:inline distT="0" distB="0" distL="0" distR="0">
             <wp:extent cx="6673516" cy="4676273"/>
             <wp:effectExtent l="0" t="0" r="0" b="0"/>
             <wp:docPr id="4" name="Picture 4"/>
@@ -5539,10 +5247,10 @@
                     <pic:cNvPicPr/>
                   </pic:nvPicPr>
                   <pic:blipFill>
-                    <a:blip r:embed="rId14">
+                    <a:blip r:embed="rId13">
                       <a:extLst>
                         <a:ext uri="{28A0092B-C50C-407E-A947-70E740481C1C}">
-                          <a14:useLocalDpi xmlns:a14="http://schemas.microsoft.com/office/drawing/2010/main" val="0"/>
+                          <a14:useLocalDpi xmlns:a14="http://schemas.microsoft.com/office/drawing/2010/main" xmlns:wps="http://schemas.microsoft.com/office/word/2010/wordprocessingShape" xmlns:wpi="http://schemas.microsoft.com/office/word/2010/wordprocessingInk" xmlns:wpg="http://schemas.microsoft.com/office/word/2010/wordprocessingGroup" xmlns:w14="http://schemas.microsoft.com/office/word/2010/wordml" xmlns:w="http://schemas.openxmlformats.org/wordprocessingml/2006/main" xmlns:w10="urn:schemas-microsoft-com:office:word" xmlns:wp14="http://schemas.microsoft.com/office/word/2010/wordprocessingDrawing" xmlns:v="urn:schemas-microsoft-com:vml" xmlns:o="urn:schemas-microsoft-com:office:office" xmlns:mc="http://schemas.openxmlformats.org/markup-compatibility/2006" xmlns:wpc="http://schemas.microsoft.com/office/word/2010/wordprocessingCanvas" xmlns="" val="0"/>
                         </a:ext>
                       </a:extLst>
                     </a:blip>
@@ -5583,9 +5291,6 @@
         <w:t>ware and Software Requirements</w:t>
       </w:r>
       <w:bookmarkEnd w:id="30"/>
-      <w:r>
-        <w:t xml:space="preserve"> </w:t>
-      </w:r>
     </w:p>
     <w:p>
       <w:pPr>
@@ -5732,31 +5437,7 @@
     <w:p/>
     <w:p>
       <w:r>
-        <w:t>Electric Supply Customer Management System will upgrade the existing system, so it needs to have</w:t>
-      </w:r>
-      <w:r>
-        <w:t xml:space="preserve"> </w:t>
-      </w:r>
-      <w:r>
-        <w:t>good support for existing system as well. It will collect the data from customers &amp; employees and</w:t>
-      </w:r>
-      <w:r>
-        <w:t xml:space="preserve"> </w:t>
-      </w:r>
-      <w:r>
-        <w:t>populate records which will match existing paper book registers. So that employees can take print</w:t>
-      </w:r>
-      <w:r>
-        <w:t xml:space="preserve"> </w:t>
-      </w:r>
-      <w:r>
-        <w:t>out and maintain similar records. Electric Supply Customer Management System consists of three</w:t>
-      </w:r>
-      <w:r>
-        <w:t xml:space="preserve"> </w:t>
-      </w:r>
-      <w:r>
-        <w:t>main modules:</w:t>
+        <w:t>Electric Supply Customer Management System will upgrade the existing system, so it needs to havegood support for existing system as well. It will collect the data from customers &amp; employees andpopulate records which will match existing paper book registers. So that employees can take printout and maintain similar records. Electric Supply Customer Management System consists of threemain modules:</w:t>
       </w:r>
     </w:p>
     <w:p>
@@ -5821,10 +5502,10 @@
                     <pic:cNvPicPr/>
                   </pic:nvPicPr>
                   <pic:blipFill>
-                    <a:blip r:embed="rId15">
+                    <a:blip r:embed="rId14">
                       <a:extLst>
                         <a:ext uri="{28A0092B-C50C-407E-A947-70E740481C1C}">
-                          <a14:useLocalDpi xmlns:a14="http://schemas.microsoft.com/office/drawing/2010/main" val="0"/>
+                          <a14:useLocalDpi xmlns:a14="http://schemas.microsoft.com/office/drawing/2010/main" xmlns:wps="http://schemas.microsoft.com/office/word/2010/wordprocessingShape" xmlns:wpi="http://schemas.microsoft.com/office/word/2010/wordprocessingInk" xmlns:wpg="http://schemas.microsoft.com/office/word/2010/wordprocessingGroup" xmlns:w14="http://schemas.microsoft.com/office/word/2010/wordml" xmlns:w="http://schemas.openxmlformats.org/wordprocessingml/2006/main" xmlns:w10="urn:schemas-microsoft-com:office:word" xmlns:wp14="http://schemas.microsoft.com/office/word/2010/wordprocessingDrawing" xmlns:v="urn:schemas-microsoft-com:vml" xmlns:o="urn:schemas-microsoft-com:office:office" xmlns:mc="http://schemas.openxmlformats.org/markup-compatibility/2006" xmlns:wpc="http://schemas.microsoft.com/office/word/2010/wordprocessingCanvas" xmlns="" val="0"/>
                         </a:ext>
                       </a:extLst>
                     </a:blip>
@@ -5909,10 +5590,10 @@
                     <pic:cNvPicPr/>
                   </pic:nvPicPr>
                   <pic:blipFill>
-                    <a:blip r:embed="rId16">
+                    <a:blip r:embed="rId15">
                       <a:extLst>
                         <a:ext uri="{28A0092B-C50C-407E-A947-70E740481C1C}">
-                          <a14:useLocalDpi xmlns:a14="http://schemas.microsoft.com/office/drawing/2010/main" val="0"/>
+                          <a14:useLocalDpi xmlns:a14="http://schemas.microsoft.com/office/drawing/2010/main" xmlns:wps="http://schemas.microsoft.com/office/word/2010/wordprocessingShape" xmlns:wpi="http://schemas.microsoft.com/office/word/2010/wordprocessingInk" xmlns:wpg="http://schemas.microsoft.com/office/word/2010/wordprocessingGroup" xmlns:w14="http://schemas.microsoft.com/office/word/2010/wordml" xmlns:w="http://schemas.openxmlformats.org/wordprocessingml/2006/main" xmlns:w10="urn:schemas-microsoft-com:office:word" xmlns:wp14="http://schemas.microsoft.com/office/word/2010/wordprocessingDrawing" xmlns:v="urn:schemas-microsoft-com:vml" xmlns:o="urn:schemas-microsoft-com:office:office" xmlns:mc="http://schemas.openxmlformats.org/markup-compatibility/2006" xmlns:wpc="http://schemas.microsoft.com/office/word/2010/wordprocessingCanvas" xmlns="" val="0"/>
                         </a:ext>
                       </a:extLst>
                     </a:blip>
@@ -5982,102 +5663,37 @@
     </w:p>
     <w:p>
       <w:r>
-        <w:t>Electric Supply office has Customers</w:t>
-      </w:r>
-      <w:r>
-        <w:t xml:space="preserve"> </w:t>
-      </w:r>
-      <w:proofErr w:type="gramStart"/>
-      <w:r>
-        <w:t>1 :</w:t>
-      </w:r>
-      <w:proofErr w:type="gramEnd"/>
-      <w:r>
-        <w:t xml:space="preserve"> N</w:t>
-      </w:r>
-    </w:p>
-    <w:p>
-      <w:r>
-        <w:t>Electric Supply office has Contractors</w:t>
-      </w:r>
-      <w:r>
-        <w:t xml:space="preserve"> </w:t>
-      </w:r>
-      <w:proofErr w:type="gramStart"/>
-      <w:r>
-        <w:t>1 :</w:t>
-      </w:r>
-      <w:proofErr w:type="gramEnd"/>
-      <w:r>
-        <w:t xml:space="preserve"> N</w:t>
-      </w:r>
-    </w:p>
-    <w:p>
-      <w:r>
-        <w:t>Electric Supply office has Employees</w:t>
-      </w:r>
-      <w:r>
-        <w:t xml:space="preserve"> </w:t>
-      </w:r>
-      <w:proofErr w:type="gramStart"/>
-      <w:r>
-        <w:t>1 :</w:t>
-      </w:r>
-      <w:proofErr w:type="gramEnd"/>
-      <w:r>
-        <w:t xml:space="preserve"> N</w:t>
-      </w:r>
-    </w:p>
-    <w:p>
-      <w:r>
-        <w:t xml:space="preserve">Customer does Requests </w:t>
-      </w:r>
-      <w:proofErr w:type="gramStart"/>
-      <w:r>
-        <w:t>1 :</w:t>
-      </w:r>
-      <w:proofErr w:type="gramEnd"/>
-      <w:r>
-        <w:t xml:space="preserve"> N</w:t>
-      </w:r>
-    </w:p>
-    <w:p>
-      <w:r>
-        <w:t xml:space="preserve">Electric Supply serves Requests </w:t>
-      </w:r>
-      <w:proofErr w:type="gramStart"/>
-      <w:r>
-        <w:t>1 :</w:t>
-      </w:r>
-      <w:proofErr w:type="gramEnd"/>
-      <w:r>
-        <w:t xml:space="preserve"> N</w:t>
-      </w:r>
-    </w:p>
-    <w:p>
-      <w:r>
-        <w:t xml:space="preserve">User uses Service Connection </w:t>
-      </w:r>
-      <w:proofErr w:type="gramStart"/>
-      <w:r>
-        <w:t>1 :</w:t>
-      </w:r>
-      <w:proofErr w:type="gramEnd"/>
-      <w:r>
-        <w:t xml:space="preserve"> N</w:t>
-      </w:r>
-    </w:p>
-    <w:p>
-      <w:r>
-        <w:t xml:space="preserve">Employees provides Estimates </w:t>
-      </w:r>
-      <w:proofErr w:type="gramStart"/>
-      <w:r>
-        <w:t>M :</w:t>
-      </w:r>
-      <w:proofErr w:type="gramEnd"/>
-      <w:r>
-        <w:t xml:space="preserve"> N</w:t>
+        <w:t>Electric Supply office has Customers1 : N</w:t>
+      </w:r>
+    </w:p>
+    <w:p>
+      <w:r>
+        <w:t>Electric Supply office has Contractors1 : N</w:t>
+      </w:r>
+    </w:p>
+    <w:p>
+      <w:r>
+        <w:t>Electric Supply office has Employees1 : N</w:t>
+      </w:r>
+    </w:p>
+    <w:p>
+      <w:r>
+        <w:t>Customer does Requests 1 : N</w:t>
+      </w:r>
+    </w:p>
+    <w:p>
+      <w:r>
+        <w:t>Electric Supply serves Requests 1 : N</w:t>
+      </w:r>
+    </w:p>
+    <w:p>
+      <w:r>
+        <w:t>User uses Service Connection 1 : N</w:t>
+      </w:r>
+    </w:p>
+    <w:p>
+      <w:r>
+        <w:t>Employees provides Estimates M : N</w:t>
       </w:r>
     </w:p>
     <w:p/>
@@ -6106,10 +5722,10 @@
                     <pic:cNvPicPr/>
                   </pic:nvPicPr>
                   <pic:blipFill>
-                    <a:blip r:embed="rId17">
+                    <a:blip r:embed="rId16">
                       <a:extLst>
                         <a:ext uri="{28A0092B-C50C-407E-A947-70E740481C1C}">
-                          <a14:useLocalDpi xmlns:a14="http://schemas.microsoft.com/office/drawing/2010/main" val="0"/>
+                          <a14:useLocalDpi xmlns:a14="http://schemas.microsoft.com/office/drawing/2010/main" xmlns:wps="http://schemas.microsoft.com/office/word/2010/wordprocessingShape" xmlns:wpi="http://schemas.microsoft.com/office/word/2010/wordprocessingInk" xmlns:wpg="http://schemas.microsoft.com/office/word/2010/wordprocessingGroup" xmlns:w14="http://schemas.microsoft.com/office/word/2010/wordml" xmlns:w="http://schemas.openxmlformats.org/wordprocessingml/2006/main" xmlns:w10="urn:schemas-microsoft-com:office:word" xmlns:wp14="http://schemas.microsoft.com/office/word/2010/wordprocessingDrawing" xmlns:v="urn:schemas-microsoft-com:vml" xmlns:o="urn:schemas-microsoft-com:office:office" xmlns:mc="http://schemas.openxmlformats.org/markup-compatibility/2006" xmlns:wpc="http://schemas.microsoft.com/office/word/2010/wordprocessingCanvas" xmlns="" val="0"/>
                         </a:ext>
                       </a:extLst>
                     </a:blip>
@@ -6156,10 +5772,10 @@
                     <pic:cNvPicPr/>
                   </pic:nvPicPr>
                   <pic:blipFill>
-                    <a:blip r:embed="rId18">
+                    <a:blip r:embed="rId17">
                       <a:extLst>
                         <a:ext uri="{28A0092B-C50C-407E-A947-70E740481C1C}">
-                          <a14:useLocalDpi xmlns:a14="http://schemas.microsoft.com/office/drawing/2010/main" val="0"/>
+                          <a14:useLocalDpi xmlns:a14="http://schemas.microsoft.com/office/drawing/2010/main" xmlns:wps="http://schemas.microsoft.com/office/word/2010/wordprocessingShape" xmlns:wpi="http://schemas.microsoft.com/office/word/2010/wordprocessingInk" xmlns:wpg="http://schemas.microsoft.com/office/word/2010/wordprocessingGroup" xmlns:w14="http://schemas.microsoft.com/office/word/2010/wordml" xmlns:w="http://schemas.openxmlformats.org/wordprocessingml/2006/main" xmlns:w10="urn:schemas-microsoft-com:office:word" xmlns:wp14="http://schemas.microsoft.com/office/word/2010/wordprocessingDrawing" xmlns:v="urn:schemas-microsoft-com:vml" xmlns:o="urn:schemas-microsoft-com:office:office" xmlns:mc="http://schemas.openxmlformats.org/markup-compatibility/2006" xmlns:wpc="http://schemas.microsoft.com/office/word/2010/wordprocessingCanvas" xmlns="" val="0"/>
                         </a:ext>
                       </a:extLst>
                     </a:blip>
@@ -6224,10 +5840,10 @@
                     <pic:cNvPicPr/>
                   </pic:nvPicPr>
                   <pic:blipFill>
-                    <a:blip r:embed="rId19">
+                    <a:blip r:embed="rId18">
                       <a:extLst>
                         <a:ext uri="{28A0092B-C50C-407E-A947-70E740481C1C}">
-                          <a14:useLocalDpi xmlns:a14="http://schemas.microsoft.com/office/drawing/2010/main" val="0"/>
+                          <a14:useLocalDpi xmlns:a14="http://schemas.microsoft.com/office/drawing/2010/main" xmlns:wps="http://schemas.microsoft.com/office/word/2010/wordprocessingShape" xmlns:wpi="http://schemas.microsoft.com/office/word/2010/wordprocessingInk" xmlns:wpg="http://schemas.microsoft.com/office/word/2010/wordprocessingGroup" xmlns:w14="http://schemas.microsoft.com/office/word/2010/wordml" xmlns:w="http://schemas.openxmlformats.org/wordprocessingml/2006/main" xmlns:w10="urn:schemas-microsoft-com:office:word" xmlns:wp14="http://schemas.microsoft.com/office/word/2010/wordprocessingDrawing" xmlns:v="urn:schemas-microsoft-com:vml" xmlns:o="urn:schemas-microsoft-com:office:office" xmlns:mc="http://schemas.openxmlformats.org/markup-compatibility/2006" xmlns:wpc="http://schemas.microsoft.com/office/word/2010/wordprocessingCanvas" xmlns="" val="0"/>
                         </a:ext>
                       </a:extLst>
                     </a:blip>
@@ -6289,10 +5905,10 @@
                     <pic:cNvPicPr/>
                   </pic:nvPicPr>
                   <pic:blipFill>
-                    <a:blip r:embed="rId20">
+                    <a:blip r:embed="rId19">
                       <a:extLst>
                         <a:ext uri="{28A0092B-C50C-407E-A947-70E740481C1C}">
-                          <a14:useLocalDpi xmlns:a14="http://schemas.microsoft.com/office/drawing/2010/main" val="0"/>
+                          <a14:useLocalDpi xmlns:a14="http://schemas.microsoft.com/office/drawing/2010/main" xmlns:wps="http://schemas.microsoft.com/office/word/2010/wordprocessingShape" xmlns:wpi="http://schemas.microsoft.com/office/word/2010/wordprocessingInk" xmlns:wpg="http://schemas.microsoft.com/office/word/2010/wordprocessingGroup" xmlns:w14="http://schemas.microsoft.com/office/word/2010/wordml" xmlns:w="http://schemas.openxmlformats.org/wordprocessingml/2006/main" xmlns:w10="urn:schemas-microsoft-com:office:word" xmlns:wp14="http://schemas.microsoft.com/office/word/2010/wordprocessingDrawing" xmlns:v="urn:schemas-microsoft-com:vml" xmlns:o="urn:schemas-microsoft-com:office:office" xmlns:mc="http://schemas.openxmlformats.org/markup-compatibility/2006" xmlns:wpc="http://schemas.microsoft.com/office/word/2010/wordprocessingCanvas" xmlns="" val="0"/>
                         </a:ext>
                       </a:extLst>
                     </a:blip>
@@ -6344,7 +5960,7 @@
           <w:rFonts w:ascii="Arial" w:eastAsia="Arial" w:hAnsi="Arial" w:cs="Arial"/>
         </w:rPr>
       </w:pPr>
-      <w:hyperlink r:id="rId21" w:history="1">
+      <w:hyperlink r:id="rId20" w:history="1">
         <w:r>
           <w:rPr>
             <w:rStyle w:val="Hyperlink"/>
@@ -6353,12 +5969,6 @@
           <w:t>http://en.wikipedia.org</w:t>
         </w:r>
       </w:hyperlink>
-      <w:r>
-        <w:rPr>
-          <w:rFonts w:ascii="Arial" w:hAnsi="Arial" w:cs="Arial"/>
-        </w:rPr>
-        <w:t xml:space="preserve"> </w:t>
-      </w:r>
     </w:p>
     <w:p>
       <w:pPr>
@@ -6372,7 +5982,7 @@
           <w:rFonts w:ascii="Arial" w:eastAsia="Arial" w:hAnsi="Arial" w:cs="Arial"/>
         </w:rPr>
       </w:pPr>
-      <w:hyperlink r:id="rId22" w:history="1">
+      <w:hyperlink r:id="rId21" w:history="1">
         <w:r>
           <w:rPr>
             <w:rStyle w:val="Hyperlink"/>
@@ -6394,7 +6004,7 @@
           <w:rFonts w:ascii="Arial" w:eastAsia="Arial" w:hAnsi="Arial" w:cs="Arial"/>
         </w:rPr>
       </w:pPr>
-      <w:hyperlink r:id="rId23" w:history="1">
+      <w:hyperlink r:id="rId22" w:history="1">
         <w:r>
           <w:rPr>
             <w:rStyle w:val="Hyperlink"/>
@@ -6416,7 +6026,7 @@
           <w:rFonts w:ascii="Arial" w:eastAsia="Arial" w:hAnsi="Arial" w:cs="Arial"/>
         </w:rPr>
       </w:pPr>
-      <w:hyperlink r:id="rId24" w:history="1">
+      <w:hyperlink r:id="rId23" w:history="1">
         <w:r>
           <w:rPr>
             <w:rStyle w:val="Hyperlink"/>
@@ -6438,7 +6048,7 @@
           <w:rFonts w:ascii="Arial" w:eastAsia="Arial" w:hAnsi="Arial" w:cs="Arial"/>
         </w:rPr>
       </w:pPr>
-      <w:hyperlink r:id="rId25" w:history="1">
+      <w:hyperlink r:id="rId24" w:history="1">
         <w:r>
           <w:rPr>
             <w:rStyle w:val="Hyperlink"/>
@@ -6460,7 +6070,7 @@
           <w:rFonts w:ascii="Arial" w:eastAsia="Arial" w:hAnsi="Arial" w:cs="Arial"/>
         </w:rPr>
       </w:pPr>
-      <w:hyperlink r:id="rId26" w:history="1">
+      <w:hyperlink r:id="rId25" w:history="1">
         <w:r>
           <w:rPr>
             <w:rStyle w:val="Hyperlink"/>
@@ -6482,7 +6092,7 @@
           <w:rFonts w:ascii="Arial" w:eastAsia="Arial" w:hAnsi="Arial" w:cs="Arial"/>
         </w:rPr>
       </w:pPr>
-      <w:hyperlink r:id="rId27" w:history="1">
+      <w:hyperlink r:id="rId26" w:history="1">
         <w:r>
           <w:rPr>
             <w:rStyle w:val="Hyperlink"/>
@@ -6504,7 +6114,7 @@
           <w:rFonts w:ascii="Arial" w:hAnsi="Arial" w:cs="Arial"/>
         </w:rPr>
       </w:pPr>
-      <w:hyperlink r:id="rId28" w:history="1">
+      <w:hyperlink r:id="rId27" w:history="1">
         <w:r>
           <w:rPr>
             <w:rStyle w:val="Hyperlink"/>
@@ -6556,19 +6166,11 @@
         <w:rPr>
           <w:rFonts w:ascii="Arial" w:hAnsi="Arial" w:cs="Arial"/>
         </w:rPr>
-        <w:t xml:space="preserve"> - E. R. </w:t>
-      </w:r>
-      <w:proofErr w:type="spellStart"/>
-      <w:r>
-        <w:rPr>
-          <w:rFonts w:ascii="Arial" w:hAnsi="Arial" w:cs="Arial"/>
-        </w:rPr>
-        <w:t>Balaguruswamy</w:t>
-      </w:r>
-      <w:proofErr w:type="spellEnd"/>
+        <w:t xml:space="preserve"> - E. R. Balaguruswamy</w:t>
+      </w:r>
     </w:p>
     <w:sectPr>
-      <w:footerReference w:type="default" r:id="rId29"/>
+      <w:footerReference w:type="default" r:id="rId28"/>
       <w:pgSz w:w="12240" w:h="15840"/>
       <w:pgMar w:top="1440" w:right="1440" w:bottom="1440" w:left="1440" w:header="720" w:footer="720" w:gutter="0"/>
       <w:pgBorders w:offsetFrom="page">
@@ -6587,8 +6189,8 @@
 </file>
 
 <file path=word/endnotes.xml><?xml version="1.0" encoding="utf-8"?>
-<w:endnotes xmlns:wpc="http://schemas.microsoft.com/office/word/2010/wordprocessingCanvas" xmlns:mc="http://schemas.openxmlformats.org/markup-compatibility/2006" xmlns:o="urn:schemas-microsoft-com:office:office" xmlns:r="http://schemas.openxmlformats.org/officeDocument/2006/relationships" xmlns:m="http://schemas.openxmlformats.org/officeDocument/2006/math" xmlns:v="urn:schemas-microsoft-com:vml" xmlns:wp14="http://schemas.microsoft.com/office/word/2010/wordprocessingDrawing" xmlns:wp="http://schemas.openxmlformats.org/drawingml/2006/wordprocessingDrawing" xmlns:w10="urn:schemas-microsoft-com:office:word" xmlns:w="http://schemas.openxmlformats.org/wordprocessingml/2006/main" xmlns:w14="http://schemas.microsoft.com/office/word/2010/wordml" xmlns:wpg="http://schemas.microsoft.com/office/word/2010/wordprocessingGroup" xmlns:wpi="http://schemas.microsoft.com/office/word/2010/wordprocessingInk" xmlns:wne="http://schemas.microsoft.com/office/word/2006/wordml" xmlns:wps="http://schemas.microsoft.com/office/word/2010/wordprocessingShape" mc:Ignorable="w14 wp14">
-  <w:endnote w:type="separator" w:id="-1">
+<w:endnotes xmlns:ve="http://schemas.openxmlformats.org/markup-compatibility/2006" xmlns:o="urn:schemas-microsoft-com:office:office" xmlns:r="http://schemas.openxmlformats.org/officeDocument/2006/relationships" xmlns:m="http://schemas.openxmlformats.org/officeDocument/2006/math" xmlns:v="urn:schemas-microsoft-com:vml" xmlns:wp="http://schemas.openxmlformats.org/drawingml/2006/wordprocessingDrawing" xmlns:w10="urn:schemas-microsoft-com:office:word" xmlns:w="http://schemas.openxmlformats.org/wordprocessingml/2006/main" xmlns:wne="http://schemas.microsoft.com/office/word/2006/wordml">
+  <w:endnote w:type="separator" w:id="0">
     <w:p>
       <w:pPr>
         <w:spacing w:after="0" w:line="240" w:lineRule="auto"/>
@@ -6598,7 +6200,7 @@
       </w:r>
     </w:p>
   </w:endnote>
-  <w:endnote w:type="continuationSeparator" w:id="0">
+  <w:endnote w:type="continuationSeparator" w:id="1">
     <w:p>
       <w:pPr>
         <w:spacing w:after="0" w:line="240" w:lineRule="auto"/>
@@ -6612,7 +6214,7 @@
 </file>
 
 <file path=word/footer1.xml><?xml version="1.0" encoding="utf-8"?>
-<w:ftr xmlns:wpc="http://schemas.microsoft.com/office/word/2010/wordprocessingCanvas" xmlns:mc="http://schemas.openxmlformats.org/markup-compatibility/2006" xmlns:o="urn:schemas-microsoft-com:office:office" xmlns:r="http://schemas.openxmlformats.org/officeDocument/2006/relationships" xmlns:m="http://schemas.openxmlformats.org/officeDocument/2006/math" xmlns:v="urn:schemas-microsoft-com:vml" xmlns:wp14="http://schemas.microsoft.com/office/word/2010/wordprocessingDrawing" xmlns:wp="http://schemas.openxmlformats.org/drawingml/2006/wordprocessingDrawing" xmlns:w10="urn:schemas-microsoft-com:office:word" xmlns:w="http://schemas.openxmlformats.org/wordprocessingml/2006/main" xmlns:w14="http://schemas.microsoft.com/office/word/2010/wordml" xmlns:wpg="http://schemas.microsoft.com/office/word/2010/wordprocessingGroup" xmlns:wpi="http://schemas.microsoft.com/office/word/2010/wordprocessingInk" xmlns:wne="http://schemas.microsoft.com/office/word/2006/wordml" xmlns:wps="http://schemas.microsoft.com/office/word/2010/wordprocessingShape" mc:Ignorable="w14 wp14">
+<w:ftr xmlns:ve="http://schemas.openxmlformats.org/markup-compatibility/2006" xmlns:o="urn:schemas-microsoft-com:office:office" xmlns:r="http://schemas.openxmlformats.org/officeDocument/2006/relationships" xmlns:m="http://schemas.openxmlformats.org/officeDocument/2006/math" xmlns:v="urn:schemas-microsoft-com:vml" xmlns:wp="http://schemas.openxmlformats.org/drawingml/2006/wordprocessingDrawing" xmlns:w10="urn:schemas-microsoft-com:office:word" xmlns:w="http://schemas.openxmlformats.org/wordprocessingml/2006/main" xmlns:wne="http://schemas.microsoft.com/office/word/2006/wordml">
   <w:sdt>
     <w:sdtPr>
       <w:id w:val="-757219047"/>
@@ -6645,7 +6247,7 @@
           <w:rPr>
             <w:noProof/>
           </w:rPr>
-          <w:t>11</w:t>
+          <w:t>19</w:t>
         </w:r>
         <w:r>
           <w:rPr>
@@ -6665,8 +6267,8 @@
 </file>
 
 <file path=word/footnotes.xml><?xml version="1.0" encoding="utf-8"?>
-<w:footnotes xmlns:wpc="http://schemas.microsoft.com/office/word/2010/wordprocessingCanvas" xmlns:mc="http://schemas.openxmlformats.org/markup-compatibility/2006" xmlns:o="urn:schemas-microsoft-com:office:office" xmlns:r="http://schemas.openxmlformats.org/officeDocument/2006/relationships" xmlns:m="http://schemas.openxmlformats.org/officeDocument/2006/math" xmlns:v="urn:schemas-microsoft-com:vml" xmlns:wp14="http://schemas.microsoft.com/office/word/2010/wordprocessingDrawing" xmlns:wp="http://schemas.openxmlformats.org/drawingml/2006/wordprocessingDrawing" xmlns:w10="urn:schemas-microsoft-com:office:word" xmlns:w="http://schemas.openxmlformats.org/wordprocessingml/2006/main" xmlns:w14="http://schemas.microsoft.com/office/word/2010/wordml" xmlns:wpg="http://schemas.microsoft.com/office/word/2010/wordprocessingGroup" xmlns:wpi="http://schemas.microsoft.com/office/word/2010/wordprocessingInk" xmlns:wne="http://schemas.microsoft.com/office/word/2006/wordml" xmlns:wps="http://schemas.microsoft.com/office/word/2010/wordprocessingShape" mc:Ignorable="w14 wp14">
-  <w:footnote w:type="separator" w:id="-1">
+<w:footnotes xmlns:ve="http://schemas.openxmlformats.org/markup-compatibility/2006" xmlns:o="urn:schemas-microsoft-com:office:office" xmlns:r="http://schemas.openxmlformats.org/officeDocument/2006/relationships" xmlns:m="http://schemas.openxmlformats.org/officeDocument/2006/math" xmlns:v="urn:schemas-microsoft-com:vml" xmlns:wp="http://schemas.openxmlformats.org/drawingml/2006/wordprocessingDrawing" xmlns:w10="urn:schemas-microsoft-com:office:word" xmlns:w="http://schemas.openxmlformats.org/wordprocessingml/2006/main" xmlns:wne="http://schemas.microsoft.com/office/word/2006/wordml">
+  <w:footnote w:type="separator" w:id="0">
     <w:p>
       <w:pPr>
         <w:spacing w:after="0" w:line="240" w:lineRule="auto"/>
@@ -6676,7 +6278,7 @@
       </w:r>
     </w:p>
   </w:footnote>
-  <w:footnote w:type="continuationSeparator" w:id="0">
+  <w:footnote w:type="continuationSeparator" w:id="1">
     <w:p>
       <w:pPr>
         <w:spacing w:after="0" w:line="240" w:lineRule="auto"/>
@@ -6690,7 +6292,7 @@
 </file>
 
 <file path=word/numbering.xml><?xml version="1.0" encoding="utf-8"?>
-<w:numbering xmlns:wpc="http://schemas.microsoft.com/office/word/2010/wordprocessingCanvas" xmlns:mc="http://schemas.openxmlformats.org/markup-compatibility/2006" xmlns:o="urn:schemas-microsoft-com:office:office" xmlns:r="http://schemas.openxmlformats.org/officeDocument/2006/relationships" xmlns:m="http://schemas.openxmlformats.org/officeDocument/2006/math" xmlns:v="urn:schemas-microsoft-com:vml" xmlns:wp14="http://schemas.microsoft.com/office/word/2010/wordprocessingDrawing" xmlns:wp="http://schemas.openxmlformats.org/drawingml/2006/wordprocessingDrawing" xmlns:w10="urn:schemas-microsoft-com:office:word" xmlns:w="http://schemas.openxmlformats.org/wordprocessingml/2006/main" xmlns:w14="http://schemas.microsoft.com/office/word/2010/wordml" xmlns:wpg="http://schemas.microsoft.com/office/word/2010/wordprocessingGroup" xmlns:wpi="http://schemas.microsoft.com/office/word/2010/wordprocessingInk" xmlns:wne="http://schemas.microsoft.com/office/word/2006/wordml" xmlns:wps="http://schemas.microsoft.com/office/word/2010/wordprocessingShape" mc:Ignorable="w14 wp14">
+<w:numbering xmlns:ve="http://schemas.openxmlformats.org/markup-compatibility/2006" xmlns:o="urn:schemas-microsoft-com:office:office" xmlns:r="http://schemas.openxmlformats.org/officeDocument/2006/relationships" xmlns:m="http://schemas.openxmlformats.org/officeDocument/2006/math" xmlns:v="urn:schemas-microsoft-com:vml" xmlns:wp="http://schemas.openxmlformats.org/drawingml/2006/wordprocessingDrawing" xmlns:w10="urn:schemas-microsoft-com:office:word" xmlns:w="http://schemas.openxmlformats.org/wordprocessingml/2006/main" xmlns:wne="http://schemas.microsoft.com/office/word/2006/wordml">
   <w:numPicBullet w:numPicBulletId="0">
     <w:pict>
       <v:shapetype id="_x0000_t75" coordsize="21600,21600" o:spt="75" o:preferrelative="t" path="m@4@5l@4@11@9@11@9@5xe" filled="f" stroked="f">
@@ -6712,7 +6314,7 @@
         <v:path o:extrusionok="f" gradientshapeok="t" o:connecttype="rect"/>
         <o:lock v:ext="edit" aspectratio="t"/>
       </v:shapetype>
-      <v:shape id="_x0000_i1035" type="#_x0000_t75" style="width:12pt;height:12pt" o:bullet="t">
+      <v:shape id="_x0000_i1027" type="#_x0000_t75" style="width:12pt;height:12pt" o:bullet="t">
         <v:imagedata r:id="rId1" o:title="msoD"/>
       </v:shape>
     </w:pict>
@@ -9656,7 +9258,7 @@
 </file>
 
 <file path=word/styles.xml><?xml version="1.0" encoding="utf-8"?>
-<w:styles xmlns:mc="http://schemas.openxmlformats.org/markup-compatibility/2006" xmlns:r="http://schemas.openxmlformats.org/officeDocument/2006/relationships" xmlns:w="http://schemas.openxmlformats.org/wordprocessingml/2006/main" xmlns:w14="http://schemas.microsoft.com/office/word/2010/wordml" mc:Ignorable="w14">
+<w:styles xmlns:r="http://schemas.openxmlformats.org/officeDocument/2006/relationships" xmlns:w="http://schemas.openxmlformats.org/wordprocessingml/2006/main">
   <w:docDefaults>
     <w:rPrDefault>
       <w:rPr>
@@ -10035,6 +9637,7 @@
     <w:uiPriority w:val="99"/>
     <w:semiHidden/>
     <w:unhideWhenUsed/>
+    <w:qFormat/>
     <w:tblPr>
       <w:tblInd w:w="0" w:type="dxa"/>
       <w:tblCellMar>

</xml_diff>

<commit_message>
updated synopsis with latest format
</commit_message>
<xml_diff>
--- a/report/ESCMS-synopsis.docx
+++ b/report/ESCMS-synopsis.docx
@@ -1,6 +1,6 @@
 
 <file path=word/document.xml><?xml version="1.0" encoding="utf-8"?>
-<w:document xmlns:wpc="http://schemas.microsoft.com/office/word/2010/wordprocessingCanvas" xmlns:mc="http://schemas.openxmlformats.org/markup-compatibility/2006" xmlns:o="urn:schemas-microsoft-com:office:office" xmlns:r="http://schemas.openxmlformats.org/officeDocument/2006/relationships" xmlns:m="http://schemas.openxmlformats.org/officeDocument/2006/math" xmlns:v="urn:schemas-microsoft-com:vml" xmlns:wp14="http://schemas.microsoft.com/office/word/2010/wordprocessingDrawing" xmlns:wp="http://schemas.openxmlformats.org/drawingml/2006/wordprocessingDrawing" xmlns:w10="urn:schemas-microsoft-com:office:word" xmlns:w="http://schemas.openxmlformats.org/wordprocessingml/2006/main" xmlns:w14="http://schemas.microsoft.com/office/word/2010/wordml" xmlns:wpg="http://schemas.microsoft.com/office/word/2010/wordprocessingGroup" xmlns:wpi="http://schemas.microsoft.com/office/word/2010/wordprocessingInk" xmlns:wne="http://schemas.microsoft.com/office/word/2006/wordml" xmlns:wps="http://schemas.microsoft.com/office/word/2010/wordprocessingShape" mc:Ignorable="w14 wp14">
+<w:document xmlns:ve="http://schemas.openxmlformats.org/markup-compatibility/2006" xmlns:o="urn:schemas-microsoft-com:office:office" xmlns:r="http://schemas.openxmlformats.org/officeDocument/2006/relationships" xmlns:m="http://schemas.openxmlformats.org/officeDocument/2006/math" xmlns:v="urn:schemas-microsoft-com:vml" xmlns:wp="http://schemas.openxmlformats.org/drawingml/2006/wordprocessingDrawing" xmlns:w10="urn:schemas-microsoft-com:office:word" xmlns:w="http://schemas.openxmlformats.org/wordprocessingml/2006/main" xmlns:wne="http://schemas.microsoft.com/office/word/2006/wordml">
   <w:body>
     <w:sdt>
       <w:sdtPr>
@@ -23,7 +23,7 @@
           <w:tblPr>
             <w:tblW w:w="5000" w:type="pct"/>
             <w:jc w:val="center"/>
-            <w:tblLook w:val="04A0" w:firstRow="1" w:lastRow="0" w:firstColumn="1" w:lastColumn="0" w:noHBand="0" w:noVBand="1"/>
+            <w:tblLook w:val="04A0"/>
           </w:tblPr>
           <w:tblGrid>
             <w:gridCol w:w="9576"/>
@@ -64,7 +64,6 @@
                 <w:dataBinding w:prefixMappings="xmlns:ns0='http://schemas.openxmlformats.org/package/2006/metadata/core-properties' xmlns:ns1='http://purl.org/dc/elements/1.1/'" w:xpath="/ns0:coreProperties[1]/ns1:title[1]" w:storeItemID="{6C3C8BC8-F283-45AE-878A-BAB7291924A1}"/>
                 <w:text/>
               </w:sdtPr>
-              <w:sdtEndPr/>
               <w:sdtContent>
                 <w:tc>
                   <w:tcPr>
@@ -111,7 +110,6 @@
                 <w:dataBinding w:prefixMappings="xmlns:ns0='http://schemas.openxmlformats.org/package/2006/metadata/core-properties' xmlns:ns1='http://purl.org/dc/elements/1.1/'" w:xpath="/ns0:coreProperties[1]/ns1:subject[1]" w:storeItemID="{6C3C8BC8-F283-45AE-878A-BAB7291924A1}"/>
                 <w:text/>
               </w:sdtPr>
-              <w:sdtEndPr/>
               <w:sdtContent>
                 <w:tc>
                   <w:tcPr>
@@ -180,7 +178,6 @@
                 <w:dataBinding w:prefixMappings="xmlns:ns0='http://schemas.openxmlformats.org/package/2006/metadata/core-properties' xmlns:ns1='http://purl.org/dc/elements/1.1/'" w:xpath="/ns0:coreProperties[1]/ns1:creator[1]" w:storeItemID="{6C3C8BC8-F283-45AE-878A-BAB7291924A1}"/>
                 <w:text/>
               </w:sdtPr>
-              <w:sdtEndPr/>
               <w:sdtContent>
                 <w:tc>
                   <w:tcPr>
@@ -241,7 +238,7 @@
           <w:tblPr>
             <w:tblpPr w:leftFromText="187" w:rightFromText="187" w:horzAnchor="margin" w:tblpXSpec="center" w:tblpYSpec="bottom"/>
             <w:tblW w:w="5000" w:type="pct"/>
-            <w:tblLook w:val="04A0" w:firstRow="1" w:lastRow="0" w:firstColumn="1" w:lastColumn="0" w:noHBand="0" w:noVBand="1"/>
+            <w:tblLook w:val="04A0"/>
           </w:tblPr>
           <w:tblGrid>
             <w:gridCol w:w="9576"/>
@@ -3034,45 +3031,675 @@
         <w:t xml:space="preserve"> be the backbone of an Electric Supply office and it will be a next generation solution for better customer service and customer satisfaction.</w:t>
       </w:r>
     </w:p>
-    <w:p>
-      <w:r>
-        <w:br w:type="page"/>
+    <w:p/>
+    <w:p/>
+    <w:p/>
+    <w:p>
+      <w:pPr>
+        <w:pStyle w:val="Heading1"/>
+        <w:tabs>
+          <w:tab w:val="left" w:pos="720"/>
+          <w:tab w:val="left" w:pos="1440"/>
+          <w:tab w:val="left" w:pos="2160"/>
+          <w:tab w:val="right" w:pos="9360"/>
+        </w:tabs>
+      </w:pPr>
+      <w:r>
+        <w:lastRenderedPageBreak/>
+        <w:tab/>
+        <w:t>Project Category</w:t>
+      </w:r>
+      <w:r>
+        <w:tab/>
+      </w:r>
+    </w:p>
+    <w:p>
+      <w:pPr>
+        <w:pStyle w:val="ListParagraph"/>
+        <w:spacing w:line="480" w:lineRule="auto"/>
+        <w:ind w:firstLine="360"/>
+        <w:rPr>
+          <w:rFonts w:ascii="Times New Roman" w:eastAsia="Times New Roman" w:hAnsi="Times New Roman" w:cs="Times New Roman"/>
+          <w:i/>
+          <w:color w:val="222222"/>
+          <w:sz w:val="24"/>
+          <w:szCs w:val="24"/>
+          <w:lang w:eastAsia="en-IN"/>
+        </w:rPr>
+      </w:pPr>
+      <w:r>
+        <w:rPr>
+          <w:rFonts w:ascii="Times New Roman" w:eastAsia="Times New Roman" w:hAnsi="Times New Roman" w:cs="Times New Roman"/>
+          <w:color w:val="222222"/>
+          <w:sz w:val="24"/>
+          <w:szCs w:val="24"/>
+          <w:lang w:eastAsia="en-IN"/>
+        </w:rPr>
+        <w:t>This software will follow Object Oriented Programming Paradigm and use below mentioned areas.</w:t>
+      </w:r>
+    </w:p>
+    <w:p>
+      <w:pPr>
+        <w:pStyle w:val="ListParagraph"/>
+        <w:spacing w:line="480" w:lineRule="auto"/>
+        <w:ind w:firstLine="360"/>
+        <w:rPr>
+          <w:rFonts w:ascii="Times New Roman" w:eastAsia="Times New Roman" w:hAnsi="Times New Roman" w:cs="Times New Roman"/>
+          <w:i/>
+          <w:color w:val="222222"/>
+          <w:sz w:val="24"/>
+          <w:szCs w:val="24"/>
+          <w:lang w:eastAsia="en-IN"/>
+        </w:rPr>
+      </w:pPr>
+      <w:r>
+        <w:rPr>
+          <w:rFonts w:ascii="Times New Roman" w:eastAsia="Times New Roman" w:hAnsi="Times New Roman" w:cs="Times New Roman"/>
+          <w:b/>
+          <w:color w:val="222222"/>
+          <w:sz w:val="24"/>
+          <w:szCs w:val="24"/>
+          <w:lang w:eastAsia="en-IN"/>
+        </w:rPr>
+        <w:t xml:space="preserve">OOP </w:t>
+      </w:r>
+      <w:r>
+        <w:rPr>
+          <w:rFonts w:ascii="Times New Roman" w:eastAsia="Times New Roman" w:hAnsi="Times New Roman" w:cs="Times New Roman"/>
+          <w:b/>
+          <w:color w:val="222222"/>
+          <w:sz w:val="24"/>
+          <w:szCs w:val="24"/>
+          <w:lang w:eastAsia="en-IN"/>
+        </w:rPr>
+        <w:t>Language:</w:t>
+      </w:r>
+      <w:r>
+        <w:rPr>
+          <w:rFonts w:ascii="Times New Roman" w:eastAsia="Times New Roman" w:hAnsi="Times New Roman" w:cs="Times New Roman"/>
+          <w:color w:val="222222"/>
+          <w:sz w:val="24"/>
+          <w:szCs w:val="24"/>
+          <w:lang w:eastAsia="en-IN"/>
+        </w:rPr>
+        <w:t xml:space="preserve"> C#</w:t>
+      </w:r>
+    </w:p>
+    <w:p>
+      <w:pPr>
+        <w:pStyle w:val="ListParagraph"/>
+        <w:spacing w:line="480" w:lineRule="auto"/>
+        <w:ind w:firstLine="360"/>
+        <w:rPr>
+          <w:rFonts w:ascii="Times New Roman" w:eastAsia="Times New Roman" w:hAnsi="Times New Roman" w:cs="Times New Roman"/>
+          <w:i/>
+          <w:color w:val="222222"/>
+          <w:sz w:val="24"/>
+          <w:szCs w:val="24"/>
+          <w:lang w:eastAsia="en-IN"/>
+        </w:rPr>
+      </w:pPr>
+      <w:r>
+        <w:rPr>
+          <w:rFonts w:ascii="Times New Roman" w:eastAsia="Times New Roman" w:hAnsi="Times New Roman" w:cs="Times New Roman"/>
+          <w:b/>
+          <w:color w:val="222222"/>
+          <w:sz w:val="24"/>
+          <w:szCs w:val="24"/>
+          <w:lang w:eastAsia="en-IN"/>
+        </w:rPr>
+        <w:t>RDBMS</w:t>
+      </w:r>
+      <w:r>
+        <w:rPr>
+          <w:rFonts w:ascii="Times New Roman" w:eastAsia="Times New Roman" w:hAnsi="Times New Roman" w:cs="Times New Roman"/>
+          <w:color w:val="222222"/>
+          <w:sz w:val="24"/>
+          <w:szCs w:val="24"/>
+          <w:lang w:eastAsia="en-IN"/>
+        </w:rPr>
+        <w:t xml:space="preserve">:  </w:t>
+      </w:r>
+      <w:proofErr w:type="spellStart"/>
+      <w:r>
+        <w:rPr>
+          <w:rFonts w:ascii="Times New Roman" w:eastAsia="Times New Roman" w:hAnsi="Times New Roman" w:cs="Times New Roman"/>
+          <w:color w:val="222222"/>
+          <w:sz w:val="24"/>
+          <w:szCs w:val="24"/>
+          <w:lang w:eastAsia="en-IN"/>
+        </w:rPr>
+        <w:t>MySQL</w:t>
+      </w:r>
+      <w:proofErr w:type="spellEnd"/>
+      <w:r>
+        <w:rPr>
+          <w:rFonts w:ascii="Times New Roman" w:eastAsia="Times New Roman" w:hAnsi="Times New Roman" w:cs="Times New Roman"/>
+          <w:color w:val="222222"/>
+          <w:sz w:val="24"/>
+          <w:szCs w:val="24"/>
+          <w:lang w:eastAsia="en-IN"/>
+        </w:rPr>
+        <w:t xml:space="preserve"> 5.5.15</w:t>
+      </w:r>
+    </w:p>
+    <w:p>
+      <w:pPr>
+        <w:pStyle w:val="ListParagraph"/>
+        <w:spacing w:line="480" w:lineRule="auto"/>
+        <w:ind w:firstLine="360"/>
+        <w:rPr>
+          <w:rFonts w:ascii="Times New Roman" w:eastAsia="Times New Roman" w:hAnsi="Times New Roman" w:cs="Times New Roman"/>
+          <w:color w:val="222222"/>
+          <w:sz w:val="24"/>
+          <w:szCs w:val="24"/>
+          <w:lang w:eastAsia="en-IN"/>
+        </w:rPr>
+      </w:pPr>
+      <w:r>
+        <w:rPr>
+          <w:rFonts w:ascii="Times New Roman" w:eastAsia="Times New Roman" w:hAnsi="Times New Roman" w:cs="Times New Roman"/>
+          <w:b/>
+          <w:color w:val="222222"/>
+          <w:sz w:val="24"/>
+          <w:szCs w:val="24"/>
+          <w:lang w:eastAsia="en-IN"/>
+        </w:rPr>
+        <w:t>Networking</w:t>
+      </w:r>
+      <w:r>
+        <w:rPr>
+          <w:rFonts w:ascii="Times New Roman" w:eastAsia="Times New Roman" w:hAnsi="Times New Roman" w:cs="Times New Roman"/>
+          <w:color w:val="222222"/>
+          <w:sz w:val="24"/>
+          <w:szCs w:val="24"/>
+          <w:lang w:eastAsia="en-IN"/>
+        </w:rPr>
+        <w:t>:</w:t>
+      </w:r>
+      <w:r>
+        <w:rPr>
+          <w:rFonts w:ascii="Times New Roman" w:eastAsia="Times New Roman" w:hAnsi="Times New Roman" w:cs="Times New Roman"/>
+          <w:color w:val="222222"/>
+          <w:sz w:val="24"/>
+          <w:szCs w:val="24"/>
+          <w:lang w:eastAsia="en-IN"/>
+        </w:rPr>
+        <w:t xml:space="preserve">  TCP/IP </w:t>
+      </w:r>
+    </w:p>
+    <w:p>
+      <w:pPr>
+        <w:pStyle w:val="ListParagraph"/>
+        <w:spacing w:line="480" w:lineRule="auto"/>
+        <w:ind w:firstLine="360"/>
+        <w:rPr>
+          <w:rFonts w:ascii="Times New Roman" w:eastAsia="Times New Roman" w:hAnsi="Times New Roman" w:cs="Times New Roman"/>
+          <w:i/>
+          <w:color w:val="222222"/>
+          <w:sz w:val="24"/>
+          <w:szCs w:val="24"/>
+          <w:lang w:eastAsia="en-IN"/>
+        </w:rPr>
+      </w:pPr>
+      <w:r>
+        <w:rPr>
+          <w:rFonts w:ascii="Times New Roman" w:eastAsia="Times New Roman" w:hAnsi="Times New Roman" w:cs="Times New Roman"/>
+          <w:b/>
+          <w:color w:val="222222"/>
+          <w:sz w:val="24"/>
+          <w:szCs w:val="24"/>
+          <w:lang w:eastAsia="en-IN"/>
+        </w:rPr>
+        <w:t>Applications</w:t>
+      </w:r>
+      <w:r>
+        <w:rPr>
+          <w:rFonts w:ascii="Times New Roman" w:eastAsia="Times New Roman" w:hAnsi="Times New Roman" w:cs="Times New Roman"/>
+          <w:color w:val="222222"/>
+          <w:sz w:val="24"/>
+          <w:szCs w:val="24"/>
+          <w:lang w:eastAsia="en-IN"/>
+        </w:rPr>
+        <w:t xml:space="preserve">: </w:t>
+      </w:r>
+      <w:r>
+        <w:rPr>
+          <w:rFonts w:ascii="Times New Roman" w:eastAsia="Times New Roman" w:hAnsi="Times New Roman" w:cs="Times New Roman"/>
+          <w:color w:val="222222"/>
+          <w:sz w:val="24"/>
+          <w:szCs w:val="24"/>
+          <w:lang w:eastAsia="en-IN"/>
+        </w:rPr>
+        <w:t>Expert Systems</w:t>
+      </w:r>
+    </w:p>
+    <w:p>
+      <w:pPr>
+        <w:pStyle w:val="ListParagraph"/>
+        <w:spacing w:line="480" w:lineRule="auto"/>
+        <w:ind w:firstLine="360"/>
+        <w:rPr>
+          <w:rFonts w:ascii="Times New Roman" w:eastAsia="Times New Roman" w:hAnsi="Times New Roman" w:cs="Times New Roman"/>
+          <w:i/>
+          <w:color w:val="222222"/>
+          <w:sz w:val="24"/>
+          <w:szCs w:val="24"/>
+          <w:lang w:eastAsia="en-IN"/>
+        </w:rPr>
+      </w:pPr>
+    </w:p>
+    <w:p>
+      <w:pPr>
+        <w:pStyle w:val="Heading1"/>
+      </w:pPr>
+      <w:r>
+        <w:t xml:space="preserve"> </w:t>
+      </w:r>
+      <w:r>
+        <w:t>Hard</w:t>
+      </w:r>
+      <w:r>
+        <w:t>ware and Software Specification</w:t>
       </w:r>
     </w:p>
     <w:p>
       <w:pPr>
         <w:pStyle w:val="Heading2"/>
+      </w:pPr>
+      <w:bookmarkStart w:id="3" w:name="_Toc320841488"/>
+      <w:bookmarkStart w:id="4" w:name="_Toc344229891"/>
+      <w:r>
+        <w:t>4.1</w:t>
+      </w:r>
+      <w:r>
+        <w:tab/>
+        <w:t>Hardware Requirement</w:t>
+      </w:r>
+      <w:bookmarkEnd w:id="3"/>
+      <w:bookmarkEnd w:id="4"/>
+    </w:p>
+    <w:p>
+      <w:pPr>
+        <w:pStyle w:val="ListParagraph"/>
         <w:numPr>
-          <w:ilvl w:val="1"/>
-          <w:numId w:val="1"/>
+          <w:ilvl w:val="0"/>
+          <w:numId w:val="27"/>
         </w:numPr>
-      </w:pPr>
-      <w:bookmarkStart w:id="3" w:name="_Toc320368083"/>
+        <w:spacing w:line="480" w:lineRule="auto"/>
+        <w:rPr>
+          <w:rFonts w:ascii="Arial" w:eastAsia="Times New Roman" w:hAnsi="Arial" w:cs="Arial"/>
+          <w:i/>
+          <w:color w:val="222222"/>
+          <w:lang w:eastAsia="en-IN"/>
+        </w:rPr>
+      </w:pPr>
+      <w:r>
+        <w:rPr>
+          <w:rFonts w:ascii="Arial" w:eastAsia="Times New Roman" w:hAnsi="Arial" w:cs="Arial"/>
+          <w:b/>
+          <w:color w:val="222222"/>
+          <w:lang w:eastAsia="en-IN"/>
+        </w:rPr>
+        <w:t>Disc capacity :</w:t>
+      </w:r>
+      <w:r>
+        <w:rPr>
+          <w:rFonts w:ascii="Arial" w:eastAsia="Times New Roman" w:hAnsi="Arial" w:cs="Arial"/>
+          <w:color w:val="222222"/>
+          <w:lang w:eastAsia="en-IN"/>
+        </w:rPr>
+        <w:t xml:space="preserve"> 10 MB of available hard disk space</w:t>
+      </w:r>
+    </w:p>
+    <w:p>
+      <w:pPr>
+        <w:pStyle w:val="ListParagraph"/>
+        <w:numPr>
+          <w:ilvl w:val="0"/>
+          <w:numId w:val="27"/>
+        </w:numPr>
+        <w:spacing w:line="480" w:lineRule="auto"/>
+        <w:rPr>
+          <w:rFonts w:ascii="Arial" w:eastAsia="Times New Roman" w:hAnsi="Arial" w:cs="Arial"/>
+          <w:i/>
+          <w:color w:val="222222"/>
+          <w:lang w:eastAsia="en-IN"/>
+        </w:rPr>
+      </w:pPr>
+      <w:r>
+        <w:rPr>
+          <w:rFonts w:ascii="Arial" w:eastAsia="Times New Roman" w:hAnsi="Arial" w:cs="Arial"/>
+          <w:b/>
+          <w:color w:val="222222"/>
+          <w:lang w:eastAsia="en-IN"/>
+        </w:rPr>
+        <w:t>RAM :</w:t>
+      </w:r>
+      <w:r>
+        <w:rPr>
+          <w:rFonts w:ascii="Arial" w:eastAsia="Times New Roman" w:hAnsi="Arial" w:cs="Arial"/>
+          <w:color w:val="222222"/>
+          <w:lang w:eastAsia="en-IN"/>
+        </w:rPr>
+        <w:t xml:space="preserve"> 1 GB (32 Bit) or 2 GB (64 Bit)</w:t>
+      </w:r>
+    </w:p>
+    <w:p>
+      <w:pPr>
+        <w:pStyle w:val="ListParagraph"/>
+        <w:numPr>
+          <w:ilvl w:val="0"/>
+          <w:numId w:val="27"/>
+        </w:numPr>
+        <w:spacing w:line="480" w:lineRule="auto"/>
+        <w:rPr>
+          <w:rFonts w:ascii="Arial" w:eastAsia="Times New Roman" w:hAnsi="Arial" w:cs="Arial"/>
+          <w:i/>
+          <w:color w:val="222222"/>
+          <w:lang w:eastAsia="en-IN"/>
+        </w:rPr>
+      </w:pPr>
+      <w:r>
+        <w:rPr>
+          <w:rFonts w:ascii="Arial" w:eastAsia="Times New Roman" w:hAnsi="Arial" w:cs="Arial"/>
+          <w:b/>
+          <w:color w:val="222222"/>
+          <w:lang w:eastAsia="en-IN"/>
+        </w:rPr>
+        <w:t>Processor :</w:t>
+      </w:r>
+      <w:r>
+        <w:rPr>
+          <w:rFonts w:ascii="Arial" w:eastAsia="Times New Roman" w:hAnsi="Arial" w:cs="Arial"/>
+          <w:color w:val="222222"/>
+          <w:lang w:eastAsia="en-IN"/>
+        </w:rPr>
+        <w:t xml:space="preserve"> 1.6GHz or faster</w:t>
+      </w:r>
+    </w:p>
+    <w:p>
+      <w:pPr>
+        <w:pStyle w:val="ListParagraph"/>
+        <w:numPr>
+          <w:ilvl w:val="0"/>
+          <w:numId w:val="27"/>
+        </w:numPr>
+        <w:spacing w:line="480" w:lineRule="auto"/>
+        <w:rPr>
+          <w:rFonts w:ascii="Arial" w:eastAsia="Times New Roman" w:hAnsi="Arial" w:cs="Arial"/>
+          <w:b/>
+          <w:i/>
+          <w:color w:val="222222"/>
+          <w:lang w:eastAsia="en-IN"/>
+        </w:rPr>
+      </w:pPr>
+      <w:r>
+        <w:rPr>
+          <w:rFonts w:ascii="Arial" w:eastAsia="Times New Roman" w:hAnsi="Arial" w:cs="Arial"/>
+          <w:color w:val="222222"/>
+          <w:lang w:eastAsia="en-IN"/>
+        </w:rPr>
+        <w:t xml:space="preserve">DVD-ROM Drive / USB </w:t>
+      </w:r>
+      <w:r>
+        <w:rPr>
+          <w:rFonts w:ascii="Arial" w:eastAsia="Times New Roman" w:hAnsi="Arial" w:cs="Arial"/>
+          <w:b/>
+          <w:color w:val="222222"/>
+          <w:lang w:eastAsia="en-IN"/>
+        </w:rPr>
+        <w:t>Port</w:t>
+      </w:r>
+    </w:p>
+    <w:p>
+      <w:pPr>
+        <w:pStyle w:val="Heading2"/>
+      </w:pPr>
+      <w:bookmarkStart w:id="5" w:name="_Toc344229892"/>
+      <w:r>
+        <w:t>4.2</w:t>
+      </w:r>
+      <w:r>
+        <w:tab/>
+        <w:t>Software Requirement</w:t>
+      </w:r>
+      <w:bookmarkEnd w:id="5"/>
+    </w:p>
+    <w:p>
+      <w:pPr>
+        <w:pStyle w:val="ListParagraph"/>
+        <w:numPr>
+          <w:ilvl w:val="0"/>
+          <w:numId w:val="26"/>
+        </w:numPr>
+        <w:spacing w:line="480" w:lineRule="auto"/>
+        <w:rPr>
+          <w:rFonts w:ascii="Arial" w:eastAsia="Times New Roman" w:hAnsi="Arial" w:cs="Arial"/>
+          <w:i/>
+          <w:color w:val="222222"/>
+          <w:lang w:eastAsia="en-IN"/>
+        </w:rPr>
+      </w:pPr>
+      <w:r>
+        <w:rPr>
+          <w:rFonts w:ascii="Arial" w:eastAsia="Times New Roman" w:hAnsi="Arial" w:cs="Arial"/>
+          <w:color w:val="222222"/>
+          <w:lang w:eastAsia="en-IN"/>
+        </w:rPr>
+        <w:t>Windows XP (x86) with Service Pack 3 / Windows Vista (x86 &amp; x64) with</w:t>
+      </w:r>
+    </w:p>
+    <w:p>
+      <w:pPr>
+        <w:pStyle w:val="ListParagraph"/>
+        <w:spacing w:line="480" w:lineRule="auto"/>
+        <w:ind w:left="1800"/>
+        <w:rPr>
+          <w:rFonts w:ascii="Arial" w:eastAsia="Times New Roman" w:hAnsi="Arial" w:cs="Arial"/>
+          <w:i/>
+          <w:color w:val="222222"/>
+          <w:lang w:eastAsia="en-IN"/>
+        </w:rPr>
+      </w:pPr>
+      <w:r>
+        <w:rPr>
+          <w:rFonts w:ascii="Arial" w:eastAsia="Times New Roman" w:hAnsi="Arial" w:cs="Arial"/>
+          <w:color w:val="222222"/>
+          <w:lang w:eastAsia="en-IN"/>
+        </w:rPr>
+        <w:t>Service Pack 2 / Windows 7 (x86 &amp; x64)</w:t>
+      </w:r>
+    </w:p>
+    <w:p>
+      <w:pPr>
+        <w:pStyle w:val="ListParagraph"/>
+        <w:numPr>
+          <w:ilvl w:val="0"/>
+          <w:numId w:val="26"/>
+        </w:numPr>
+        <w:spacing w:line="480" w:lineRule="auto"/>
+        <w:rPr>
+          <w:rFonts w:ascii="Arial" w:eastAsia="Times New Roman" w:hAnsi="Arial" w:cs="Arial"/>
+          <w:i/>
+          <w:color w:val="222222"/>
+          <w:lang w:eastAsia="en-IN"/>
+        </w:rPr>
+      </w:pPr>
+      <w:r>
+        <w:rPr>
+          <w:rFonts w:ascii="Arial" w:eastAsia="Times New Roman" w:hAnsi="Arial" w:cs="Arial"/>
+          <w:color w:val="222222"/>
+          <w:lang w:eastAsia="en-IN"/>
+        </w:rPr>
+        <w:t>Microsoft .NET 4.0</w:t>
+      </w:r>
+    </w:p>
+    <w:p>
+      <w:pPr>
+        <w:spacing w:line="480" w:lineRule="auto"/>
+        <w:rPr>
+          <w:rFonts w:ascii="Arial" w:eastAsia="Times New Roman" w:hAnsi="Arial" w:cs="Arial"/>
+          <w:i/>
+          <w:color w:val="222222"/>
+          <w:lang w:eastAsia="en-IN"/>
+        </w:rPr>
+      </w:pPr>
+    </w:p>
+    <w:p>
+      <w:pPr>
+        <w:spacing w:line="480" w:lineRule="auto"/>
+        <w:rPr>
+          <w:rFonts w:ascii="Arial" w:eastAsia="Times New Roman" w:hAnsi="Arial" w:cs="Arial"/>
+          <w:i/>
+          <w:color w:val="222222"/>
+          <w:lang w:eastAsia="en-IN"/>
+        </w:rPr>
+      </w:pPr>
+    </w:p>
+    <w:p>
+      <w:pPr>
+        <w:spacing w:line="480" w:lineRule="auto"/>
+        <w:rPr>
+          <w:rFonts w:ascii="Arial" w:eastAsia="Times New Roman" w:hAnsi="Arial" w:cs="Arial"/>
+          <w:i/>
+          <w:color w:val="222222"/>
+          <w:lang w:eastAsia="en-IN"/>
+        </w:rPr>
+      </w:pPr>
+    </w:p>
+    <w:p>
+      <w:pPr>
+        <w:pStyle w:val="Heading2"/>
+        <w:ind w:left="1080"/>
+        <w:jc w:val="left"/>
+      </w:pPr>
+      <w:bookmarkStart w:id="6" w:name="_Toc320368091"/>
       <w:r>
         <w:lastRenderedPageBreak/>
+        <w:t>Problem Definition</w:t>
+      </w:r>
+      <w:bookmarkEnd w:id="6"/>
+    </w:p>
+    <w:p>
+      <w:pPr>
+        <w:spacing w:line="480" w:lineRule="auto"/>
+        <w:rPr>
+          <w:rFonts w:ascii="Arial" w:eastAsia="Times New Roman" w:hAnsi="Arial" w:cs="Arial"/>
+          <w:i/>
+          <w:color w:val="222222"/>
+          <w:lang w:eastAsia="en-IN"/>
+        </w:rPr>
+      </w:pPr>
+    </w:p>
+    <w:p>
+      <w:pPr>
+        <w:pStyle w:val="ListParagraph"/>
+        <w:spacing w:line="480" w:lineRule="auto"/>
+        <w:ind w:firstLine="360"/>
+        <w:rPr>
+          <w:rFonts w:ascii="Times New Roman" w:eastAsia="Times New Roman" w:hAnsi="Times New Roman" w:cs="Times New Roman"/>
+          <w:i/>
+          <w:color w:val="222222"/>
+          <w:sz w:val="24"/>
+          <w:szCs w:val="24"/>
+          <w:lang w:eastAsia="en-IN"/>
+        </w:rPr>
+      </w:pPr>
+      <w:r>
+        <w:rPr>
+          <w:rFonts w:ascii="Times New Roman" w:eastAsia="Times New Roman" w:hAnsi="Times New Roman" w:cs="Times New Roman"/>
+          <w:i/>
+          <w:color w:val="222222"/>
+          <w:sz w:val="24"/>
+          <w:szCs w:val="24"/>
+          <w:lang w:eastAsia="en-IN"/>
+        </w:rPr>
+        <w:t xml:space="preserve">We all know that electricity is one of the most important parts of our life. Each day, number of people using electricity is increasing quick and fast. Managing the entire system is really very complex. From employees to customers, from </w:t>
+      </w:r>
+      <w:r>
+        <w:rPr>
+          <w:rFonts w:ascii="Times New Roman" w:eastAsia="Times New Roman" w:hAnsi="Times New Roman" w:cs="Times New Roman"/>
+          <w:i/>
+          <w:color w:val="222222"/>
+          <w:sz w:val="24"/>
+          <w:szCs w:val="24"/>
+          <w:lang w:eastAsia="en-IN"/>
+        </w:rPr>
+        <w:t xml:space="preserve">complaints to new connection applications, from receiving bills to paying salaries, the entire system is really hectic without proper management system. So, very fast, flexible, easy to use software is really needed to keep the entire system under control. That’s where Electric Supply Management System comes in.    </w:t>
+      </w:r>
+    </w:p>
+    <w:p>
+      <w:pPr>
+        <w:pStyle w:val="ListParagraph"/>
+        <w:spacing w:line="480" w:lineRule="auto"/>
+        <w:ind w:firstLine="360"/>
+        <w:rPr>
+          <w:rFonts w:ascii="Times New Roman" w:eastAsia="Times New Roman" w:hAnsi="Times New Roman" w:cs="Times New Roman"/>
+          <w:i/>
+          <w:color w:val="222222"/>
+          <w:sz w:val="24"/>
+          <w:szCs w:val="24"/>
+          <w:lang w:eastAsia="en-IN"/>
+        </w:rPr>
+      </w:pPr>
+    </w:p>
+    <w:p>
+      <w:pPr>
+        <w:pStyle w:val="ListParagraph"/>
+        <w:spacing w:line="480" w:lineRule="auto"/>
+        <w:ind w:firstLine="360"/>
+        <w:rPr>
+          <w:rFonts w:ascii="Times New Roman" w:eastAsia="Times New Roman" w:hAnsi="Times New Roman" w:cs="Times New Roman"/>
+          <w:i/>
+          <w:color w:val="222222"/>
+          <w:sz w:val="24"/>
+          <w:szCs w:val="24"/>
+          <w:lang w:eastAsia="en-IN"/>
+        </w:rPr>
+      </w:pPr>
+    </w:p>
+    <w:p>
+      <w:pPr>
+        <w:pStyle w:val="ListParagraph"/>
+        <w:spacing w:line="480" w:lineRule="auto"/>
+        <w:ind w:firstLine="360"/>
+        <w:rPr>
+          <w:rFonts w:ascii="Times New Roman" w:eastAsia="Times New Roman" w:hAnsi="Times New Roman" w:cs="Times New Roman"/>
+          <w:i/>
+          <w:color w:val="222222"/>
+          <w:sz w:val="24"/>
+          <w:szCs w:val="24"/>
+          <w:lang w:eastAsia="en-IN"/>
+        </w:rPr>
+      </w:pPr>
+    </w:p>
+    <w:p>
+      <w:pPr>
+        <w:pStyle w:val="ListParagraph"/>
+        <w:spacing w:line="480" w:lineRule="auto"/>
+        <w:ind w:firstLine="360"/>
+        <w:rPr>
+          <w:rFonts w:ascii="Times New Roman" w:eastAsia="Times New Roman" w:hAnsi="Times New Roman" w:cs="Times New Roman"/>
+          <w:i/>
+          <w:color w:val="222222"/>
+          <w:sz w:val="24"/>
+          <w:szCs w:val="24"/>
+          <w:lang w:eastAsia="en-IN"/>
+        </w:rPr>
+      </w:pPr>
+    </w:p>
+    <w:p/>
+    <w:p>
+      <w:pPr>
+        <w:pStyle w:val="Heading3"/>
+        <w:ind w:left="1080"/>
+      </w:pPr>
+      <w:bookmarkStart w:id="7" w:name="_Toc320368084"/>
+      <w:r>
         <w:t>Purpose</w:t>
       </w:r>
-      <w:r>
-        <w:t xml:space="preserve"> and </w:t>
-      </w:r>
-      <w:r>
-        <w:t>Scope</w:t>
-      </w:r>
-      <w:bookmarkEnd w:id="3"/>
-    </w:p>
-    <w:p>
-      <w:pPr>
-        <w:pStyle w:val="Heading3"/>
-        <w:numPr>
-          <w:ilvl w:val="2"/>
-          <w:numId w:val="1"/>
-        </w:numPr>
-      </w:pPr>
-      <w:bookmarkStart w:id="4" w:name="_Toc320368084"/>
-      <w:r>
-        <w:t>Purpose</w:t>
-      </w:r>
-      <w:bookmarkEnd w:id="4"/>
+      <w:bookmarkEnd w:id="7"/>
     </w:p>
     <w:p>
       <w:r>
@@ -3087,6 +3714,7 @@
         <w:rPr>
           <w:noProof/>
         </w:rPr>
+        <w:lastRenderedPageBreak/>
         <w:drawing>
           <wp:inline distT="0" distB="0" distL="0" distR="0">
             <wp:extent cx="5943600" cy="3310255"/>
@@ -3103,10 +3731,10 @@
                     <pic:cNvPicPr/>
                   </pic:nvPicPr>
                   <pic:blipFill>
-                    <a:blip r:embed="rId9">
+                    <a:blip r:embed="rId8" cstate="print">
                       <a:extLst>
                         <a:ext uri="{28A0092B-C50C-407E-A947-70E740481C1C}">
-                          <a14:useLocalDpi xmlns:a14="http://schemas.microsoft.com/office/drawing/2010/main" val="0"/>
+                          <a14:useLocalDpi xmlns:a14="http://schemas.microsoft.com/office/drawing/2010/main" xmlns:wps="http://schemas.microsoft.com/office/word/2010/wordprocessingShape" xmlns:wpi="http://schemas.microsoft.com/office/word/2010/wordprocessingInk" xmlns:wpg="http://schemas.microsoft.com/office/word/2010/wordprocessingGroup" xmlns:w14="http://schemas.microsoft.com/office/word/2010/wordml" xmlns:w="http://schemas.openxmlformats.org/wordprocessingml/2006/main" xmlns:w10="urn:schemas-microsoft-com:office:word" xmlns:wp14="http://schemas.microsoft.com/office/word/2010/wordprocessingDrawing" xmlns:v="urn:schemas-microsoft-com:vml" xmlns:o="urn:schemas-microsoft-com:office:office" xmlns:mc="http://schemas.openxmlformats.org/markup-compatibility/2006" xmlns:wpc="http://schemas.microsoft.com/office/word/2010/wordprocessingCanvas" xmlns="" val="0"/>
                         </a:ext>
                       </a:extLst>
                     </a:blip>
@@ -3165,45 +3793,6 @@
         <w:br w:type="page"/>
       </w:r>
     </w:p>
-    <w:p>
-      <w:pPr>
-        <w:pStyle w:val="Heading3"/>
-        <w:numPr>
-          <w:ilvl w:val="2"/>
-          <w:numId w:val="1"/>
-        </w:numPr>
-      </w:pPr>
-      <w:bookmarkStart w:id="5" w:name="_Toc320368085"/>
-      <w:r>
-        <w:lastRenderedPageBreak/>
-        <w:t>Scope</w:t>
-      </w:r>
-      <w:bookmarkEnd w:id="5"/>
-    </w:p>
-    <w:p>
-      <w:pPr>
-        <w:spacing w:line="480" w:lineRule="auto"/>
-      </w:pPr>
-      <w:r>
-        <w:t>Currently this software is aimed for a single electric supply office customer management. It can be extended to support networked multiple electric supply office and have a centralized database and to serve wider range of customers of Electric Supply around the country.</w:t>
-      </w:r>
-    </w:p>
-    <w:p>
-      <w:pPr>
-        <w:spacing w:line="480" w:lineRule="auto"/>
-      </w:pPr>
-      <w:r>
-        <w:t>We have developed this for Desktop Computers running on Windows Operating System. It can be enhanced to support UNIX / Linux, MAC OSX Operating systems.</w:t>
-      </w:r>
-    </w:p>
-    <w:p>
-      <w:pPr>
-        <w:spacing w:line="480" w:lineRule="auto"/>
-      </w:pPr>
-      <w:r>
-        <w:t>Our software will not be integrated with Electric Billing System right now. But in future we can easily extend to support that.</w:t>
-      </w:r>
-    </w:p>
     <w:p/>
     <w:p>
       <w:pPr>
@@ -3213,11 +3802,11 @@
           <w:numId w:val="1"/>
         </w:numPr>
       </w:pPr>
-      <w:bookmarkStart w:id="6" w:name="_Toc320368086"/>
+      <w:bookmarkStart w:id="8" w:name="_Toc320368086"/>
       <w:r>
         <w:t>SURVEY OF TECHNOLOGY</w:t>
       </w:r>
-      <w:bookmarkEnd w:id="6"/>
+      <w:bookmarkEnd w:id="8"/>
     </w:p>
     <w:p>
       <w:pPr>
@@ -3326,16 +3915,16 @@
       <w:pPr>
         <w:pStyle w:val="Heading2"/>
       </w:pPr>
-      <w:bookmarkStart w:id="7" w:name="_Toc304900506"/>
-      <w:bookmarkStart w:id="8" w:name="_Toc304459144"/>
-      <w:bookmarkStart w:id="9" w:name="_Toc320368087"/>
+      <w:bookmarkStart w:id="9" w:name="_Toc304900506"/>
+      <w:bookmarkStart w:id="10" w:name="_Toc304459144"/>
+      <w:bookmarkStart w:id="11" w:name="_Toc320368087"/>
       <w:r>
         <w:lastRenderedPageBreak/>
         <w:t>Programming FRAMEWORK (.NET 4)</w:t>
       </w:r>
-      <w:bookmarkEnd w:id="7"/>
-      <w:bookmarkEnd w:id="8"/>
       <w:bookmarkEnd w:id="9"/>
+      <w:bookmarkEnd w:id="10"/>
+      <w:bookmarkEnd w:id="11"/>
     </w:p>
     <w:p>
       <w:pPr>
@@ -3525,9 +4114,9 @@
           <w:szCs w:val="23"/>
         </w:rPr>
       </w:pPr>
-      <w:bookmarkStart w:id="10" w:name="_Toc320368088"/>
-      <w:bookmarkStart w:id="11" w:name="_Toc304900507"/>
-      <w:bookmarkStart w:id="12" w:name="_Toc304459145"/>
+      <w:bookmarkStart w:id="12" w:name="_Toc320368088"/>
+      <w:bookmarkStart w:id="13" w:name="_Toc304900507"/>
+      <w:bookmarkStart w:id="14" w:name="_Toc304459145"/>
       <w:r>
         <w:rPr>
           <w:rFonts w:ascii="Times New Roman" w:hAnsi="Times New Roman"/>
@@ -3544,52 +4133,52 @@
         </w:rPr>
         <w:t>C#)</w:t>
       </w:r>
-      <w:bookmarkEnd w:id="10"/>
-      <w:bookmarkEnd w:id="11"/>
       <w:bookmarkEnd w:id="12"/>
-    </w:p>
-    <w:p>
-      <w:r>
-        <w:t>C# is a type-safe, object-oriented language that is simple yet powerful, allowing programmers to build a breadth of applications.</w:t>
-      </w:r>
-    </w:p>
-    <w:p>
-      <w:r>
-        <w:t>C# is a multi-paradigm programming language encompassing imperative, declarative, functional, generic, object-oriented (class-based), and component-oriented programming disciplines.</w:t>
-      </w:r>
-    </w:p>
-    <w:p>
-      <w:r>
-        <w:t xml:space="preserve">It was developed by Microsoft within the .NET initiative and later approved as a standard by </w:t>
-      </w:r>
-      <w:proofErr w:type="spellStart"/>
-      <w:r>
-        <w:t>Ecma</w:t>
-      </w:r>
-      <w:proofErr w:type="spellEnd"/>
-      <w:r>
-        <w:t xml:space="preserve"> (ECMA-334) and ISO (ISO/IEC 23270). C# is one of the programming languages designed for the Common Language Infrastructure.</w:t>
-      </w:r>
-    </w:p>
-    <w:p>
-      <w:r>
-        <w:t>C# is intended to be a simple, modern, general-purpose, object-oriented programming language</w:t>
-      </w:r>
-      <w:r>
-        <w:t>.</w:t>
-      </w:r>
-    </w:p>
-    <w:p>
-      <w:pPr>
-        <w:pStyle w:val="Heading2"/>
-      </w:pPr>
-      <w:bookmarkStart w:id="13" w:name="_Toc304900511"/>
-      <w:bookmarkStart w:id="14" w:name="_Toc320368089"/>
-      <w:r>
-        <w:t>Database - MySQL</w:t>
-      </w:r>
       <w:bookmarkEnd w:id="13"/>
       <w:bookmarkEnd w:id="14"/>
+    </w:p>
+    <w:p>
+      <w:r>
+        <w:t>C# is a type-safe, object-oriented language that is simple yet powerful, allowing programmers to build a breadth of applications.</w:t>
+      </w:r>
+    </w:p>
+    <w:p>
+      <w:r>
+        <w:t>C# is a multi-paradigm programming language encompassing imperative, declarative, functional, generic, object-oriented (class-based), and component-oriented programming disciplines.</w:t>
+      </w:r>
+    </w:p>
+    <w:p>
+      <w:r>
+        <w:t xml:space="preserve">It was developed by Microsoft within the .NET initiative and later approved as a standard by </w:t>
+      </w:r>
+      <w:proofErr w:type="spellStart"/>
+      <w:r>
+        <w:t>Ecma</w:t>
+      </w:r>
+      <w:proofErr w:type="spellEnd"/>
+      <w:r>
+        <w:t xml:space="preserve"> (ECMA-334) and ISO (ISO/IEC 23270). C# is one of the programming languages designed for the Common Language Infrastructure.</w:t>
+      </w:r>
+    </w:p>
+    <w:p>
+      <w:r>
+        <w:t>C# is intended to be a simple, modern, general-purpose, object-oriented programming language</w:t>
+      </w:r>
+      <w:r>
+        <w:t>.</w:t>
+      </w:r>
+    </w:p>
+    <w:p>
+      <w:pPr>
+        <w:pStyle w:val="Heading2"/>
+      </w:pPr>
+      <w:bookmarkStart w:id="15" w:name="_Toc304900511"/>
+      <w:bookmarkStart w:id="16" w:name="_Toc320368089"/>
+      <w:r>
+        <w:t>Database - MySQL</w:t>
+      </w:r>
+      <w:bookmarkEnd w:id="15"/>
+      <w:bookmarkEnd w:id="16"/>
     </w:p>
     <w:p>
       <w:pPr>
@@ -3840,26 +4429,13 @@
           <w:numId w:val="1"/>
         </w:numPr>
       </w:pPr>
-      <w:bookmarkStart w:id="15" w:name="_Toc320368090"/>
+      <w:bookmarkStart w:id="17" w:name="_Toc320368090"/>
       <w:r>
         <w:t>REQUIREMENTS AND ANALYSIS</w:t>
       </w:r>
-      <w:bookmarkEnd w:id="15"/>
-    </w:p>
-    <w:p>
-      <w:pPr>
-        <w:pStyle w:val="Heading2"/>
-        <w:numPr>
-          <w:ilvl w:val="1"/>
-          <w:numId w:val="1"/>
-        </w:numPr>
-      </w:pPr>
-      <w:bookmarkStart w:id="16" w:name="_Toc320368091"/>
-      <w:r>
-        <w:t>Problem Definition</w:t>
-      </w:r>
-      <w:bookmarkEnd w:id="16"/>
-    </w:p>
+      <w:bookmarkEnd w:id="17"/>
+    </w:p>
+    <w:p/>
     <w:p>
       <w:pPr>
         <w:pStyle w:val="Heading3"/>
@@ -3868,11 +4444,11 @@
           <w:numId w:val="1"/>
         </w:numPr>
       </w:pPr>
-      <w:bookmarkStart w:id="17" w:name="_Toc320368092"/>
+      <w:bookmarkStart w:id="18" w:name="_Toc320368092"/>
       <w:r>
         <w:t>Existing System</w:t>
       </w:r>
-      <w:bookmarkEnd w:id="17"/>
+      <w:bookmarkEnd w:id="18"/>
     </w:p>
     <w:p>
       <w:pPr>
@@ -3906,10 +4482,10 @@
                     <pic:cNvPicPr/>
                   </pic:nvPicPr>
                   <pic:blipFill>
-                    <a:blip r:embed="rId10">
+                    <a:blip r:embed="rId9" cstate="print">
                       <a:extLst>
                         <a:ext uri="{28A0092B-C50C-407E-A947-70E740481C1C}">
-                          <a14:useLocalDpi xmlns:a14="http://schemas.microsoft.com/office/drawing/2010/main" val="0"/>
+                          <a14:useLocalDpi xmlns:a14="http://schemas.microsoft.com/office/drawing/2010/main" xmlns:wps="http://schemas.microsoft.com/office/word/2010/wordprocessingShape" xmlns:wpi="http://schemas.microsoft.com/office/word/2010/wordprocessingInk" xmlns:wpg="http://schemas.microsoft.com/office/word/2010/wordprocessingGroup" xmlns:w14="http://schemas.microsoft.com/office/word/2010/wordml" xmlns:w="http://schemas.openxmlformats.org/wordprocessingml/2006/main" xmlns:w10="urn:schemas-microsoft-com:office:word" xmlns:wp14="http://schemas.microsoft.com/office/word/2010/wordprocessingDrawing" xmlns:v="urn:schemas-microsoft-com:vml" xmlns:o="urn:schemas-microsoft-com:office:office" xmlns:mc="http://schemas.openxmlformats.org/markup-compatibility/2006" xmlns:wpc="http://schemas.microsoft.com/office/word/2010/wordprocessingCanvas" xmlns="" val="0"/>
                         </a:ext>
                       </a:extLst>
                     </a:blip>
@@ -3941,12 +4517,12 @@
           <w:numId w:val="1"/>
         </w:numPr>
       </w:pPr>
-      <w:bookmarkStart w:id="18" w:name="_Toc320368093"/>
+      <w:bookmarkStart w:id="19" w:name="_Toc320368093"/>
       <w:r>
         <w:lastRenderedPageBreak/>
         <w:t>Documents maintained</w:t>
       </w:r>
-      <w:bookmarkEnd w:id="18"/>
+      <w:bookmarkEnd w:id="19"/>
     </w:p>
     <w:p>
       <w:r>
@@ -3993,10 +4569,10 @@
                     <pic:cNvPicPr/>
                   </pic:nvPicPr>
                   <pic:blipFill>
-                    <a:blip r:embed="rId11">
+                    <a:blip r:embed="rId10" cstate="print">
                       <a:extLst>
                         <a:ext uri="{28A0092B-C50C-407E-A947-70E740481C1C}">
-                          <a14:useLocalDpi xmlns:a14="http://schemas.microsoft.com/office/drawing/2010/main" val="0"/>
+                          <a14:useLocalDpi xmlns:a14="http://schemas.microsoft.com/office/drawing/2010/main" xmlns:wps="http://schemas.microsoft.com/office/word/2010/wordprocessingShape" xmlns:wpi="http://schemas.microsoft.com/office/word/2010/wordprocessingInk" xmlns:wpg="http://schemas.microsoft.com/office/word/2010/wordprocessingGroup" xmlns:w14="http://schemas.microsoft.com/office/word/2010/wordml" xmlns:w="http://schemas.openxmlformats.org/wordprocessingml/2006/main" xmlns:w10="urn:schemas-microsoft-com:office:word" xmlns:wp14="http://schemas.microsoft.com/office/word/2010/wordprocessingDrawing" xmlns:v="urn:schemas-microsoft-com:vml" xmlns:o="urn:schemas-microsoft-com:office:office" xmlns:mc="http://schemas.openxmlformats.org/markup-compatibility/2006" xmlns:wpc="http://schemas.microsoft.com/office/word/2010/wordprocessingCanvas" xmlns="" val="0"/>
                         </a:ext>
                       </a:extLst>
                     </a:blip>
@@ -4279,11 +4855,11 @@
           <w:numId w:val="1"/>
         </w:numPr>
       </w:pPr>
-      <w:bookmarkStart w:id="19" w:name="_Toc320368094"/>
+      <w:bookmarkStart w:id="20" w:name="_Toc320368094"/>
       <w:r>
         <w:t>Work To Be Done</w:t>
       </w:r>
-      <w:bookmarkEnd w:id="19"/>
+      <w:bookmarkEnd w:id="20"/>
     </w:p>
     <w:p>
       <w:pPr>
@@ -4306,11 +4882,11 @@
           <w:numId w:val="1"/>
         </w:numPr>
       </w:pPr>
-      <w:bookmarkStart w:id="20" w:name="_Toc320368095"/>
+      <w:bookmarkStart w:id="21" w:name="_Toc320368095"/>
       <w:r>
         <w:t>Requirements Specification</w:t>
       </w:r>
-      <w:bookmarkEnd w:id="20"/>
+      <w:bookmarkEnd w:id="21"/>
     </w:p>
     <w:p>
       <w:pPr>
@@ -4323,13 +4899,13 @@
           <w:sz w:val="20"/>
         </w:rPr>
       </w:pPr>
-      <w:bookmarkStart w:id="21" w:name="_Toc299548677"/>
-      <w:bookmarkStart w:id="22" w:name="_Toc320368096"/>
+      <w:bookmarkStart w:id="22" w:name="_Toc299548677"/>
+      <w:bookmarkStart w:id="23" w:name="_Toc320368096"/>
       <w:r>
         <w:t>Functional Requirements</w:t>
       </w:r>
-      <w:bookmarkEnd w:id="21"/>
       <w:bookmarkEnd w:id="22"/>
+      <w:bookmarkEnd w:id="23"/>
     </w:p>
     <w:p>
       <w:pPr>
@@ -4342,11 +4918,11 @@
           <w:lang w:val="en-IN" w:eastAsia="en-IN"/>
         </w:rPr>
       </w:pPr>
-      <w:bookmarkStart w:id="23" w:name="_Toc299548681"/>
+      <w:bookmarkStart w:id="24" w:name="_Toc299548681"/>
       <w:r>
         <w:t>Apply for new connection</w:t>
       </w:r>
-      <w:bookmarkEnd w:id="23"/>
+      <w:bookmarkEnd w:id="24"/>
     </w:p>
     <w:p>
       <w:pPr>
@@ -4439,15 +5015,7 @@
       </w:pPr>
       <w:r>
         <w:lastRenderedPageBreak/>
-        <w:t xml:space="preserve">ESCMS will generate an application number for future reference and will provide customer </w:t>
-      </w:r>
-      <w:proofErr w:type="spellStart"/>
-      <w:r>
-        <w:t>a</w:t>
-      </w:r>
-      <w:proofErr w:type="spellEnd"/>
-      <w:r>
-        <w:t xml:space="preserve"> acknowledgement receipt.</w:t>
+        <w:t>ESCMS will generate an application number for future reference and will provide customer a acknowledgement receipt.</w:t>
       </w:r>
     </w:p>
     <w:p>
@@ -5009,7 +5577,7 @@
           <w:numId w:val="1"/>
         </w:numPr>
       </w:pPr>
-      <w:bookmarkStart w:id="24" w:name="_Toc320368097"/>
+      <w:bookmarkStart w:id="25" w:name="_Toc320368097"/>
       <w:r>
         <w:lastRenderedPageBreak/>
         <w:t>Non</w:t>
@@ -5020,7 +5588,7 @@
       <w:r>
         <w:t>Functional Requirements</w:t>
       </w:r>
-      <w:bookmarkEnd w:id="24"/>
+      <w:bookmarkEnd w:id="25"/>
     </w:p>
     <w:p/>
     <w:p>
@@ -5258,21 +5826,21 @@
           <w:numId w:val="1"/>
         </w:numPr>
       </w:pPr>
-      <w:bookmarkStart w:id="25" w:name="_Toc320368098"/>
+      <w:bookmarkStart w:id="26" w:name="_Toc320368098"/>
       <w:r>
         <w:t>Planning and Scheduling</w:t>
       </w:r>
-      <w:bookmarkEnd w:id="25"/>
+      <w:bookmarkEnd w:id="26"/>
     </w:p>
     <w:p>
       <w:pPr>
         <w:pStyle w:val="Heading3"/>
       </w:pPr>
-      <w:bookmarkStart w:id="26" w:name="_Toc320368099"/>
+      <w:bookmarkStart w:id="27" w:name="_Toc320368099"/>
       <w:r>
         <w:t>Gantt chart</w:t>
       </w:r>
-      <w:bookmarkEnd w:id="26"/>
+      <w:bookmarkEnd w:id="27"/>
     </w:p>
     <w:p>
       <w:pPr>
@@ -5298,10 +5866,10 @@
                     <pic:cNvPicPr/>
                   </pic:nvPicPr>
                   <pic:blipFill>
-                    <a:blip r:embed="rId12">
+                    <a:blip r:embed="rId11" cstate="print">
                       <a:extLst>
                         <a:ext uri="{28A0092B-C50C-407E-A947-70E740481C1C}">
-                          <a14:useLocalDpi xmlns:a14="http://schemas.microsoft.com/office/drawing/2010/main" val="0"/>
+                          <a14:useLocalDpi xmlns:a14="http://schemas.microsoft.com/office/drawing/2010/main" xmlns:wps="http://schemas.microsoft.com/office/word/2010/wordprocessingShape" xmlns:wpi="http://schemas.microsoft.com/office/word/2010/wordprocessingInk" xmlns:wpg="http://schemas.microsoft.com/office/word/2010/wordprocessingGroup" xmlns:w14="http://schemas.microsoft.com/office/word/2010/wordml" xmlns:w="http://schemas.openxmlformats.org/wordprocessingml/2006/main" xmlns:w10="urn:schemas-microsoft-com:office:word" xmlns:wp14="http://schemas.microsoft.com/office/word/2010/wordprocessingDrawing" xmlns:v="urn:schemas-microsoft-com:vml" xmlns:o="urn:schemas-microsoft-com:office:office" xmlns:mc="http://schemas.openxmlformats.org/markup-compatibility/2006" xmlns:wpc="http://schemas.microsoft.com/office/word/2010/wordprocessingCanvas" xmlns="" val="0"/>
                         </a:ext>
                       </a:extLst>
                     </a:blip>
@@ -5329,12 +5897,12 @@
       <w:pPr>
         <w:pStyle w:val="Heading3"/>
       </w:pPr>
-      <w:bookmarkStart w:id="27" w:name="_Toc320368100"/>
+      <w:bookmarkStart w:id="28" w:name="_Toc320368100"/>
       <w:r>
         <w:lastRenderedPageBreak/>
         <w:t>Tracking Gantt</w:t>
       </w:r>
-      <w:bookmarkEnd w:id="27"/>
+      <w:bookmarkEnd w:id="28"/>
     </w:p>
     <w:p>
       <w:pPr>
@@ -5360,10 +5928,10 @@
                     <pic:cNvPicPr/>
                   </pic:nvPicPr>
                   <pic:blipFill>
-                    <a:blip r:embed="rId13">
+                    <a:blip r:embed="rId12" cstate="print">
                       <a:extLst>
                         <a:ext uri="{28A0092B-C50C-407E-A947-70E740481C1C}">
-                          <a14:useLocalDpi xmlns:a14="http://schemas.microsoft.com/office/drawing/2010/main" val="0"/>
+                          <a14:useLocalDpi xmlns:a14="http://schemas.microsoft.com/office/drawing/2010/main" xmlns:wps="http://schemas.microsoft.com/office/word/2010/wordprocessingShape" xmlns:wpi="http://schemas.microsoft.com/office/word/2010/wordprocessingInk" xmlns:wpg="http://schemas.microsoft.com/office/word/2010/wordprocessingGroup" xmlns:w14="http://schemas.microsoft.com/office/word/2010/wordml" xmlns:w="http://schemas.openxmlformats.org/wordprocessingml/2006/main" xmlns:w10="urn:schemas-microsoft-com:office:word" xmlns:wp14="http://schemas.microsoft.com/office/word/2010/wordprocessingDrawing" xmlns:v="urn:schemas-microsoft-com:vml" xmlns:o="urn:schemas-microsoft-com:office:office" xmlns:mc="http://schemas.openxmlformats.org/markup-compatibility/2006" xmlns:wpc="http://schemas.microsoft.com/office/word/2010/wordprocessingCanvas" xmlns="" val="0"/>
                         </a:ext>
                       </a:extLst>
                     </a:blip>
@@ -5396,11 +5964,11 @@
       <w:pPr>
         <w:pStyle w:val="Heading3"/>
       </w:pPr>
-      <w:bookmarkStart w:id="28" w:name="_Toc320368101"/>
+      <w:bookmarkStart w:id="29" w:name="_Toc320368101"/>
       <w:r>
         <w:t>Pert chart (Network Diagram)</w:t>
       </w:r>
-      <w:bookmarkEnd w:id="28"/>
+      <w:bookmarkEnd w:id="29"/>
     </w:p>
     <w:p>
       <w:pPr>
@@ -5426,10 +5994,10 @@
                     <pic:cNvPicPr/>
                   </pic:nvPicPr>
                   <pic:blipFill>
-                    <a:blip r:embed="rId14">
+                    <a:blip r:embed="rId13" cstate="print">
                       <a:extLst>
                         <a:ext uri="{28A0092B-C50C-407E-A947-70E740481C1C}">
-                          <a14:useLocalDpi xmlns:a14="http://schemas.microsoft.com/office/drawing/2010/main" val="0"/>
+                          <a14:useLocalDpi xmlns:a14="http://schemas.microsoft.com/office/drawing/2010/main" xmlns:wps="http://schemas.microsoft.com/office/word/2010/wordprocessingShape" xmlns:wpi="http://schemas.microsoft.com/office/word/2010/wordprocessingInk" xmlns:wpg="http://schemas.microsoft.com/office/word/2010/wordprocessingGroup" xmlns:w14="http://schemas.microsoft.com/office/word/2010/wordml" xmlns:w="http://schemas.openxmlformats.org/wordprocessingml/2006/main" xmlns:w10="urn:schemas-microsoft-com:office:word" xmlns:wp14="http://schemas.microsoft.com/office/word/2010/wordprocessingDrawing" xmlns:v="urn:schemas-microsoft-com:vml" xmlns:o="urn:schemas-microsoft-com:office:office" xmlns:mc="http://schemas.openxmlformats.org/markup-compatibility/2006" xmlns:wpc="http://schemas.microsoft.com/office/word/2010/wordprocessingCanvas" xmlns="" val="0"/>
                         </a:ext>
                       </a:extLst>
                     </a:blip>
@@ -5455,21 +6023,74 @@
     </w:p>
     <w:p>
       <w:pPr>
+        <w:ind w:left="-450"/>
+      </w:pPr>
+    </w:p>
+    <w:p>
+      <w:pPr>
+        <w:pStyle w:val="Heading3"/>
+        <w:pBdr>
+          <w:top w:val="dotted" w:sz="4" w:space="0" w:color="622423" w:themeColor="accent2" w:themeShade="7F"/>
+        </w:pBdr>
+        <w:ind w:left="1080"/>
+      </w:pPr>
+      <w:bookmarkStart w:id="30" w:name="_Toc320368085"/>
+      <w:r>
+        <w:lastRenderedPageBreak/>
+        <w:t>Scope</w:t>
+      </w:r>
+      <w:bookmarkEnd w:id="30"/>
+    </w:p>
+    <w:p>
+      <w:pPr>
+        <w:spacing w:line="480" w:lineRule="auto"/>
+      </w:pPr>
+      <w:r>
+        <w:t>Currently this software is aimed for a single electric supply office customer management. It can be extended to support networked multiple electric supply office and have a centralized database and to serve wider range of customers of Electric Supply around the country.</w:t>
+      </w:r>
+    </w:p>
+    <w:p>
+      <w:pPr>
+        <w:spacing w:line="480" w:lineRule="auto"/>
+      </w:pPr>
+      <w:r>
+        <w:t>We have developed this for Desktop Computers running on Windows Operating System. It can be enhanced to support UNIX / Linux, MAC OSX Operating systems.</w:t>
+      </w:r>
+    </w:p>
+    <w:p>
+      <w:pPr>
+        <w:spacing w:line="480" w:lineRule="auto"/>
+      </w:pPr>
+      <w:r>
+        <w:t>Our software will not be integrated with Electric Billing System right now. But in future we can easily extend to support that.</w:t>
+      </w:r>
+    </w:p>
+    <w:p>
+      <w:pPr>
+        <w:ind w:left="-450"/>
+      </w:pPr>
+    </w:p>
+    <w:p>
+      <w:pPr>
+        <w:ind w:left="-450"/>
+      </w:pPr>
+    </w:p>
+    <w:p>
+      <w:pPr>
         <w:pStyle w:val="Heading2"/>
         <w:numPr>
           <w:ilvl w:val="1"/>
           <w:numId w:val="1"/>
         </w:numPr>
       </w:pPr>
-      <w:bookmarkStart w:id="29" w:name="_Toc320368102"/>
-      <w:r>
-        <w:lastRenderedPageBreak/>
+      <w:bookmarkStart w:id="31" w:name="_Toc320368102"/>
+      <w:r>
         <w:t>Hard</w:t>
       </w:r>
       <w:r>
         <w:t>ware and Software Requirements</w:t>
       </w:r>
-      <w:bookmarkEnd w:id="29"/>
+      <w:bookmarkEnd w:id="31"/>
     </w:p>
     <w:p>
       <w:pPr>
@@ -5479,11 +6100,11 @@
           <w:numId w:val="1"/>
         </w:numPr>
       </w:pPr>
-      <w:bookmarkStart w:id="30" w:name="_Toc320368103"/>
+      <w:bookmarkStart w:id="32" w:name="_Toc320368103"/>
       <w:r>
         <w:t>Hardware Requirements</w:t>
       </w:r>
-      <w:bookmarkEnd w:id="30"/>
+      <w:bookmarkEnd w:id="32"/>
     </w:p>
     <w:p/>
     <w:p>
@@ -5547,11 +6168,11 @@
           <w:numId w:val="1"/>
         </w:numPr>
       </w:pPr>
-      <w:bookmarkStart w:id="31" w:name="_Toc320368104"/>
+      <w:bookmarkStart w:id="33" w:name="_Toc320368104"/>
       <w:r>
         <w:t>Software Requirements</w:t>
       </w:r>
-      <w:bookmarkEnd w:id="31"/>
+      <w:bookmarkEnd w:id="33"/>
     </w:p>
     <w:p/>
     <w:p>
@@ -5595,6 +6216,7 @@
     </w:p>
     <w:p>
       <w:r>
+        <w:lastRenderedPageBreak/>
         <w:br w:type="page"/>
       </w:r>
     </w:p>
@@ -5606,12 +6228,12 @@
           <w:numId w:val="1"/>
         </w:numPr>
       </w:pPr>
-      <w:bookmarkStart w:id="32" w:name="_Toc320368105"/>
+      <w:bookmarkStart w:id="34" w:name="_Toc320368105"/>
       <w:r>
         <w:lastRenderedPageBreak/>
         <w:t>PRELIMINARY PRODUCT DESCRIPTION</w:t>
       </w:r>
-      <w:bookmarkEnd w:id="32"/>
+      <w:bookmarkEnd w:id="34"/>
     </w:p>
     <w:p/>
     <w:p>
@@ -5705,10 +6327,10 @@
                     <pic:cNvPicPr/>
                   </pic:nvPicPr>
                   <pic:blipFill>
-                    <a:blip r:embed="rId15">
+                    <a:blip r:embed="rId14" cstate="print">
                       <a:extLst>
                         <a:ext uri="{28A0092B-C50C-407E-A947-70E740481C1C}">
-                          <a14:useLocalDpi xmlns:a14="http://schemas.microsoft.com/office/drawing/2010/main" val="0"/>
+                          <a14:useLocalDpi xmlns:a14="http://schemas.microsoft.com/office/drawing/2010/main" xmlns:wps="http://schemas.microsoft.com/office/word/2010/wordprocessingShape" xmlns:wpi="http://schemas.microsoft.com/office/word/2010/wordprocessingInk" xmlns:wpg="http://schemas.microsoft.com/office/word/2010/wordprocessingGroup" xmlns:w14="http://schemas.microsoft.com/office/word/2010/wordml" xmlns:w="http://schemas.openxmlformats.org/wordprocessingml/2006/main" xmlns:w10="urn:schemas-microsoft-com:office:word" xmlns:wp14="http://schemas.microsoft.com/office/word/2010/wordprocessingDrawing" xmlns:v="urn:schemas-microsoft-com:vml" xmlns:o="urn:schemas-microsoft-com:office:office" xmlns:mc="http://schemas.openxmlformats.org/markup-compatibility/2006" xmlns:wpc="http://schemas.microsoft.com/office/word/2010/wordprocessingCanvas" xmlns="" val="0"/>
                         </a:ext>
                       </a:extLst>
                     </a:blip>
@@ -5745,12 +6367,12 @@
           <w:numId w:val="1"/>
         </w:numPr>
       </w:pPr>
-      <w:bookmarkStart w:id="33" w:name="_Toc320368106"/>
+      <w:bookmarkStart w:id="35" w:name="_Toc320368106"/>
       <w:r>
         <w:lastRenderedPageBreak/>
         <w:t>CONCEPTUAL MODELS</w:t>
       </w:r>
-      <w:bookmarkEnd w:id="33"/>
+      <w:bookmarkEnd w:id="35"/>
     </w:p>
     <w:p>
       <w:pPr>
@@ -5760,11 +6382,11 @@
           <w:numId w:val="1"/>
         </w:numPr>
       </w:pPr>
-      <w:bookmarkStart w:id="34" w:name="_Toc320368107"/>
+      <w:bookmarkStart w:id="36" w:name="_Toc320368107"/>
       <w:r>
         <w:t>E-R Diagram</w:t>
       </w:r>
-      <w:bookmarkEnd w:id="34"/>
+      <w:bookmarkEnd w:id="36"/>
     </w:p>
     <w:p>
       <w:r>
@@ -5793,10 +6415,10 @@
                     <pic:cNvPicPr/>
                   </pic:nvPicPr>
                   <pic:blipFill>
-                    <a:blip r:embed="rId16">
+                    <a:blip r:embed="rId15" cstate="print">
                       <a:extLst>
                         <a:ext uri="{28A0092B-C50C-407E-A947-70E740481C1C}">
-                          <a14:useLocalDpi xmlns:a14="http://schemas.microsoft.com/office/drawing/2010/main" val="0"/>
+                          <a14:useLocalDpi xmlns:a14="http://schemas.microsoft.com/office/drawing/2010/main" xmlns:wps="http://schemas.microsoft.com/office/word/2010/wordprocessingShape" xmlns:wpi="http://schemas.microsoft.com/office/word/2010/wordprocessingInk" xmlns:wpg="http://schemas.microsoft.com/office/word/2010/wordprocessingGroup" xmlns:w14="http://schemas.microsoft.com/office/word/2010/wordml" xmlns:w="http://schemas.openxmlformats.org/wordprocessingml/2006/main" xmlns:w10="urn:schemas-microsoft-com:office:word" xmlns:wp14="http://schemas.microsoft.com/office/word/2010/wordprocessingDrawing" xmlns:v="urn:schemas-microsoft-com:vml" xmlns:o="urn:schemas-microsoft-com:office:office" xmlns:mc="http://schemas.openxmlformats.org/markup-compatibility/2006" xmlns:wpc="http://schemas.microsoft.com/office/word/2010/wordprocessingCanvas" xmlns="" val="0"/>
                         </a:ext>
                       </a:extLst>
                     </a:blip>
@@ -5925,10 +6547,10 @@
                     <pic:cNvPicPr/>
                   </pic:nvPicPr>
                   <pic:blipFill>
-                    <a:blip r:embed="rId17">
+                    <a:blip r:embed="rId16" cstate="print">
                       <a:extLst>
                         <a:ext uri="{28A0092B-C50C-407E-A947-70E740481C1C}">
-                          <a14:useLocalDpi xmlns:a14="http://schemas.microsoft.com/office/drawing/2010/main" val="0"/>
+                          <a14:useLocalDpi xmlns:a14="http://schemas.microsoft.com/office/drawing/2010/main" xmlns:wps="http://schemas.microsoft.com/office/word/2010/wordprocessingShape" xmlns:wpi="http://schemas.microsoft.com/office/word/2010/wordprocessingInk" xmlns:wpg="http://schemas.microsoft.com/office/word/2010/wordprocessingGroup" xmlns:w14="http://schemas.microsoft.com/office/word/2010/wordml" xmlns:w="http://schemas.openxmlformats.org/wordprocessingml/2006/main" xmlns:w10="urn:schemas-microsoft-com:office:word" xmlns:wp14="http://schemas.microsoft.com/office/word/2010/wordprocessingDrawing" xmlns:v="urn:schemas-microsoft-com:vml" xmlns:o="urn:schemas-microsoft-com:office:office" xmlns:mc="http://schemas.openxmlformats.org/markup-compatibility/2006" xmlns:wpc="http://schemas.microsoft.com/office/word/2010/wordprocessingCanvas" xmlns="" val="0"/>
                         </a:ext>
                       </a:extLst>
                     </a:blip>
@@ -5975,10 +6597,10 @@
                     <pic:cNvPicPr/>
                   </pic:nvPicPr>
                   <pic:blipFill>
-                    <a:blip r:embed="rId18">
+                    <a:blip r:embed="rId17" cstate="print">
                       <a:extLst>
                         <a:ext uri="{28A0092B-C50C-407E-A947-70E740481C1C}">
-                          <a14:useLocalDpi xmlns:a14="http://schemas.microsoft.com/office/drawing/2010/main" val="0"/>
+                          <a14:useLocalDpi xmlns:a14="http://schemas.microsoft.com/office/drawing/2010/main" xmlns:wps="http://schemas.microsoft.com/office/word/2010/wordprocessingShape" xmlns:wpi="http://schemas.microsoft.com/office/word/2010/wordprocessingInk" xmlns:wpg="http://schemas.microsoft.com/office/word/2010/wordprocessingGroup" xmlns:w14="http://schemas.microsoft.com/office/word/2010/wordml" xmlns:w="http://schemas.openxmlformats.org/wordprocessingml/2006/main" xmlns:w10="urn:schemas-microsoft-com:office:word" xmlns:wp14="http://schemas.microsoft.com/office/word/2010/wordprocessingDrawing" xmlns:v="urn:schemas-microsoft-com:vml" xmlns:o="urn:schemas-microsoft-com:office:office" xmlns:mc="http://schemas.openxmlformats.org/markup-compatibility/2006" xmlns:wpc="http://schemas.microsoft.com/office/word/2010/wordprocessingCanvas" xmlns="" val="0"/>
                         </a:ext>
                       </a:extLst>
                     </a:blip>
@@ -6012,12 +6634,12 @@
           <w:numId w:val="1"/>
         </w:numPr>
       </w:pPr>
-      <w:bookmarkStart w:id="35" w:name="_Toc320368108"/>
+      <w:bookmarkStart w:id="37" w:name="_Toc320368108"/>
       <w:r>
         <w:lastRenderedPageBreak/>
         <w:t>Context Diagram</w:t>
       </w:r>
-      <w:bookmarkEnd w:id="35"/>
+      <w:bookmarkEnd w:id="37"/>
     </w:p>
     <w:p>
       <w:pPr>
@@ -6043,10 +6665,10 @@
                     <pic:cNvPicPr/>
                   </pic:nvPicPr>
                   <pic:blipFill>
-                    <a:blip r:embed="rId19">
+                    <a:blip r:embed="rId18" cstate="print">
                       <a:extLst>
                         <a:ext uri="{28A0092B-C50C-407E-A947-70E740481C1C}">
-                          <a14:useLocalDpi xmlns:a14="http://schemas.microsoft.com/office/drawing/2010/main" val="0"/>
+                          <a14:useLocalDpi xmlns:a14="http://schemas.microsoft.com/office/drawing/2010/main" xmlns:wps="http://schemas.microsoft.com/office/word/2010/wordprocessingShape" xmlns:wpi="http://schemas.microsoft.com/office/word/2010/wordprocessingInk" xmlns:wpg="http://schemas.microsoft.com/office/word/2010/wordprocessingGroup" xmlns:w14="http://schemas.microsoft.com/office/word/2010/wordml" xmlns:w="http://schemas.openxmlformats.org/wordprocessingml/2006/main" xmlns:w10="urn:schemas-microsoft-com:office:word" xmlns:wp14="http://schemas.microsoft.com/office/word/2010/wordprocessingDrawing" xmlns:v="urn:schemas-microsoft-com:vml" xmlns:o="urn:schemas-microsoft-com:office:office" xmlns:mc="http://schemas.openxmlformats.org/markup-compatibility/2006" xmlns:wpc="http://schemas.microsoft.com/office/word/2010/wordprocessingCanvas" xmlns="" val="0"/>
                         </a:ext>
                       </a:extLst>
                     </a:blip>
@@ -6078,17 +6700,17 @@
           <w:numId w:val="1"/>
         </w:numPr>
       </w:pPr>
-      <w:bookmarkStart w:id="36" w:name="_Toc320368109"/>
+      <w:bookmarkStart w:id="38" w:name="_Toc320368109"/>
       <w:r>
         <w:t>Data Flow Diagram</w:t>
       </w:r>
-      <w:bookmarkEnd w:id="36"/>
+      <w:bookmarkEnd w:id="38"/>
     </w:p>
     <w:p>
       <w:pPr>
         <w:jc w:val="center"/>
       </w:pPr>
-      <w:bookmarkStart w:id="37" w:name="_GoBack"/>
+      <w:bookmarkStart w:id="39" w:name="_GoBack"/>
       <w:r>
         <w:rPr>
           <w:noProof/>
@@ -6109,10 +6731,10 @@
                     <pic:cNvPicPr/>
                   </pic:nvPicPr>
                   <pic:blipFill>
-                    <a:blip r:embed="rId20">
+                    <a:blip r:embed="rId19" cstate="print">
                       <a:extLst>
                         <a:ext uri="{28A0092B-C50C-407E-A947-70E740481C1C}">
-                          <a14:useLocalDpi xmlns:a14="http://schemas.microsoft.com/office/drawing/2010/main" val="0"/>
+                          <a14:useLocalDpi xmlns:a14="http://schemas.microsoft.com/office/drawing/2010/main" xmlns:wps="http://schemas.microsoft.com/office/word/2010/wordprocessingShape" xmlns:wpi="http://schemas.microsoft.com/office/word/2010/wordprocessingInk" xmlns:wpg="http://schemas.microsoft.com/office/word/2010/wordprocessingGroup" xmlns:w14="http://schemas.microsoft.com/office/word/2010/wordml" xmlns:w="http://schemas.openxmlformats.org/wordprocessingml/2006/main" xmlns:w10="urn:schemas-microsoft-com:office:word" xmlns:wp14="http://schemas.microsoft.com/office/word/2010/wordprocessingDrawing" xmlns:v="urn:schemas-microsoft-com:vml" xmlns:o="urn:schemas-microsoft-com:office:office" xmlns:mc="http://schemas.openxmlformats.org/markup-compatibility/2006" xmlns:wpc="http://schemas.microsoft.com/office/word/2010/wordprocessingCanvas" xmlns="" val="0"/>
                         </a:ext>
                       </a:extLst>
                     </a:blip>
@@ -6135,24 +6757,274 @@
           </wp:inline>
         </w:drawing>
       </w:r>
-      <w:bookmarkEnd w:id="37"/>
+      <w:bookmarkEnd w:id="39"/>
     </w:p>
     <w:p>
       <w:pPr>
         <w:pStyle w:val="Heading1"/>
+      </w:pPr>
+      <w:r>
+        <w:lastRenderedPageBreak/>
+        <w:t>Implementation of Security Mechanism at Various Levels</w:t>
+      </w:r>
+    </w:p>
+    <w:p>
+      <w:pPr>
+        <w:pStyle w:val="ListParagraph"/>
         <w:numPr>
           <w:ilvl w:val="0"/>
-          <w:numId w:val="1"/>
+          <w:numId w:val="28"/>
         </w:numPr>
-      </w:pPr>
-      <w:bookmarkStart w:id="38" w:name="_Toc320368110"/>
-      <w:r>
-        <w:lastRenderedPageBreak/>
-        <w:t>REFERENCES</w:t>
-      </w:r>
-      <w:bookmarkEnd w:id="38"/>
+        <w:spacing w:line="240" w:lineRule="auto"/>
+        <w:rPr>
+          <w:rFonts w:ascii="Times New Roman" w:hAnsi="Times New Roman" w:cs="Times New Roman"/>
+          <w:i/>
+          <w:color w:val="222222"/>
+          <w:sz w:val="24"/>
+          <w:szCs w:val="24"/>
+          <w:lang w:eastAsia="en-IN"/>
+        </w:rPr>
+      </w:pPr>
+      <w:r>
+        <w:rPr>
+          <w:rFonts w:ascii="Times New Roman" w:hAnsi="Times New Roman" w:cs="Times New Roman"/>
+          <w:color w:val="222222"/>
+          <w:sz w:val="24"/>
+          <w:szCs w:val="24"/>
+          <w:lang w:eastAsia="en-IN"/>
+        </w:rPr>
+        <w:t>This software requires a valid password to login and then it allows using any of its features.</w:t>
+      </w:r>
+      <w:r>
+        <w:rPr>
+          <w:rFonts w:ascii="Times New Roman" w:hAnsi="Times New Roman" w:cs="Times New Roman"/>
+          <w:color w:val="222222"/>
+          <w:sz w:val="24"/>
+          <w:szCs w:val="24"/>
+          <w:lang w:eastAsia="en-IN"/>
+        </w:rPr>
+        <w:t xml:space="preserve"> It allows admin to create various types of accounts with different permission levels like clerk, officer, contractor etc. so that user can see relevant data only.</w:t>
+      </w:r>
+    </w:p>
+    <w:p>
+      <w:pPr>
+        <w:pStyle w:val="ListParagraph"/>
+        <w:numPr>
+          <w:ilvl w:val="0"/>
+          <w:numId w:val="28"/>
+        </w:numPr>
+        <w:spacing w:line="240" w:lineRule="auto"/>
+        <w:rPr>
+          <w:rFonts w:ascii="Times New Roman" w:hAnsi="Times New Roman" w:cs="Times New Roman"/>
+          <w:i/>
+          <w:color w:val="222222"/>
+          <w:sz w:val="24"/>
+          <w:szCs w:val="24"/>
+          <w:lang w:eastAsia="en-IN"/>
+        </w:rPr>
+      </w:pPr>
+      <w:r>
+        <w:rPr>
+          <w:rFonts w:ascii="Times New Roman" w:hAnsi="Times New Roman" w:cs="Times New Roman"/>
+          <w:color w:val="222222"/>
+          <w:sz w:val="24"/>
+          <w:szCs w:val="24"/>
+          <w:lang w:eastAsia="en-IN"/>
+        </w:rPr>
+        <w:t>The login password will be saved in encrypted format in database.</w:t>
+      </w:r>
+    </w:p>
+    <w:p>
+      <w:pPr>
+        <w:pStyle w:val="ListParagraph"/>
+        <w:numPr>
+          <w:ilvl w:val="0"/>
+          <w:numId w:val="28"/>
+        </w:numPr>
+        <w:spacing w:line="240" w:lineRule="auto"/>
+        <w:rPr>
+          <w:rFonts w:ascii="Times New Roman" w:hAnsi="Times New Roman" w:cs="Times New Roman"/>
+          <w:i/>
+          <w:color w:val="222222"/>
+          <w:sz w:val="24"/>
+          <w:szCs w:val="24"/>
+          <w:lang w:eastAsia="en-IN"/>
+        </w:rPr>
+      </w:pPr>
+      <w:r>
+        <w:rPr>
+          <w:rFonts w:ascii="Times New Roman" w:hAnsi="Times New Roman" w:cs="Times New Roman"/>
+          <w:color w:val="222222"/>
+          <w:sz w:val="24"/>
+          <w:szCs w:val="24"/>
+          <w:lang w:eastAsia="en-IN"/>
+        </w:rPr>
+        <w:t>This software will use Google open-id authentication for web interface.</w:t>
+      </w:r>
+    </w:p>
+    <w:p>
+      <w:pPr>
+        <w:pStyle w:val="Heading1"/>
+      </w:pPr>
+    </w:p>
+    <w:p>
+      <w:pPr>
+        <w:pStyle w:val="Heading1"/>
+      </w:pPr>
+      <w:r>
+        <w:t>Future Scope &amp; Further Enhancement of the Project</w:t>
+      </w:r>
     </w:p>
     <w:p/>
+    <w:p>
+      <w:r>
+        <w:t>It does not allow a user to pay bill via automated transaction machines</w:t>
+      </w:r>
+      <w:r>
+        <w:t>. In the modern age this feature might rally be useful for the convenience of the customers.</w:t>
+      </w:r>
+    </w:p>
+    <w:p>
+      <w:pPr>
+        <w:spacing w:line="240" w:lineRule="auto"/>
+        <w:rPr>
+          <w:rFonts w:ascii="Times New Roman" w:hAnsi="Times New Roman" w:cs="Times New Roman"/>
+          <w:i/>
+          <w:color w:val="222222"/>
+          <w:sz w:val="24"/>
+          <w:szCs w:val="24"/>
+          <w:lang w:eastAsia="en-IN"/>
+        </w:rPr>
+      </w:pPr>
+      <w:r>
+        <w:rPr>
+          <w:rFonts w:ascii="Times New Roman" w:hAnsi="Times New Roman" w:cs="Times New Roman"/>
+          <w:color w:val="222222"/>
+          <w:sz w:val="24"/>
+          <w:szCs w:val="24"/>
+          <w:lang w:eastAsia="en-IN"/>
+        </w:rPr>
+        <w:t xml:space="preserve">This application will be developed for Windows operating system (Win7, Win XP) only; in future we are planning to make it </w:t>
+      </w:r>
+      <w:proofErr w:type="spellStart"/>
+      <w:r>
+        <w:rPr>
+          <w:rFonts w:ascii="Times New Roman" w:hAnsi="Times New Roman" w:cs="Times New Roman"/>
+          <w:color w:val="222222"/>
+          <w:sz w:val="24"/>
+          <w:szCs w:val="24"/>
+          <w:lang w:eastAsia="en-IN"/>
+        </w:rPr>
+        <w:t>runnable</w:t>
+      </w:r>
+      <w:proofErr w:type="spellEnd"/>
+      <w:r>
+        <w:rPr>
+          <w:rFonts w:ascii="Times New Roman" w:hAnsi="Times New Roman" w:cs="Times New Roman"/>
+          <w:color w:val="222222"/>
+          <w:sz w:val="24"/>
+          <w:szCs w:val="24"/>
+          <w:lang w:eastAsia="en-IN"/>
+        </w:rPr>
+        <w:t xml:space="preserve"> under LINUX, MAC operating system also.</w:t>
+      </w:r>
+    </w:p>
+    <w:p>
+      <w:pPr>
+        <w:spacing w:line="240" w:lineRule="auto"/>
+        <w:rPr>
+          <w:rFonts w:ascii="Times New Roman" w:hAnsi="Times New Roman" w:cs="Times New Roman"/>
+          <w:i/>
+          <w:color w:val="222222"/>
+          <w:sz w:val="24"/>
+          <w:szCs w:val="24"/>
+          <w:lang w:eastAsia="en-IN"/>
+        </w:rPr>
+      </w:pPr>
+      <w:r>
+        <w:rPr>
+          <w:rFonts w:ascii="Times New Roman" w:hAnsi="Times New Roman" w:cs="Times New Roman"/>
+          <w:color w:val="222222"/>
+          <w:sz w:val="24"/>
+          <w:szCs w:val="24"/>
+          <w:lang w:eastAsia="en-IN"/>
+        </w:rPr>
+        <w:t xml:space="preserve">In case of mobile client we would develop it for java supported mobiles only; in future we would extend it to make it </w:t>
+      </w:r>
+      <w:proofErr w:type="spellStart"/>
+      <w:r>
+        <w:rPr>
+          <w:rFonts w:ascii="Times New Roman" w:hAnsi="Times New Roman" w:cs="Times New Roman"/>
+          <w:color w:val="222222"/>
+          <w:sz w:val="24"/>
+          <w:szCs w:val="24"/>
+          <w:lang w:eastAsia="en-IN"/>
+        </w:rPr>
+        <w:t>runnable</w:t>
+      </w:r>
+      <w:proofErr w:type="spellEnd"/>
+      <w:r>
+        <w:rPr>
+          <w:rFonts w:ascii="Times New Roman" w:hAnsi="Times New Roman" w:cs="Times New Roman"/>
+          <w:color w:val="222222"/>
+          <w:sz w:val="24"/>
+          <w:szCs w:val="24"/>
+          <w:lang w:eastAsia="en-IN"/>
+        </w:rPr>
+        <w:t xml:space="preserve"> under other mobile operating systems like Android, </w:t>
+      </w:r>
+      <w:proofErr w:type="spellStart"/>
+      <w:r>
+        <w:rPr>
+          <w:rFonts w:ascii="Times New Roman" w:hAnsi="Times New Roman" w:cs="Times New Roman"/>
+          <w:color w:val="222222"/>
+          <w:sz w:val="24"/>
+          <w:szCs w:val="24"/>
+          <w:lang w:eastAsia="en-IN"/>
+        </w:rPr>
+        <w:t>iOS</w:t>
+      </w:r>
+      <w:proofErr w:type="spellEnd"/>
+      <w:r>
+        <w:rPr>
+          <w:rFonts w:ascii="Times New Roman" w:hAnsi="Times New Roman" w:cs="Times New Roman"/>
+          <w:color w:val="222222"/>
+          <w:sz w:val="24"/>
+          <w:szCs w:val="24"/>
+          <w:lang w:eastAsia="en-IN"/>
+        </w:rPr>
+        <w:t xml:space="preserve"> or Windows Mobile OS.</w:t>
+      </w:r>
+    </w:p>
+    <w:p>
+      <w:pPr>
+        <w:spacing w:line="240" w:lineRule="auto"/>
+        <w:rPr>
+          <w:rFonts w:ascii="Times New Roman" w:hAnsi="Times New Roman" w:cs="Times New Roman"/>
+          <w:i/>
+          <w:color w:val="222222"/>
+          <w:sz w:val="24"/>
+          <w:szCs w:val="24"/>
+          <w:lang w:eastAsia="en-IN"/>
+        </w:rPr>
+      </w:pPr>
+      <w:r>
+        <w:rPr>
+          <w:rFonts w:ascii="Times New Roman" w:hAnsi="Times New Roman" w:cs="Times New Roman"/>
+          <w:color w:val="222222"/>
+          <w:sz w:val="24"/>
+          <w:szCs w:val="24"/>
+          <w:lang w:eastAsia="en-IN"/>
+        </w:rPr>
+        <w:t>Our web client will be developed using Google App Framework&amp; Google Doc interface. Web client &amp; Mobile client will not be synced automatically; it will require a manual sync with the server. It is under a continuous process of development and we are working hard to make it perfect and error free project</w:t>
+      </w:r>
+    </w:p>
+    <w:p/>
+    <w:p>
+      <w:r>
+        <w:t>Bibliography:</w:t>
+      </w:r>
+    </w:p>
     <w:p>
       <w:pPr>
         <w:numPr>
@@ -6165,7 +7037,7 @@
           <w:rFonts w:ascii="Arial" w:eastAsia="Arial" w:hAnsi="Arial" w:cs="Arial"/>
         </w:rPr>
       </w:pPr>
-      <w:hyperlink r:id="rId21" w:history="1">
+      <w:hyperlink r:id="rId20" w:history="1">
         <w:r>
           <w:rPr>
             <w:rStyle w:val="Hyperlink"/>
@@ -6187,7 +7059,7 @@
           <w:rFonts w:ascii="Arial" w:eastAsia="Arial" w:hAnsi="Arial" w:cs="Arial"/>
         </w:rPr>
       </w:pPr>
-      <w:hyperlink r:id="rId22" w:history="1">
+      <w:hyperlink r:id="rId21" w:history="1">
         <w:r>
           <w:rPr>
             <w:rStyle w:val="Hyperlink"/>
@@ -6209,7 +7081,7 @@
           <w:rFonts w:ascii="Arial" w:eastAsia="Arial" w:hAnsi="Arial" w:cs="Arial"/>
         </w:rPr>
       </w:pPr>
-      <w:hyperlink r:id="rId23" w:history="1">
+      <w:hyperlink r:id="rId22" w:history="1">
         <w:r>
           <w:rPr>
             <w:rStyle w:val="Hyperlink"/>
@@ -6231,7 +7103,7 @@
           <w:rFonts w:ascii="Arial" w:eastAsia="Arial" w:hAnsi="Arial" w:cs="Arial"/>
         </w:rPr>
       </w:pPr>
-      <w:hyperlink r:id="rId24" w:history="1">
+      <w:hyperlink r:id="rId23" w:history="1">
         <w:r>
           <w:rPr>
             <w:rStyle w:val="Hyperlink"/>
@@ -6253,7 +7125,7 @@
           <w:rFonts w:ascii="Arial" w:eastAsia="Arial" w:hAnsi="Arial" w:cs="Arial"/>
         </w:rPr>
       </w:pPr>
-      <w:hyperlink r:id="rId25" w:history="1">
+      <w:hyperlink r:id="rId24" w:history="1">
         <w:r>
           <w:rPr>
             <w:rStyle w:val="Hyperlink"/>
@@ -6275,7 +7147,7 @@
           <w:rFonts w:ascii="Arial" w:eastAsia="Arial" w:hAnsi="Arial" w:cs="Arial"/>
         </w:rPr>
       </w:pPr>
-      <w:hyperlink r:id="rId26" w:history="1">
+      <w:hyperlink r:id="rId25" w:history="1">
         <w:r>
           <w:rPr>
             <w:rStyle w:val="Hyperlink"/>
@@ -6297,7 +7169,7 @@
           <w:rFonts w:ascii="Arial" w:eastAsia="Arial" w:hAnsi="Arial" w:cs="Arial"/>
         </w:rPr>
       </w:pPr>
-      <w:hyperlink r:id="rId27" w:history="1">
+      <w:hyperlink r:id="rId26" w:history="1">
         <w:r>
           <w:rPr>
             <w:rStyle w:val="Hyperlink"/>
@@ -6319,7 +7191,7 @@
           <w:rFonts w:ascii="Arial" w:hAnsi="Arial" w:cs="Arial"/>
         </w:rPr>
       </w:pPr>
-      <w:hyperlink r:id="rId28" w:history="1">
+      <w:hyperlink r:id="rId27" w:history="1">
         <w:r>
           <w:rPr>
             <w:rStyle w:val="Hyperlink"/>
@@ -6383,7 +7255,7 @@
       <w:proofErr w:type="spellEnd"/>
     </w:p>
     <w:sectPr>
-      <w:footerReference w:type="default" r:id="rId29"/>
+      <w:footerReference w:type="default" r:id="rId28"/>
       <w:pgSz w:w="12240" w:h="15840"/>
       <w:pgMar w:top="1440" w:right="1440" w:bottom="1440" w:left="1440" w:header="720" w:footer="720" w:gutter="0"/>
       <w:pgBorders w:offsetFrom="page">
@@ -6402,7 +7274,7 @@
 </file>
 
 <file path=word/endnotes.xml><?xml version="1.0" encoding="utf-8"?>
-<w:endnotes xmlns:wpc="http://schemas.microsoft.com/office/word/2010/wordprocessingCanvas" xmlns:mc="http://schemas.openxmlformats.org/markup-compatibility/2006" xmlns:o="urn:schemas-microsoft-com:office:office" xmlns:r="http://schemas.openxmlformats.org/officeDocument/2006/relationships" xmlns:m="http://schemas.openxmlformats.org/officeDocument/2006/math" xmlns:v="urn:schemas-microsoft-com:vml" xmlns:wp14="http://schemas.microsoft.com/office/word/2010/wordprocessingDrawing" xmlns:wp="http://schemas.openxmlformats.org/drawingml/2006/wordprocessingDrawing" xmlns:w10="urn:schemas-microsoft-com:office:word" xmlns:w="http://schemas.openxmlformats.org/wordprocessingml/2006/main" xmlns:w14="http://schemas.microsoft.com/office/word/2010/wordml" xmlns:wpg="http://schemas.microsoft.com/office/word/2010/wordprocessingGroup" xmlns:wpi="http://schemas.microsoft.com/office/word/2010/wordprocessingInk" xmlns:wne="http://schemas.microsoft.com/office/word/2006/wordml" xmlns:wps="http://schemas.microsoft.com/office/word/2010/wordprocessingShape" mc:Ignorable="w14 wp14">
+<w:endnotes xmlns:ve="http://schemas.openxmlformats.org/markup-compatibility/2006" xmlns:o="urn:schemas-microsoft-com:office:office" xmlns:r="http://schemas.openxmlformats.org/officeDocument/2006/relationships" xmlns:m="http://schemas.openxmlformats.org/officeDocument/2006/math" xmlns:v="urn:schemas-microsoft-com:vml" xmlns:wp="http://schemas.openxmlformats.org/drawingml/2006/wordprocessingDrawing" xmlns:w10="urn:schemas-microsoft-com:office:word" xmlns:w="http://schemas.openxmlformats.org/wordprocessingml/2006/main" xmlns:wne="http://schemas.microsoft.com/office/word/2006/wordml">
   <w:endnote w:type="separator" w:id="-1">
     <w:p>
       <w:pPr>
@@ -6427,7 +7299,7 @@
 </file>
 
 <file path=word/footer1.xml><?xml version="1.0" encoding="utf-8"?>
-<w:ftr xmlns:wpc="http://schemas.microsoft.com/office/word/2010/wordprocessingCanvas" xmlns:mc="http://schemas.openxmlformats.org/markup-compatibility/2006" xmlns:o="urn:schemas-microsoft-com:office:office" xmlns:r="http://schemas.openxmlformats.org/officeDocument/2006/relationships" xmlns:m="http://schemas.openxmlformats.org/officeDocument/2006/math" xmlns:v="urn:schemas-microsoft-com:vml" xmlns:wp14="http://schemas.microsoft.com/office/word/2010/wordprocessingDrawing" xmlns:wp="http://schemas.openxmlformats.org/drawingml/2006/wordprocessingDrawing" xmlns:w10="urn:schemas-microsoft-com:office:word" xmlns:w="http://schemas.openxmlformats.org/wordprocessingml/2006/main" xmlns:w14="http://schemas.microsoft.com/office/word/2010/wordml" xmlns:wpg="http://schemas.microsoft.com/office/word/2010/wordprocessingGroup" xmlns:wpi="http://schemas.microsoft.com/office/word/2010/wordprocessingInk" xmlns:wne="http://schemas.microsoft.com/office/word/2006/wordml" xmlns:wps="http://schemas.microsoft.com/office/word/2010/wordprocessingShape" mc:Ignorable="w14 wp14">
+<w:ftr xmlns:ve="http://schemas.openxmlformats.org/markup-compatibility/2006" xmlns:o="urn:schemas-microsoft-com:office:office" xmlns:r="http://schemas.openxmlformats.org/officeDocument/2006/relationships" xmlns:m="http://schemas.openxmlformats.org/officeDocument/2006/math" xmlns:v="urn:schemas-microsoft-com:vml" xmlns:wp="http://schemas.openxmlformats.org/drawingml/2006/wordprocessingDrawing" xmlns:w10="urn:schemas-microsoft-com:office:word" xmlns:w="http://schemas.openxmlformats.org/wordprocessingml/2006/main" xmlns:wne="http://schemas.microsoft.com/office/word/2006/wordml">
   <w:sdt>
     <w:sdtPr>
       <w:id w:val="-757219047"/>
@@ -6447,27 +7319,14 @@
           <w:pStyle w:val="Footer"/>
           <w:jc w:val="center"/>
         </w:pPr>
-        <w:r>
-          <w:fldChar w:fldCharType="begin"/>
-        </w:r>
-        <w:r>
-          <w:instrText xml:space="preserve"> PAGE   \* MERGEFORMAT </w:instrText>
-        </w:r>
-        <w:r>
-          <w:fldChar w:fldCharType="separate"/>
-        </w:r>
-        <w:r>
-          <w:rPr>
-            <w:noProof/>
-          </w:rPr>
-          <w:t>18</w:t>
-        </w:r>
-        <w:r>
-          <w:rPr>
-            <w:noProof/>
-          </w:rPr>
-          <w:fldChar w:fldCharType="end"/>
-        </w:r>
+        <w:fldSimple w:instr=" PAGE   \* MERGEFORMAT ">
+          <w:r>
+            <w:rPr>
+              <w:noProof/>
+            </w:rPr>
+            <w:t>22</w:t>
+          </w:r>
+        </w:fldSimple>
       </w:p>
     </w:sdtContent>
   </w:sdt>
@@ -6480,7 +7339,7 @@
 </file>
 
 <file path=word/footnotes.xml><?xml version="1.0" encoding="utf-8"?>
-<w:footnotes xmlns:wpc="http://schemas.microsoft.com/office/word/2010/wordprocessingCanvas" xmlns:mc="http://schemas.openxmlformats.org/markup-compatibility/2006" xmlns:o="urn:schemas-microsoft-com:office:office" xmlns:r="http://schemas.openxmlformats.org/officeDocument/2006/relationships" xmlns:m="http://schemas.openxmlformats.org/officeDocument/2006/math" xmlns:v="urn:schemas-microsoft-com:vml" xmlns:wp14="http://schemas.microsoft.com/office/word/2010/wordprocessingDrawing" xmlns:wp="http://schemas.openxmlformats.org/drawingml/2006/wordprocessingDrawing" xmlns:w10="urn:schemas-microsoft-com:office:word" xmlns:w="http://schemas.openxmlformats.org/wordprocessingml/2006/main" xmlns:w14="http://schemas.microsoft.com/office/word/2010/wordml" xmlns:wpg="http://schemas.microsoft.com/office/word/2010/wordprocessingGroup" xmlns:wpi="http://schemas.microsoft.com/office/word/2010/wordprocessingInk" xmlns:wne="http://schemas.microsoft.com/office/word/2006/wordml" xmlns:wps="http://schemas.microsoft.com/office/word/2010/wordprocessingShape" mc:Ignorable="w14 wp14">
+<w:footnotes xmlns:ve="http://schemas.openxmlformats.org/markup-compatibility/2006" xmlns:o="urn:schemas-microsoft-com:office:office" xmlns:r="http://schemas.openxmlformats.org/officeDocument/2006/relationships" xmlns:m="http://schemas.openxmlformats.org/officeDocument/2006/math" xmlns:v="urn:schemas-microsoft-com:vml" xmlns:wp="http://schemas.openxmlformats.org/drawingml/2006/wordprocessingDrawing" xmlns:w10="urn:schemas-microsoft-com:office:word" xmlns:w="http://schemas.openxmlformats.org/wordprocessingml/2006/main" xmlns:wne="http://schemas.microsoft.com/office/word/2006/wordml">
   <w:footnote w:type="separator" w:id="-1">
     <w:p>
       <w:pPr>
@@ -6505,7 +7364,7 @@
 </file>
 
 <file path=word/numbering.xml><?xml version="1.0" encoding="utf-8"?>
-<w:numbering xmlns:wpc="http://schemas.microsoft.com/office/word/2010/wordprocessingCanvas" xmlns:mc="http://schemas.openxmlformats.org/markup-compatibility/2006" xmlns:o="urn:schemas-microsoft-com:office:office" xmlns:r="http://schemas.openxmlformats.org/officeDocument/2006/relationships" xmlns:m="http://schemas.openxmlformats.org/officeDocument/2006/math" xmlns:v="urn:schemas-microsoft-com:vml" xmlns:wp14="http://schemas.microsoft.com/office/word/2010/wordprocessingDrawing" xmlns:wp="http://schemas.openxmlformats.org/drawingml/2006/wordprocessingDrawing" xmlns:w10="urn:schemas-microsoft-com:office:word" xmlns:w="http://schemas.openxmlformats.org/wordprocessingml/2006/main" xmlns:w14="http://schemas.microsoft.com/office/word/2010/wordml" xmlns:wpg="http://schemas.microsoft.com/office/word/2010/wordprocessingGroup" xmlns:wpi="http://schemas.microsoft.com/office/word/2010/wordprocessingInk" xmlns:wne="http://schemas.microsoft.com/office/word/2006/wordml" xmlns:wps="http://schemas.microsoft.com/office/word/2010/wordprocessingShape" mc:Ignorable="w14 wp14">
+<w:numbering xmlns:ve="http://schemas.openxmlformats.org/markup-compatibility/2006" xmlns:o="urn:schemas-microsoft-com:office:office" xmlns:r="http://schemas.openxmlformats.org/officeDocument/2006/relationships" xmlns:m="http://schemas.openxmlformats.org/officeDocument/2006/math" xmlns:v="urn:schemas-microsoft-com:vml" xmlns:wp="http://schemas.openxmlformats.org/drawingml/2006/wordprocessingDrawing" xmlns:w10="urn:schemas-microsoft-com:office:word" xmlns:w="http://schemas.openxmlformats.org/wordprocessingml/2006/main" xmlns:wne="http://schemas.microsoft.com/office/word/2006/wordml">
   <w:numPicBullet w:numPicBulletId="0">
     <w:pict>
       <v:shapetype id="_x0000_t75" coordsize="21600,21600" o:spt="75" o:preferrelative="t" path="m@4@5l@4@11@9@11@9@5xe" filled="f" stroked="f">
@@ -6527,12 +7386,125 @@
         <v:path o:extrusionok="f" gradientshapeok="t" o:connecttype="rect"/>
         <o:lock v:ext="edit" aspectratio="t"/>
       </v:shapetype>
-      <v:shape id="_x0000_i1028" type="#_x0000_t75" style="width:12.1pt;height:12.1pt" o:bullet="t">
+      <v:shape id="_x0000_i1043" type="#_x0000_t75" style="width:11.25pt;height:11.25pt" o:bullet="t">
         <v:imagedata r:id="rId1" o:title="msoD"/>
       </v:shape>
     </w:pict>
   </w:numPicBullet>
   <w:abstractNum w:abstractNumId="0">
+    <w:nsid w:val="02E00063"/>
+    <w:multiLevelType w:val="hybridMultilevel"/>
+    <w:tmpl w:val="0D30248A"/>
+    <w:lvl w:ilvl="0" w:tplc="4009000B">
+      <w:start w:val="1"/>
+      <w:numFmt w:val="bullet"/>
+      <w:lvlText w:val=""/>
+      <w:lvlJc w:val="left"/>
+      <w:pPr>
+        <w:ind w:left="1800" w:hanging="360"/>
+      </w:pPr>
+      <w:rPr>
+        <w:rFonts w:ascii="Wingdings" w:hAnsi="Wingdings" w:hint="default"/>
+      </w:rPr>
+    </w:lvl>
+    <w:lvl w:ilvl="1" w:tplc="40090003" w:tentative="1">
+      <w:start w:val="1"/>
+      <w:numFmt w:val="bullet"/>
+      <w:lvlText w:val="o"/>
+      <w:lvlJc w:val="left"/>
+      <w:pPr>
+        <w:ind w:left="2520" w:hanging="360"/>
+      </w:pPr>
+      <w:rPr>
+        <w:rFonts w:ascii="Courier New" w:hAnsi="Courier New" w:cs="Courier New" w:hint="default"/>
+      </w:rPr>
+    </w:lvl>
+    <w:lvl w:ilvl="2" w:tplc="40090005" w:tentative="1">
+      <w:start w:val="1"/>
+      <w:numFmt w:val="bullet"/>
+      <w:lvlText w:val=""/>
+      <w:lvlJc w:val="left"/>
+      <w:pPr>
+        <w:ind w:left="3240" w:hanging="360"/>
+      </w:pPr>
+      <w:rPr>
+        <w:rFonts w:ascii="Wingdings" w:hAnsi="Wingdings" w:hint="default"/>
+      </w:rPr>
+    </w:lvl>
+    <w:lvl w:ilvl="3" w:tplc="40090001" w:tentative="1">
+      <w:start w:val="1"/>
+      <w:numFmt w:val="bullet"/>
+      <w:lvlText w:val=""/>
+      <w:lvlJc w:val="left"/>
+      <w:pPr>
+        <w:ind w:left="3960" w:hanging="360"/>
+      </w:pPr>
+      <w:rPr>
+        <w:rFonts w:ascii="Symbol" w:hAnsi="Symbol" w:hint="default"/>
+      </w:rPr>
+    </w:lvl>
+    <w:lvl w:ilvl="4" w:tplc="40090003" w:tentative="1">
+      <w:start w:val="1"/>
+      <w:numFmt w:val="bullet"/>
+      <w:lvlText w:val="o"/>
+      <w:lvlJc w:val="left"/>
+      <w:pPr>
+        <w:ind w:left="4680" w:hanging="360"/>
+      </w:pPr>
+      <w:rPr>
+        <w:rFonts w:ascii="Courier New" w:hAnsi="Courier New" w:cs="Courier New" w:hint="default"/>
+      </w:rPr>
+    </w:lvl>
+    <w:lvl w:ilvl="5" w:tplc="40090005" w:tentative="1">
+      <w:start w:val="1"/>
+      <w:numFmt w:val="bullet"/>
+      <w:lvlText w:val=""/>
+      <w:lvlJc w:val="left"/>
+      <w:pPr>
+        <w:ind w:left="5400" w:hanging="360"/>
+      </w:pPr>
+      <w:rPr>
+        <w:rFonts w:ascii="Wingdings" w:hAnsi="Wingdings" w:hint="default"/>
+      </w:rPr>
+    </w:lvl>
+    <w:lvl w:ilvl="6" w:tplc="40090001" w:tentative="1">
+      <w:start w:val="1"/>
+      <w:numFmt w:val="bullet"/>
+      <w:lvlText w:val=""/>
+      <w:lvlJc w:val="left"/>
+      <w:pPr>
+        <w:ind w:left="6120" w:hanging="360"/>
+      </w:pPr>
+      <w:rPr>
+        <w:rFonts w:ascii="Symbol" w:hAnsi="Symbol" w:hint="default"/>
+      </w:rPr>
+    </w:lvl>
+    <w:lvl w:ilvl="7" w:tplc="40090003" w:tentative="1">
+      <w:start w:val="1"/>
+      <w:numFmt w:val="bullet"/>
+      <w:lvlText w:val="o"/>
+      <w:lvlJc w:val="left"/>
+      <w:pPr>
+        <w:ind w:left="6840" w:hanging="360"/>
+      </w:pPr>
+      <w:rPr>
+        <w:rFonts w:ascii="Courier New" w:hAnsi="Courier New" w:cs="Courier New" w:hint="default"/>
+      </w:rPr>
+    </w:lvl>
+    <w:lvl w:ilvl="8" w:tplc="40090005" w:tentative="1">
+      <w:start w:val="1"/>
+      <w:numFmt w:val="bullet"/>
+      <w:lvlText w:val=""/>
+      <w:lvlJc w:val="left"/>
+      <w:pPr>
+        <w:ind w:left="7560" w:hanging="360"/>
+      </w:pPr>
+      <w:rPr>
+        <w:rFonts w:ascii="Wingdings" w:hAnsi="Wingdings" w:hint="default"/>
+      </w:rPr>
+    </w:lvl>
+  </w:abstractNum>
+  <w:abstractNum w:abstractNumId="1">
     <w:nsid w:val="0B8808CE"/>
     <w:multiLevelType w:val="multilevel"/>
     <w:tmpl w:val="A72A72E6"/>
@@ -6650,7 +7622,7 @@
       </w:rPr>
     </w:lvl>
   </w:abstractNum>
-  <w:abstractNum w:abstractNumId="1">
+  <w:abstractNum w:abstractNumId="2">
     <w:nsid w:val="0BFA38BD"/>
     <w:multiLevelType w:val="multilevel"/>
     <w:tmpl w:val="A72A72E6"/>
@@ -6768,7 +7740,7 @@
       </w:rPr>
     </w:lvl>
   </w:abstractNum>
-  <w:abstractNum w:abstractNumId="2">
+  <w:abstractNum w:abstractNumId="3">
     <w:nsid w:val="10036507"/>
     <w:multiLevelType w:val="multilevel"/>
     <w:tmpl w:val="A72A72E6"/>
@@ -6886,7 +7858,7 @@
       </w:rPr>
     </w:lvl>
   </w:abstractNum>
-  <w:abstractNum w:abstractNumId="3">
+  <w:abstractNum w:abstractNumId="4">
     <w:nsid w:val="1E6C5099"/>
     <w:multiLevelType w:val="multilevel"/>
     <w:tmpl w:val="A72A72E6"/>
@@ -7004,7 +7976,7 @@
       </w:rPr>
     </w:lvl>
   </w:abstractNum>
-  <w:abstractNum w:abstractNumId="4">
+  <w:abstractNum w:abstractNumId="5">
     <w:nsid w:val="1F037273"/>
     <w:multiLevelType w:val="hybridMultilevel"/>
     <w:tmpl w:val="CB843ACE"/>
@@ -7117,7 +8089,7 @@
       </w:rPr>
     </w:lvl>
   </w:abstractNum>
-  <w:abstractNum w:abstractNumId="5">
+  <w:abstractNum w:abstractNumId="6">
     <w:nsid w:val="1F610418"/>
     <w:multiLevelType w:val="hybridMultilevel"/>
     <w:tmpl w:val="7A4E87F0"/>
@@ -7230,7 +8202,7 @@
       </w:rPr>
     </w:lvl>
   </w:abstractNum>
-  <w:abstractNum w:abstractNumId="6">
+  <w:abstractNum w:abstractNumId="7">
     <w:nsid w:val="2A0C3C27"/>
     <w:multiLevelType w:val="multilevel"/>
     <w:tmpl w:val="0409001F"/>
@@ -7316,7 +8288,7 @@
       </w:pPr>
     </w:lvl>
   </w:abstractNum>
-  <w:abstractNum w:abstractNumId="7">
+  <w:abstractNum w:abstractNumId="8">
     <w:nsid w:val="2C8A62D2"/>
     <w:multiLevelType w:val="hybridMultilevel"/>
     <w:tmpl w:val="CC6A7232"/>
@@ -7429,7 +8401,7 @@
       </w:rPr>
     </w:lvl>
   </w:abstractNum>
-  <w:abstractNum w:abstractNumId="8">
+  <w:abstractNum w:abstractNumId="9">
     <w:nsid w:val="33051702"/>
     <w:multiLevelType w:val="hybridMultilevel"/>
     <w:tmpl w:val="5F34E0E0"/>
@@ -7542,7 +8514,7 @@
       </w:rPr>
     </w:lvl>
   </w:abstractNum>
-  <w:abstractNum w:abstractNumId="9">
+  <w:abstractNum w:abstractNumId="10">
     <w:nsid w:val="37B716E8"/>
     <w:multiLevelType w:val="hybridMultilevel"/>
     <w:tmpl w:val="006A5BE6"/>
@@ -7655,7 +8627,7 @@
       </w:rPr>
     </w:lvl>
   </w:abstractNum>
-  <w:abstractNum w:abstractNumId="10">
+  <w:abstractNum w:abstractNumId="11">
     <w:nsid w:val="3A366979"/>
     <w:multiLevelType w:val="hybridMultilevel"/>
     <w:tmpl w:val="2D3A69D8"/>
@@ -7768,7 +8740,7 @@
       </w:rPr>
     </w:lvl>
   </w:abstractNum>
-  <w:abstractNum w:abstractNumId="11">
+  <w:abstractNum w:abstractNumId="12">
     <w:nsid w:val="3BE03137"/>
     <w:multiLevelType w:val="hybridMultilevel"/>
     <w:tmpl w:val="70A838E8"/>
@@ -7881,7 +8853,120 @@
       </w:rPr>
     </w:lvl>
   </w:abstractNum>
-  <w:abstractNum w:abstractNumId="12">
+  <w:abstractNum w:abstractNumId="13">
+    <w:nsid w:val="44EC4A79"/>
+    <w:multiLevelType w:val="hybridMultilevel"/>
+    <w:tmpl w:val="6FB87B34"/>
+    <w:lvl w:ilvl="0" w:tplc="04090001">
+      <w:start w:val="1"/>
+      <w:numFmt w:val="bullet"/>
+      <w:lvlText w:val=""/>
+      <w:lvlJc w:val="left"/>
+      <w:pPr>
+        <w:ind w:left="720" w:hanging="360"/>
+      </w:pPr>
+      <w:rPr>
+        <w:rFonts w:ascii="Symbol" w:hAnsi="Symbol" w:hint="default"/>
+      </w:rPr>
+    </w:lvl>
+    <w:lvl w:ilvl="1" w:tplc="04090003">
+      <w:start w:val="1"/>
+      <w:numFmt w:val="bullet"/>
+      <w:lvlText w:val="o"/>
+      <w:lvlJc w:val="left"/>
+      <w:pPr>
+        <w:ind w:left="1440" w:hanging="360"/>
+      </w:pPr>
+      <w:rPr>
+        <w:rFonts w:ascii="Courier New" w:hAnsi="Courier New" w:cs="Courier New" w:hint="default"/>
+      </w:rPr>
+    </w:lvl>
+    <w:lvl w:ilvl="2" w:tplc="04090005" w:tentative="1">
+      <w:start w:val="1"/>
+      <w:numFmt w:val="bullet"/>
+      <w:lvlText w:val=""/>
+      <w:lvlJc w:val="left"/>
+      <w:pPr>
+        <w:ind w:left="2160" w:hanging="360"/>
+      </w:pPr>
+      <w:rPr>
+        <w:rFonts w:ascii="Wingdings" w:hAnsi="Wingdings" w:hint="default"/>
+      </w:rPr>
+    </w:lvl>
+    <w:lvl w:ilvl="3" w:tplc="04090001" w:tentative="1">
+      <w:start w:val="1"/>
+      <w:numFmt w:val="bullet"/>
+      <w:lvlText w:val=""/>
+      <w:lvlJc w:val="left"/>
+      <w:pPr>
+        <w:ind w:left="2880" w:hanging="360"/>
+      </w:pPr>
+      <w:rPr>
+        <w:rFonts w:ascii="Symbol" w:hAnsi="Symbol" w:hint="default"/>
+      </w:rPr>
+    </w:lvl>
+    <w:lvl w:ilvl="4" w:tplc="04090003" w:tentative="1">
+      <w:start w:val="1"/>
+      <w:numFmt w:val="bullet"/>
+      <w:lvlText w:val="o"/>
+      <w:lvlJc w:val="left"/>
+      <w:pPr>
+        <w:ind w:left="3600" w:hanging="360"/>
+      </w:pPr>
+      <w:rPr>
+        <w:rFonts w:ascii="Courier New" w:hAnsi="Courier New" w:cs="Courier New" w:hint="default"/>
+      </w:rPr>
+    </w:lvl>
+    <w:lvl w:ilvl="5" w:tplc="04090005" w:tentative="1">
+      <w:start w:val="1"/>
+      <w:numFmt w:val="bullet"/>
+      <w:lvlText w:val=""/>
+      <w:lvlJc w:val="left"/>
+      <w:pPr>
+        <w:ind w:left="4320" w:hanging="360"/>
+      </w:pPr>
+      <w:rPr>
+        <w:rFonts w:ascii="Wingdings" w:hAnsi="Wingdings" w:hint="default"/>
+      </w:rPr>
+    </w:lvl>
+    <w:lvl w:ilvl="6" w:tplc="04090001" w:tentative="1">
+      <w:start w:val="1"/>
+      <w:numFmt w:val="bullet"/>
+      <w:lvlText w:val=""/>
+      <w:lvlJc w:val="left"/>
+      <w:pPr>
+        <w:ind w:left="5040" w:hanging="360"/>
+      </w:pPr>
+      <w:rPr>
+        <w:rFonts w:ascii="Symbol" w:hAnsi="Symbol" w:hint="default"/>
+      </w:rPr>
+    </w:lvl>
+    <w:lvl w:ilvl="7" w:tplc="04090003" w:tentative="1">
+      <w:start w:val="1"/>
+      <w:numFmt w:val="bullet"/>
+      <w:lvlText w:val="o"/>
+      <w:lvlJc w:val="left"/>
+      <w:pPr>
+        <w:ind w:left="5760" w:hanging="360"/>
+      </w:pPr>
+      <w:rPr>
+        <w:rFonts w:ascii="Courier New" w:hAnsi="Courier New" w:cs="Courier New" w:hint="default"/>
+      </w:rPr>
+    </w:lvl>
+    <w:lvl w:ilvl="8" w:tplc="04090005" w:tentative="1">
+      <w:start w:val="1"/>
+      <w:numFmt w:val="bullet"/>
+      <w:lvlText w:val=""/>
+      <w:lvlJc w:val="left"/>
+      <w:pPr>
+        <w:ind w:left="6480" w:hanging="360"/>
+      </w:pPr>
+      <w:rPr>
+        <w:rFonts w:ascii="Wingdings" w:hAnsi="Wingdings" w:hint="default"/>
+      </w:rPr>
+    </w:lvl>
+  </w:abstractNum>
+  <w:abstractNum w:abstractNumId="14">
     <w:nsid w:val="46C2447E"/>
     <w:multiLevelType w:val="hybridMultilevel"/>
     <w:tmpl w:val="C4A8D30E"/>
@@ -7994,7 +9079,7 @@
       </w:rPr>
     </w:lvl>
   </w:abstractNum>
-  <w:abstractNum w:abstractNumId="13">
+  <w:abstractNum w:abstractNumId="15">
     <w:nsid w:val="541876B0"/>
     <w:multiLevelType w:val="hybridMultilevel"/>
     <w:tmpl w:val="2ACADD34"/>
@@ -8107,7 +9192,7 @@
       </w:rPr>
     </w:lvl>
   </w:abstractNum>
-  <w:abstractNum w:abstractNumId="14">
+  <w:abstractNum w:abstractNumId="16">
     <w:nsid w:val="55CB0A69"/>
     <w:multiLevelType w:val="hybridMultilevel"/>
     <w:tmpl w:val="FE76980A"/>
@@ -8220,7 +9305,7 @@
       </w:rPr>
     </w:lvl>
   </w:abstractNum>
-  <w:abstractNum w:abstractNumId="15">
+  <w:abstractNum w:abstractNumId="17">
     <w:nsid w:val="568503BC"/>
     <w:multiLevelType w:val="hybridMultilevel"/>
     <w:tmpl w:val="7608AB2E"/>
@@ -8333,7 +9418,7 @@
       </w:rPr>
     </w:lvl>
   </w:abstractNum>
-  <w:abstractNum w:abstractNumId="16">
+  <w:abstractNum w:abstractNumId="18">
     <w:nsid w:val="5CE8018F"/>
     <w:multiLevelType w:val="multilevel"/>
     <w:tmpl w:val="A72A72E6"/>
@@ -8451,7 +9536,7 @@
       </w:rPr>
     </w:lvl>
   </w:abstractNum>
-  <w:abstractNum w:abstractNumId="17">
+  <w:abstractNum w:abstractNumId="19">
     <w:nsid w:val="5FD0666B"/>
     <w:multiLevelType w:val="multilevel"/>
     <w:tmpl w:val="A72A72E6"/>
@@ -8569,7 +9654,7 @@
       </w:rPr>
     </w:lvl>
   </w:abstractNum>
-  <w:abstractNum w:abstractNumId="18">
+  <w:abstractNum w:abstractNumId="20">
     <w:nsid w:val="6133398F"/>
     <w:multiLevelType w:val="multilevel"/>
     <w:tmpl w:val="A72A72E6"/>
@@ -8687,7 +9772,7 @@
       </w:rPr>
     </w:lvl>
   </w:abstractNum>
-  <w:abstractNum w:abstractNumId="19">
+  <w:abstractNum w:abstractNumId="21">
     <w:nsid w:val="632E1584"/>
     <w:multiLevelType w:val="multilevel"/>
     <w:tmpl w:val="A72A72E6"/>
@@ -8805,7 +9890,7 @@
       </w:rPr>
     </w:lvl>
   </w:abstractNum>
-  <w:abstractNum w:abstractNumId="20">
+  <w:abstractNum w:abstractNumId="22">
     <w:nsid w:val="650C403C"/>
     <w:multiLevelType w:val="multilevel"/>
     <w:tmpl w:val="A72A72E6"/>
@@ -8923,7 +10008,120 @@
       </w:rPr>
     </w:lvl>
   </w:abstractNum>
-  <w:abstractNum w:abstractNumId="21">
+  <w:abstractNum w:abstractNumId="23">
+    <w:nsid w:val="6A2A242F"/>
+    <w:multiLevelType w:val="hybridMultilevel"/>
+    <w:tmpl w:val="9C2E32DA"/>
+    <w:lvl w:ilvl="0" w:tplc="4009000B">
+      <w:start w:val="1"/>
+      <w:numFmt w:val="bullet"/>
+      <w:lvlText w:val=""/>
+      <w:lvlJc w:val="left"/>
+      <w:pPr>
+        <w:ind w:left="1800" w:hanging="360"/>
+      </w:pPr>
+      <w:rPr>
+        <w:rFonts w:ascii="Wingdings" w:hAnsi="Wingdings" w:hint="default"/>
+      </w:rPr>
+    </w:lvl>
+    <w:lvl w:ilvl="1" w:tplc="40090003" w:tentative="1">
+      <w:start w:val="1"/>
+      <w:numFmt w:val="bullet"/>
+      <w:lvlText w:val="o"/>
+      <w:lvlJc w:val="left"/>
+      <w:pPr>
+        <w:ind w:left="2520" w:hanging="360"/>
+      </w:pPr>
+      <w:rPr>
+        <w:rFonts w:ascii="Courier New" w:hAnsi="Courier New" w:cs="Courier New" w:hint="default"/>
+      </w:rPr>
+    </w:lvl>
+    <w:lvl w:ilvl="2" w:tplc="40090005" w:tentative="1">
+      <w:start w:val="1"/>
+      <w:numFmt w:val="bullet"/>
+      <w:lvlText w:val=""/>
+      <w:lvlJc w:val="left"/>
+      <w:pPr>
+        <w:ind w:left="3240" w:hanging="360"/>
+      </w:pPr>
+      <w:rPr>
+        <w:rFonts w:ascii="Wingdings" w:hAnsi="Wingdings" w:hint="default"/>
+      </w:rPr>
+    </w:lvl>
+    <w:lvl w:ilvl="3" w:tplc="40090001" w:tentative="1">
+      <w:start w:val="1"/>
+      <w:numFmt w:val="bullet"/>
+      <w:lvlText w:val=""/>
+      <w:lvlJc w:val="left"/>
+      <w:pPr>
+        <w:ind w:left="3960" w:hanging="360"/>
+      </w:pPr>
+      <w:rPr>
+        <w:rFonts w:ascii="Symbol" w:hAnsi="Symbol" w:hint="default"/>
+      </w:rPr>
+    </w:lvl>
+    <w:lvl w:ilvl="4" w:tplc="40090003" w:tentative="1">
+      <w:start w:val="1"/>
+      <w:numFmt w:val="bullet"/>
+      <w:lvlText w:val="o"/>
+      <w:lvlJc w:val="left"/>
+      <w:pPr>
+        <w:ind w:left="4680" w:hanging="360"/>
+      </w:pPr>
+      <w:rPr>
+        <w:rFonts w:ascii="Courier New" w:hAnsi="Courier New" w:cs="Courier New" w:hint="default"/>
+      </w:rPr>
+    </w:lvl>
+    <w:lvl w:ilvl="5" w:tplc="40090005" w:tentative="1">
+      <w:start w:val="1"/>
+      <w:numFmt w:val="bullet"/>
+      <w:lvlText w:val=""/>
+      <w:lvlJc w:val="left"/>
+      <w:pPr>
+        <w:ind w:left="5400" w:hanging="360"/>
+      </w:pPr>
+      <w:rPr>
+        <w:rFonts w:ascii="Wingdings" w:hAnsi="Wingdings" w:hint="default"/>
+      </w:rPr>
+    </w:lvl>
+    <w:lvl w:ilvl="6" w:tplc="40090001" w:tentative="1">
+      <w:start w:val="1"/>
+      <w:numFmt w:val="bullet"/>
+      <w:lvlText w:val=""/>
+      <w:lvlJc w:val="left"/>
+      <w:pPr>
+        <w:ind w:left="6120" w:hanging="360"/>
+      </w:pPr>
+      <w:rPr>
+        <w:rFonts w:ascii="Symbol" w:hAnsi="Symbol" w:hint="default"/>
+      </w:rPr>
+    </w:lvl>
+    <w:lvl w:ilvl="7" w:tplc="40090003" w:tentative="1">
+      <w:start w:val="1"/>
+      <w:numFmt w:val="bullet"/>
+      <w:lvlText w:val="o"/>
+      <w:lvlJc w:val="left"/>
+      <w:pPr>
+        <w:ind w:left="6840" w:hanging="360"/>
+      </w:pPr>
+      <w:rPr>
+        <w:rFonts w:ascii="Courier New" w:hAnsi="Courier New" w:cs="Courier New" w:hint="default"/>
+      </w:rPr>
+    </w:lvl>
+    <w:lvl w:ilvl="8" w:tplc="40090005" w:tentative="1">
+      <w:start w:val="1"/>
+      <w:numFmt w:val="bullet"/>
+      <w:lvlText w:val=""/>
+      <w:lvlJc w:val="left"/>
+      <w:pPr>
+        <w:ind w:left="7560" w:hanging="360"/>
+      </w:pPr>
+      <w:rPr>
+        <w:rFonts w:ascii="Wingdings" w:hAnsi="Wingdings" w:hint="default"/>
+      </w:rPr>
+    </w:lvl>
+  </w:abstractNum>
+  <w:abstractNum w:abstractNumId="24">
     <w:nsid w:val="6FDB6CA9"/>
     <w:multiLevelType w:val="multilevel"/>
     <w:tmpl w:val="A72A72E6"/>
@@ -9041,7 +10239,7 @@
       </w:rPr>
     </w:lvl>
   </w:abstractNum>
-  <w:abstractNum w:abstractNumId="22">
+  <w:abstractNum w:abstractNumId="25">
     <w:nsid w:val="78C72F37"/>
     <w:multiLevelType w:val="multilevel"/>
     <w:tmpl w:val="A72A72E6"/>
@@ -9159,7 +10357,7 @@
       </w:rPr>
     </w:lvl>
   </w:abstractNum>
-  <w:abstractNum w:abstractNumId="23">
+  <w:abstractNum w:abstractNumId="26">
     <w:nsid w:val="79B60E5D"/>
     <w:multiLevelType w:val="multilevel"/>
     <w:tmpl w:val="28164914"/>
@@ -9279,7 +10477,7 @@
       </w:rPr>
     </w:lvl>
   </w:abstractNum>
-  <w:abstractNum w:abstractNumId="24">
+  <w:abstractNum w:abstractNumId="27">
     <w:nsid w:val="7E0A1C8C"/>
     <w:multiLevelType w:val="hybridMultilevel"/>
     <w:tmpl w:val="C12086BC"/>
@@ -9393,85 +10591,94 @@
     </w:lvl>
   </w:abstractNum>
   <w:num w:numId="1">
+    <w:abstractNumId w:val="18"/>
+  </w:num>
+  <w:num w:numId="2">
+    <w:abstractNumId w:val="7"/>
+  </w:num>
+  <w:num w:numId="3">
+    <w:abstractNumId w:val="6"/>
+  </w:num>
+  <w:num w:numId="4">
+    <w:abstractNumId w:val="17"/>
+  </w:num>
+  <w:num w:numId="5">
+    <w:abstractNumId w:val="9"/>
+  </w:num>
+  <w:num w:numId="6">
     <w:abstractNumId w:val="16"/>
   </w:num>
-  <w:num w:numId="2">
-    <w:abstractNumId w:val="6"/>
+  <w:num w:numId="7">
+    <w:abstractNumId w:val="14"/>
   </w:num>
-  <w:num w:numId="3">
+  <w:num w:numId="8">
+    <w:abstractNumId w:val="11"/>
+  </w:num>
+  <w:num w:numId="9">
+    <w:abstractNumId w:val="24"/>
+  </w:num>
+  <w:num w:numId="10">
+    <w:abstractNumId w:val="8"/>
+  </w:num>
+  <w:num w:numId="11">
+    <w:abstractNumId w:val="26"/>
+  </w:num>
+  <w:num w:numId="12">
+    <w:abstractNumId w:val="22"/>
+  </w:num>
+  <w:num w:numId="13">
+    <w:abstractNumId w:val="4"/>
+  </w:num>
+  <w:num w:numId="14">
+    <w:abstractNumId w:val="1"/>
+  </w:num>
+  <w:num w:numId="15">
+    <w:abstractNumId w:val="2"/>
+  </w:num>
+  <w:num w:numId="16">
+    <w:abstractNumId w:val="21"/>
+  </w:num>
+  <w:num w:numId="17">
+    <w:abstractNumId w:val="3"/>
+  </w:num>
+  <w:num w:numId="18">
+    <w:abstractNumId w:val="12"/>
+  </w:num>
+  <w:num w:numId="19">
+    <w:abstractNumId w:val="25"/>
+  </w:num>
+  <w:num w:numId="20">
+    <w:abstractNumId w:val="15"/>
+  </w:num>
+  <w:num w:numId="21">
+    <w:abstractNumId w:val="10"/>
+  </w:num>
+  <w:num w:numId="22">
+    <w:abstractNumId w:val="20"/>
+  </w:num>
+  <w:num w:numId="23">
+    <w:abstractNumId w:val="19"/>
+  </w:num>
+  <w:num w:numId="24">
     <w:abstractNumId w:val="5"/>
   </w:num>
-  <w:num w:numId="4">
-    <w:abstractNumId w:val="15"/>
+  <w:num w:numId="25">
+    <w:abstractNumId w:val="27"/>
   </w:num>
-  <w:num w:numId="5">
-    <w:abstractNumId w:val="8"/>
+  <w:num w:numId="26">
+    <w:abstractNumId w:val="0"/>
   </w:num>
-  <w:num w:numId="6">
-    <w:abstractNumId w:val="14"/>
-  </w:num>
-  <w:num w:numId="7">
-    <w:abstractNumId w:val="12"/>
-  </w:num>
-  <w:num w:numId="8">
-    <w:abstractNumId w:val="10"/>
-  </w:num>
-  <w:num w:numId="9">
-    <w:abstractNumId w:val="21"/>
-  </w:num>
-  <w:num w:numId="10">
-    <w:abstractNumId w:val="7"/>
-  </w:num>
-  <w:num w:numId="11">
+  <w:num w:numId="27">
     <w:abstractNumId w:val="23"/>
   </w:num>
-  <w:num w:numId="12">
-    <w:abstractNumId w:val="20"/>
-  </w:num>
-  <w:num w:numId="13">
-    <w:abstractNumId w:val="3"/>
-  </w:num>
-  <w:num w:numId="14">
-    <w:abstractNumId w:val="0"/>
-  </w:num>
-  <w:num w:numId="15">
-    <w:abstractNumId w:val="1"/>
-  </w:num>
-  <w:num w:numId="16">
-    <w:abstractNumId w:val="19"/>
-  </w:num>
-  <w:num w:numId="17">
-    <w:abstractNumId w:val="2"/>
-  </w:num>
-  <w:num w:numId="18">
-    <w:abstractNumId w:val="11"/>
-  </w:num>
-  <w:num w:numId="19">
-    <w:abstractNumId w:val="22"/>
-  </w:num>
-  <w:num w:numId="20">
+  <w:num w:numId="28">
     <w:abstractNumId w:val="13"/>
-  </w:num>
-  <w:num w:numId="21">
-    <w:abstractNumId w:val="9"/>
-  </w:num>
-  <w:num w:numId="22">
-    <w:abstractNumId w:val="18"/>
-  </w:num>
-  <w:num w:numId="23">
-    <w:abstractNumId w:val="17"/>
-  </w:num>
-  <w:num w:numId="24">
-    <w:abstractNumId w:val="4"/>
-  </w:num>
-  <w:num w:numId="25">
-    <w:abstractNumId w:val="24"/>
   </w:num>
 </w:numbering>
 </file>
 
 <file path=word/styles.xml><?xml version="1.0" encoding="utf-8"?>
-<w:styles xmlns:mc="http://schemas.openxmlformats.org/markup-compatibility/2006" xmlns:r="http://schemas.openxmlformats.org/officeDocument/2006/relationships" xmlns:w="http://schemas.openxmlformats.org/wordprocessingml/2006/main" xmlns:w14="http://schemas.microsoft.com/office/word/2010/wordml" mc:Ignorable="w14">
+<w:styles xmlns:r="http://schemas.openxmlformats.org/officeDocument/2006/relationships" xmlns:w="http://schemas.openxmlformats.org/wordprocessingml/2006/main">
   <w:docDefaults>
     <w:rPrDefault>
       <w:rPr>
@@ -9850,6 +11057,7 @@
     <w:uiPriority w:val="99"/>
     <w:semiHidden/>
     <w:unhideWhenUsed/>
+    <w:qFormat/>
     <w:tblPr>
       <w:tblInd w:w="0" w:type="dxa"/>
       <w:tblCellMar>
@@ -11612,7 +12820,7 @@
 </file>
 
 <file path=customXml/itemProps1.xml><?xml version="1.0" encoding="utf-8"?>
-<ds:datastoreItem xmlns:ds="http://schemas.openxmlformats.org/officeDocument/2006/customXml" ds:itemID="{F1AB028B-CF33-44B4-85F9-72432FC858A0}">
+<ds:datastoreItem xmlns:ds="http://schemas.openxmlformats.org/officeDocument/2006/customXml" ds:itemID="{79AC15A4-4F81-4B18-B0D1-D889FB541C6E}">
   <ds:schemaRefs>
     <ds:schemaRef ds:uri="http://schemas.openxmlformats.org/officeDocument/2006/bibliography"/>
   </ds:schemaRefs>

</xml_diff>

<commit_message>
required synopsis heading edited
</commit_message>
<xml_diff>
--- a/report/ESCMS-synopsis.docx
+++ b/report/ESCMS-synopsis.docx
@@ -2843,14 +2843,58 @@
     <w:p>
       <w:pPr>
         <w:pStyle w:val="Heading1"/>
+      </w:pPr>
+      <w:bookmarkStart w:id="0" w:name="_Toc320368080"/>
+      <w:bookmarkStart w:id="1" w:name="_Toc344229886"/>
+      <w:r>
+        <w:t>Introduction</w:t>
+      </w:r>
+      <w:r>
+        <w:t xml:space="preserve">&amp; </w:t>
+      </w:r>
+      <w:r>
+        <w:t>Objective</w:t>
+      </w:r>
+      <w:bookmarkEnd w:id="1"/>
+    </w:p>
+    <w:p>
+      <w:pPr>
+        <w:pStyle w:val="Heading2"/>
+      </w:pPr>
+      <w:bookmarkStart w:id="2" w:name="_Toc344229887"/>
+      <w:r>
+        <w:t>Introduction</w:t>
+      </w:r>
+      <w:bookmarkEnd w:id="2"/>
+    </w:p>
+    <w:p/>
+    <w:p>
+      <w:pPr>
+        <w:pStyle w:val="Heading2"/>
+      </w:pPr>
+      <w:bookmarkStart w:id="3" w:name="_Toc344229888"/>
+      <w:r>
+        <w:t>Objective</w:t>
+      </w:r>
+      <w:bookmarkEnd w:id="3"/>
+    </w:p>
+    <w:p/>
+    <w:p>
+      <w:pPr>
+        <w:pStyle w:val="Heading1"/>
+        <w:ind w:left="720"/>
+        <w:jc w:val="left"/>
+      </w:pPr>
+    </w:p>
+    <w:p>
+      <w:pPr>
+        <w:pStyle w:val="Heading1"/>
         <w:numPr>
           <w:ilvl w:val="0"/>
           <w:numId w:val="1"/>
         </w:numPr>
       </w:pPr>
-      <w:bookmarkStart w:id="0" w:name="_Toc320368080"/>
-      <w:r>
-        <w:lastRenderedPageBreak/>
+      <w:r>
         <w:t>Introduction</w:t>
       </w:r>
       <w:bookmarkEnd w:id="0"/>
@@ -2863,11 +2907,11 @@
           <w:numId w:val="1"/>
         </w:numPr>
       </w:pPr>
-      <w:bookmarkStart w:id="1" w:name="_Toc320368081"/>
+      <w:bookmarkStart w:id="4" w:name="_Toc320368081"/>
       <w:r>
         <w:t>Background</w:t>
       </w:r>
-      <w:bookmarkEnd w:id="1"/>
+      <w:bookmarkEnd w:id="4"/>
     </w:p>
     <w:p>
       <w:pPr>
@@ -2906,27 +2950,7 @@
           <w:sz w:val="23"/>
           <w:szCs w:val="23"/>
         </w:rPr>
-        <w:t xml:space="preserve">in this document) is </w:t>
-      </w:r>
-      <w:proofErr w:type="spellStart"/>
-      <w:r>
-        <w:rPr>
-          <w:rFonts w:ascii="Times New Roman" w:hAnsi="Times New Roman" w:cs="Times New Roman"/>
-          <w:color w:val="000000"/>
-          <w:sz w:val="23"/>
-          <w:szCs w:val="23"/>
-        </w:rPr>
-        <w:t>acomputerized</w:t>
-      </w:r>
-      <w:proofErr w:type="spellEnd"/>
-      <w:r>
-        <w:rPr>
-          <w:rFonts w:ascii="Times New Roman" w:hAnsi="Times New Roman" w:cs="Times New Roman"/>
-          <w:color w:val="000000"/>
-          <w:sz w:val="23"/>
-          <w:szCs w:val="23"/>
-        </w:rPr>
-        <w:t xml:space="preserve"> solution for managing customer needs in Electric Supply offices. </w:t>
+        <w:t xml:space="preserve">in this document) is acomputerized solution for managing customer needs in Electric Supply offices. </w:t>
       </w:r>
       <w:r>
         <w:t>Electric Supply Customer Management System will enable electric supply offices to maintain computerized records and manage customer needs more efficiently with help of sophisticated customer management techniques and technologies.</w:t>
@@ -2948,11 +2972,11 @@
           <w:numId w:val="1"/>
         </w:numPr>
       </w:pPr>
-      <w:bookmarkStart w:id="2" w:name="_Toc320368082"/>
+      <w:bookmarkStart w:id="5" w:name="_Toc320368082"/>
       <w:r>
         <w:t>Objective</w:t>
       </w:r>
-      <w:bookmarkEnd w:id="2"/>
+      <w:bookmarkEnd w:id="5"/>
     </w:p>
     <w:p>
       <w:pPr>
@@ -2962,39 +2986,7 @@
         <w:t xml:space="preserve">The main objective of this project is to automate the process in an Electric Supply office. </w:t>
       </w:r>
       <w:r>
-        <w:t xml:space="preserve">Electric Supply Customer Management System will be used by Electric Supply Employees to </w:t>
-      </w:r>
-      <w:proofErr w:type="spellStart"/>
-      <w:r>
-        <w:t>entervarious</w:t>
-      </w:r>
-      <w:proofErr w:type="spellEnd"/>
-      <w:r>
-        <w:t xml:space="preserve"> data about the Customers and their needs. The Employees will update the status of </w:t>
-      </w:r>
-      <w:proofErr w:type="spellStart"/>
-      <w:r>
-        <w:t>customerrequests</w:t>
-      </w:r>
-      <w:proofErr w:type="spellEnd"/>
-      <w:r>
-        <w:t xml:space="preserve">; track the progress of the work &amp; transactions made in Electric Supply </w:t>
-      </w:r>
-      <w:proofErr w:type="spellStart"/>
-      <w:r>
-        <w:t>CustomerManagementSystem</w:t>
-      </w:r>
-      <w:proofErr w:type="spellEnd"/>
-      <w:r>
-        <w:t xml:space="preserve">. It can generate reports and receipts required to serve customer request </w:t>
-      </w:r>
-      <w:proofErr w:type="spellStart"/>
-      <w:r>
-        <w:t>andqueries</w:t>
-      </w:r>
-      <w:proofErr w:type="spellEnd"/>
-      <w:r>
-        <w:t xml:space="preserve">. </w:t>
+        <w:t xml:space="preserve">Electric Supply Customer Management System will be used by Electric Supply Employees to entervarious data about the Customers and their needs. The Employees will update the status of customerrequests; track the progress of the work &amp; transactions made in Electric Supply CustomerManagementSystem. It can generate reports and receipts required to serve customer request andqueries. </w:t>
       </w:r>
       <w:r>
         <w:t xml:space="preserve">In a nutshell </w:t>
@@ -3045,7 +3037,6 @@
         </w:tabs>
       </w:pPr>
       <w:r>
-        <w:lastRenderedPageBreak/>
         <w:tab/>
         <w:t>Project Category</w:t>
       </w:r>
@@ -3158,29 +3149,7 @@
           <w:szCs w:val="24"/>
           <w:lang w:eastAsia="en-IN"/>
         </w:rPr>
-        <w:t xml:space="preserve">:  </w:t>
-      </w:r>
-      <w:proofErr w:type="spellStart"/>
-      <w:r>
-        <w:rPr>
-          <w:rFonts w:ascii="Times New Roman" w:eastAsia="Times New Roman" w:hAnsi="Times New Roman" w:cs="Times New Roman"/>
-          <w:color w:val="222222"/>
-          <w:sz w:val="24"/>
-          <w:szCs w:val="24"/>
-          <w:lang w:eastAsia="en-IN"/>
-        </w:rPr>
-        <w:t>MySQL</w:t>
-      </w:r>
-      <w:proofErr w:type="spellEnd"/>
-      <w:r>
-        <w:rPr>
-          <w:rFonts w:ascii="Times New Roman" w:eastAsia="Times New Roman" w:hAnsi="Times New Roman" w:cs="Times New Roman"/>
-          <w:color w:val="222222"/>
-          <w:sz w:val="24"/>
-          <w:szCs w:val="24"/>
-          <w:lang w:eastAsia="en-IN"/>
-        </w:rPr>
-        <w:t xml:space="preserve"> 5.5.15</w:t>
+        <w:t>:  MySQL 5.5.15</w:t>
       </w:r>
     </w:p>
     <w:p>
@@ -3307,8 +3276,8 @@
       <w:pPr>
         <w:pStyle w:val="Heading2"/>
       </w:pPr>
-      <w:bookmarkStart w:id="3" w:name="_Toc320841488"/>
-      <w:bookmarkStart w:id="4" w:name="_Toc344229891"/>
+      <w:bookmarkStart w:id="6" w:name="_Toc320841488"/>
+      <w:bookmarkStart w:id="7" w:name="_Toc344229891"/>
       <w:r>
         <w:t>4.1</w:t>
       </w:r>
@@ -3316,8 +3285,8 @@
         <w:tab/>
         <w:t>Hardware Requirement</w:t>
       </w:r>
-      <w:bookmarkEnd w:id="3"/>
-      <w:bookmarkEnd w:id="4"/>
+      <w:bookmarkEnd w:id="6"/>
+      <w:bookmarkEnd w:id="7"/>
     </w:p>
     <w:p>
       <w:pPr>
@@ -3456,7 +3425,7 @@
       <w:pPr>
         <w:pStyle w:val="Heading2"/>
       </w:pPr>
-      <w:bookmarkStart w:id="5" w:name="_Toc344229892"/>
+      <w:bookmarkStart w:id="8" w:name="_Toc344229892"/>
       <w:r>
         <w:t>4.2</w:t>
       </w:r>
@@ -3464,7 +3433,7 @@
         <w:tab/>
         <w:t>Software Requirement</w:t>
       </w:r>
-      <w:bookmarkEnd w:id="5"/>
+      <w:bookmarkEnd w:id="8"/>
     </w:p>
     <w:p>
       <w:pPr>
@@ -3574,12 +3543,11 @@
         <w:ind w:left="1080"/>
         <w:jc w:val="left"/>
       </w:pPr>
-      <w:bookmarkStart w:id="6" w:name="_Toc320368091"/>
-      <w:r>
-        <w:lastRenderedPageBreak/>
+      <w:bookmarkStart w:id="9" w:name="_Toc320368091"/>
+      <w:r>
         <w:t>Problem Definition</w:t>
       </w:r>
-      <w:bookmarkEnd w:id="6"/>
+      <w:bookmarkEnd w:id="9"/>
     </w:p>
     <w:p>
       <w:pPr>
@@ -3695,11 +3663,11 @@
         <w:pStyle w:val="Heading3"/>
         <w:ind w:left="1080"/>
       </w:pPr>
-      <w:bookmarkStart w:id="7" w:name="_Toc320368084"/>
+      <w:bookmarkStart w:id="10" w:name="_Toc320368084"/>
       <w:r>
         <w:t>Purpose</w:t>
       </w:r>
-      <w:bookmarkEnd w:id="7"/>
+      <w:bookmarkEnd w:id="10"/>
     </w:p>
     <w:p>
       <w:r>
@@ -3714,7 +3682,6 @@
         <w:rPr>
           <w:noProof/>
         </w:rPr>
-        <w:lastRenderedPageBreak/>
         <w:drawing>
           <wp:inline distT="0" distB="0" distL="0" distR="0">
             <wp:extent cx="5943600" cy="3310255"/>
@@ -3734,7 +3701,7 @@
                     <a:blip r:embed="rId8" cstate="print">
                       <a:extLst>
                         <a:ext uri="{28A0092B-C50C-407E-A947-70E740481C1C}">
-                          <a14:useLocalDpi xmlns:a14="http://schemas.microsoft.com/office/drawing/2010/main" xmlns:wps="http://schemas.microsoft.com/office/word/2010/wordprocessingShape" xmlns:wpi="http://schemas.microsoft.com/office/word/2010/wordprocessingInk" xmlns:wpg="http://schemas.microsoft.com/office/word/2010/wordprocessingGroup" xmlns:w14="http://schemas.microsoft.com/office/word/2010/wordml" xmlns:w="http://schemas.openxmlformats.org/wordprocessingml/2006/main" xmlns:w10="urn:schemas-microsoft-com:office:word" xmlns:wp14="http://schemas.microsoft.com/office/word/2010/wordprocessingDrawing" xmlns:v="urn:schemas-microsoft-com:vml" xmlns:o="urn:schemas-microsoft-com:office:office" xmlns:mc="http://schemas.openxmlformats.org/markup-compatibility/2006" xmlns:wpc="http://schemas.microsoft.com/office/word/2010/wordprocessingCanvas" xmlns="" val="0"/>
+                          <a14:useLocalDpi xmlns="" xmlns:wpc="http://schemas.microsoft.com/office/word/2010/wordprocessingCanvas" xmlns:mc="http://schemas.openxmlformats.org/markup-compatibility/2006" xmlns:o="urn:schemas-microsoft-com:office:office" xmlns:v="urn:schemas-microsoft-com:vml" xmlns:wp14="http://schemas.microsoft.com/office/word/2010/wordprocessingDrawing" xmlns:w10="urn:schemas-microsoft-com:office:word" xmlns:w="http://schemas.openxmlformats.org/wordprocessingml/2006/main" xmlns:w14="http://schemas.microsoft.com/office/word/2010/wordml" xmlns:wpg="http://schemas.microsoft.com/office/word/2010/wordprocessingGroup" xmlns:wpi="http://schemas.microsoft.com/office/word/2010/wordprocessingInk" xmlns:wps="http://schemas.microsoft.com/office/word/2010/wordprocessingShape" xmlns:a14="http://schemas.microsoft.com/office/drawing/2010/main" val="0"/>
                         </a:ext>
                       </a:extLst>
                     </a:blip>
@@ -3802,26 +3769,18 @@
           <w:numId w:val="1"/>
         </w:numPr>
       </w:pPr>
-      <w:bookmarkStart w:id="8" w:name="_Toc320368086"/>
+      <w:bookmarkStart w:id="11" w:name="_Toc320368086"/>
       <w:r>
         <w:t>SURVEY OF TECHNOLOGY</w:t>
       </w:r>
-      <w:bookmarkEnd w:id="8"/>
+      <w:bookmarkEnd w:id="11"/>
     </w:p>
     <w:p>
       <w:pPr>
         <w:spacing w:line="480" w:lineRule="auto"/>
       </w:pPr>
       <w:r>
-        <w:t xml:space="preserve">This software will follow Object Oriented Programming Paradigm and use below </w:t>
-      </w:r>
-      <w:proofErr w:type="spellStart"/>
-      <w:r>
-        <w:t>mentionedareas</w:t>
-      </w:r>
-      <w:proofErr w:type="spellEnd"/>
-      <w:r>
-        <w:t>.</w:t>
+        <w:t>This software will follow Object Oriented Programming Paradigm and use below mentionedareas.</w:t>
       </w:r>
     </w:p>
     <w:p>
@@ -3915,16 +3874,15 @@
       <w:pPr>
         <w:pStyle w:val="Heading2"/>
       </w:pPr>
-      <w:bookmarkStart w:id="9" w:name="_Toc304900506"/>
-      <w:bookmarkStart w:id="10" w:name="_Toc304459144"/>
-      <w:bookmarkStart w:id="11" w:name="_Toc320368087"/>
-      <w:r>
-        <w:lastRenderedPageBreak/>
+      <w:bookmarkStart w:id="12" w:name="_Toc304900506"/>
+      <w:bookmarkStart w:id="13" w:name="_Toc304459144"/>
+      <w:bookmarkStart w:id="14" w:name="_Toc320368087"/>
+      <w:r>
         <w:t>Programming FRAMEWORK (.NET 4)</w:t>
       </w:r>
-      <w:bookmarkEnd w:id="9"/>
-      <w:bookmarkEnd w:id="10"/>
-      <w:bookmarkEnd w:id="11"/>
+      <w:bookmarkEnd w:id="12"/>
+      <w:bookmarkEnd w:id="13"/>
+      <w:bookmarkEnd w:id="14"/>
     </w:p>
     <w:p>
       <w:pPr>
@@ -4114,9 +4072,9 @@
           <w:szCs w:val="23"/>
         </w:rPr>
       </w:pPr>
-      <w:bookmarkStart w:id="12" w:name="_Toc320368088"/>
-      <w:bookmarkStart w:id="13" w:name="_Toc304900507"/>
-      <w:bookmarkStart w:id="14" w:name="_Toc304459145"/>
+      <w:bookmarkStart w:id="15" w:name="_Toc320368088"/>
+      <w:bookmarkStart w:id="16" w:name="_Toc304900507"/>
+      <w:bookmarkStart w:id="17" w:name="_Toc304459145"/>
       <w:r>
         <w:rPr>
           <w:rFonts w:ascii="Times New Roman" w:hAnsi="Times New Roman"/>
@@ -4133,52 +4091,44 @@
         </w:rPr>
         <w:t>C#)</w:t>
       </w:r>
-      <w:bookmarkEnd w:id="12"/>
-      <w:bookmarkEnd w:id="13"/>
-      <w:bookmarkEnd w:id="14"/>
-    </w:p>
-    <w:p>
-      <w:r>
-        <w:t>C# is a type-safe, object-oriented language that is simple yet powerful, allowing programmers to build a breadth of applications.</w:t>
-      </w:r>
-    </w:p>
-    <w:p>
-      <w:r>
-        <w:t>C# is a multi-paradigm programming language encompassing imperative, declarative, functional, generic, object-oriented (class-based), and component-oriented programming disciplines.</w:t>
-      </w:r>
-    </w:p>
-    <w:p>
-      <w:r>
-        <w:t xml:space="preserve">It was developed by Microsoft within the .NET initiative and later approved as a standard by </w:t>
-      </w:r>
-      <w:proofErr w:type="spellStart"/>
-      <w:r>
-        <w:t>Ecma</w:t>
-      </w:r>
-      <w:proofErr w:type="spellEnd"/>
-      <w:r>
-        <w:t xml:space="preserve"> (ECMA-334) and ISO (ISO/IEC 23270). C# is one of the programming languages designed for the Common Language Infrastructure.</w:t>
-      </w:r>
-    </w:p>
-    <w:p>
-      <w:r>
-        <w:t>C# is intended to be a simple, modern, general-purpose, object-oriented programming language</w:t>
-      </w:r>
-      <w:r>
-        <w:t>.</w:t>
-      </w:r>
-    </w:p>
-    <w:p>
-      <w:pPr>
-        <w:pStyle w:val="Heading2"/>
-      </w:pPr>
-      <w:bookmarkStart w:id="15" w:name="_Toc304900511"/>
-      <w:bookmarkStart w:id="16" w:name="_Toc320368089"/>
-      <w:r>
-        <w:t>Database - MySQL</w:t>
-      </w:r>
       <w:bookmarkEnd w:id="15"/>
       <w:bookmarkEnd w:id="16"/>
+      <w:bookmarkEnd w:id="17"/>
+    </w:p>
+    <w:p>
+      <w:r>
+        <w:t>C# is a type-safe, object-oriented language that is simple yet powerful, allowing programmers to build a breadth of applications.</w:t>
+      </w:r>
+    </w:p>
+    <w:p>
+      <w:r>
+        <w:t>C# is a multi-paradigm programming language encompassing imperative, declarative, functional, generic, object-oriented (class-based), and component-oriented programming disciplines.</w:t>
+      </w:r>
+    </w:p>
+    <w:p>
+      <w:r>
+        <w:t>It was developed by Microsoft within the .NET initiative and later approved as a standard by Ecma (ECMA-334) and ISO (ISO/IEC 23270). C# is one of the programming languages designed for the Common Language Infrastructure.</w:t>
+      </w:r>
+    </w:p>
+    <w:p>
+      <w:r>
+        <w:t>C# is intended to be a simple, modern, general-purpose, object-oriented programming language</w:t>
+      </w:r>
+      <w:r>
+        <w:t>.</w:t>
+      </w:r>
+    </w:p>
+    <w:p>
+      <w:pPr>
+        <w:pStyle w:val="Heading2"/>
+      </w:pPr>
+      <w:bookmarkStart w:id="18" w:name="_Toc304900511"/>
+      <w:bookmarkStart w:id="19" w:name="_Toc320368089"/>
+      <w:r>
+        <w:t>Database - MySQL</w:t>
+      </w:r>
+      <w:bookmarkEnd w:id="18"/>
+      <w:bookmarkEnd w:id="19"/>
     </w:p>
     <w:p>
       <w:pPr>
@@ -4262,43 +4212,7 @@
           <w:sz w:val="23"/>
           <w:szCs w:val="23"/>
         </w:rPr>
-        <w:t xml:space="preserve">: </w:t>
-      </w:r>
-      <w:proofErr w:type="spellStart"/>
-      <w:r>
-        <w:rPr>
-          <w:rFonts w:ascii="Times New Roman" w:hAnsi="Times New Roman" w:cs="Times New Roman"/>
-          <w:sz w:val="23"/>
-          <w:szCs w:val="23"/>
-        </w:rPr>
-        <w:t>InnoDB</w:t>
-      </w:r>
-      <w:proofErr w:type="spellEnd"/>
-      <w:r>
-        <w:rPr>
-          <w:rFonts w:ascii="Times New Roman" w:hAnsi="Times New Roman" w:cs="Times New Roman"/>
-          <w:sz w:val="23"/>
-          <w:szCs w:val="23"/>
-        </w:rPr>
-        <w:t xml:space="preserve"> , </w:t>
-      </w:r>
-      <w:proofErr w:type="spellStart"/>
-      <w:r>
-        <w:rPr>
-          <w:rFonts w:ascii="Times New Roman" w:hAnsi="Times New Roman" w:cs="Times New Roman"/>
-          <w:sz w:val="23"/>
-          <w:szCs w:val="23"/>
-        </w:rPr>
-        <w:t>MyISAM</w:t>
-      </w:r>
-      <w:proofErr w:type="spellEnd"/>
-      <w:r>
-        <w:rPr>
-          <w:rFonts w:ascii="Times New Roman" w:hAnsi="Times New Roman" w:cs="Times New Roman"/>
-          <w:sz w:val="23"/>
-          <w:szCs w:val="23"/>
-        </w:rPr>
-        <w:t>, NDB (MySQL Cluster),Memory ,Merge , Archive, CSV</w:t>
+        <w:t>: InnoDB , MyISAM, NDB (MySQL Cluster),Memory ,Merge , Archive, CSV</w:t>
       </w:r>
     </w:p>
     <w:p>
@@ -4429,11 +4343,11 @@
           <w:numId w:val="1"/>
         </w:numPr>
       </w:pPr>
-      <w:bookmarkStart w:id="17" w:name="_Toc320368090"/>
+      <w:bookmarkStart w:id="20" w:name="_Toc320368090"/>
       <w:r>
         <w:t>REQUIREMENTS AND ANALYSIS</w:t>
       </w:r>
-      <w:bookmarkEnd w:id="17"/>
+      <w:bookmarkEnd w:id="20"/>
     </w:p>
     <w:p/>
     <w:p>
@@ -4444,11 +4358,11 @@
           <w:numId w:val="1"/>
         </w:numPr>
       </w:pPr>
-      <w:bookmarkStart w:id="18" w:name="_Toc320368092"/>
+      <w:bookmarkStart w:id="21" w:name="_Toc320368092"/>
       <w:r>
         <w:t>Existing System</w:t>
       </w:r>
-      <w:bookmarkEnd w:id="18"/>
+      <w:bookmarkEnd w:id="21"/>
     </w:p>
     <w:p>
       <w:pPr>
@@ -4485,7 +4399,7 @@
                     <a:blip r:embed="rId9" cstate="print">
                       <a:extLst>
                         <a:ext uri="{28A0092B-C50C-407E-A947-70E740481C1C}">
-                          <a14:useLocalDpi xmlns:a14="http://schemas.microsoft.com/office/drawing/2010/main" xmlns:wps="http://schemas.microsoft.com/office/word/2010/wordprocessingShape" xmlns:wpi="http://schemas.microsoft.com/office/word/2010/wordprocessingInk" xmlns:wpg="http://schemas.microsoft.com/office/word/2010/wordprocessingGroup" xmlns:w14="http://schemas.microsoft.com/office/word/2010/wordml" xmlns:w="http://schemas.openxmlformats.org/wordprocessingml/2006/main" xmlns:w10="urn:schemas-microsoft-com:office:word" xmlns:wp14="http://schemas.microsoft.com/office/word/2010/wordprocessingDrawing" xmlns:v="urn:schemas-microsoft-com:vml" xmlns:o="urn:schemas-microsoft-com:office:office" xmlns:mc="http://schemas.openxmlformats.org/markup-compatibility/2006" xmlns:wpc="http://schemas.microsoft.com/office/word/2010/wordprocessingCanvas" xmlns="" val="0"/>
+                          <a14:useLocalDpi xmlns="" xmlns:wpc="http://schemas.microsoft.com/office/word/2010/wordprocessingCanvas" xmlns:mc="http://schemas.openxmlformats.org/markup-compatibility/2006" xmlns:o="urn:schemas-microsoft-com:office:office" xmlns:v="urn:schemas-microsoft-com:vml" xmlns:wp14="http://schemas.microsoft.com/office/word/2010/wordprocessingDrawing" xmlns:w10="urn:schemas-microsoft-com:office:word" xmlns:w="http://schemas.openxmlformats.org/wordprocessingml/2006/main" xmlns:w14="http://schemas.microsoft.com/office/word/2010/wordml" xmlns:wpg="http://schemas.microsoft.com/office/word/2010/wordprocessingGroup" xmlns:wpi="http://schemas.microsoft.com/office/word/2010/wordprocessingInk" xmlns:wps="http://schemas.microsoft.com/office/word/2010/wordprocessingShape" xmlns:a14="http://schemas.microsoft.com/office/drawing/2010/main" val="0"/>
                         </a:ext>
                       </a:extLst>
                     </a:blip>
@@ -4517,12 +4431,11 @@
           <w:numId w:val="1"/>
         </w:numPr>
       </w:pPr>
-      <w:bookmarkStart w:id="19" w:name="_Toc320368093"/>
-      <w:r>
-        <w:lastRenderedPageBreak/>
+      <w:bookmarkStart w:id="22" w:name="_Toc320368093"/>
+      <w:r>
         <w:t>Documents maintained</w:t>
       </w:r>
-      <w:bookmarkEnd w:id="19"/>
+      <w:bookmarkEnd w:id="22"/>
     </w:p>
     <w:p>
       <w:r>
@@ -4572,7 +4485,7 @@
                     <a:blip r:embed="rId10" cstate="print">
                       <a:extLst>
                         <a:ext uri="{28A0092B-C50C-407E-A947-70E740481C1C}">
-                          <a14:useLocalDpi xmlns:a14="http://schemas.microsoft.com/office/drawing/2010/main" xmlns:wps="http://schemas.microsoft.com/office/word/2010/wordprocessingShape" xmlns:wpi="http://schemas.microsoft.com/office/word/2010/wordprocessingInk" xmlns:wpg="http://schemas.microsoft.com/office/word/2010/wordprocessingGroup" xmlns:w14="http://schemas.microsoft.com/office/word/2010/wordml" xmlns:w="http://schemas.openxmlformats.org/wordprocessingml/2006/main" xmlns:w10="urn:schemas-microsoft-com:office:word" xmlns:wp14="http://schemas.microsoft.com/office/word/2010/wordprocessingDrawing" xmlns:v="urn:schemas-microsoft-com:vml" xmlns:o="urn:schemas-microsoft-com:office:office" xmlns:mc="http://schemas.openxmlformats.org/markup-compatibility/2006" xmlns:wpc="http://schemas.microsoft.com/office/word/2010/wordprocessingCanvas" xmlns="" val="0"/>
+                          <a14:useLocalDpi xmlns="" xmlns:wpc="http://schemas.microsoft.com/office/word/2010/wordprocessingCanvas" xmlns:mc="http://schemas.openxmlformats.org/markup-compatibility/2006" xmlns:o="urn:schemas-microsoft-com:office:office" xmlns:v="urn:schemas-microsoft-com:vml" xmlns:wp14="http://schemas.microsoft.com/office/word/2010/wordprocessingDrawing" xmlns:w10="urn:schemas-microsoft-com:office:word" xmlns:w="http://schemas.openxmlformats.org/wordprocessingml/2006/main" xmlns:w14="http://schemas.microsoft.com/office/word/2010/wordml" xmlns:wpg="http://schemas.microsoft.com/office/word/2010/wordprocessingGroup" xmlns:wpi="http://schemas.microsoft.com/office/word/2010/wordprocessingInk" xmlns:wps="http://schemas.microsoft.com/office/word/2010/wordprocessingShape" xmlns:a14="http://schemas.microsoft.com/office/drawing/2010/main" val="0"/>
                         </a:ext>
                       </a:extLst>
                     </a:blip>
@@ -4696,7 +4609,6 @@
           <w:sz w:val="23"/>
           <w:szCs w:val="23"/>
         </w:rPr>
-        <w:lastRenderedPageBreak/>
         <w:t xml:space="preserve">Service Connection Register: </w:t>
       </w:r>
       <w:r>
@@ -4706,27 +4618,7 @@
           <w:sz w:val="23"/>
           <w:szCs w:val="23"/>
         </w:rPr>
-        <w:t xml:space="preserve">Service Connection Number, Application Number, </w:t>
-      </w:r>
-      <w:proofErr w:type="spellStart"/>
-      <w:r>
-        <w:rPr>
-          <w:rFonts w:ascii="Times New Roman" w:hAnsi="Times New Roman" w:cs="Times New Roman"/>
-          <w:color w:val="000000"/>
-          <w:sz w:val="23"/>
-          <w:szCs w:val="23"/>
-        </w:rPr>
-        <w:t>Name,Address</w:t>
-      </w:r>
-      <w:proofErr w:type="spellEnd"/>
-      <w:r>
-        <w:rPr>
-          <w:rFonts w:ascii="Times New Roman" w:hAnsi="Times New Roman" w:cs="Times New Roman"/>
-          <w:color w:val="000000"/>
-          <w:sz w:val="23"/>
-          <w:szCs w:val="23"/>
-        </w:rPr>
-        <w:t xml:space="preserve"> with Contact Number, Quotation Amount, Amount Received Date, Work Assigned To (Contractor), Work Completed on Date.</w:t>
+        <w:t>Service Connection Number, Application Number, Name,Address with Contact Number, Quotation Amount, Amount Received Date, Work Assigned To (Contractor), Work Completed on Date.</w:t>
       </w:r>
     </w:p>
     <w:p>
@@ -4766,27 +4658,7 @@
           <w:sz w:val="23"/>
           <w:szCs w:val="23"/>
         </w:rPr>
-        <w:t xml:space="preserve">Service Connection Number, Name Address with Contact </w:t>
-      </w:r>
-      <w:proofErr w:type="spellStart"/>
-      <w:r>
-        <w:rPr>
-          <w:rFonts w:ascii="Times New Roman" w:hAnsi="Times New Roman" w:cs="Times New Roman"/>
-          <w:color w:val="000000"/>
-          <w:sz w:val="23"/>
-          <w:szCs w:val="23"/>
-        </w:rPr>
-        <w:t>Number,Meter</w:t>
-      </w:r>
-      <w:proofErr w:type="spellEnd"/>
-      <w:r>
-        <w:rPr>
-          <w:rFonts w:ascii="Times New Roman" w:hAnsi="Times New Roman" w:cs="Times New Roman"/>
-          <w:color w:val="000000"/>
-          <w:sz w:val="23"/>
-          <w:szCs w:val="23"/>
-        </w:rPr>
-        <w:t xml:space="preserve"> Number, Seal Number, Meter Issue Date, Work Assigned To (Staff), Date of Connection</w:t>
+        <w:t>Service Connection Number, Name Address with Contact Number,Meter Number, Seal Number, Meter Issue Date, Work Assigned To (Staff), Date of Connection</w:t>
       </w:r>
     </w:p>
     <w:p>
@@ -4855,11 +4727,11 @@
           <w:numId w:val="1"/>
         </w:numPr>
       </w:pPr>
-      <w:bookmarkStart w:id="20" w:name="_Toc320368094"/>
+      <w:bookmarkStart w:id="23" w:name="_Toc320368094"/>
       <w:r>
         <w:t>Work To Be Done</w:t>
       </w:r>
-      <w:bookmarkEnd w:id="20"/>
+      <w:bookmarkEnd w:id="23"/>
     </w:p>
     <w:p>
       <w:pPr>
@@ -4876,17 +4748,124 @@
     </w:p>
     <w:p>
       <w:pPr>
+        <w:autoSpaceDE w:val="0"/>
+        <w:autoSpaceDN w:val="0"/>
+        <w:adjustRightInd w:val="0"/>
+        <w:spacing w:after="0" w:line="480" w:lineRule="auto"/>
+        <w:ind w:left="720"/>
+        <w:jc w:val="both"/>
+      </w:pPr>
+    </w:p>
+    <w:p>
+      <w:pPr>
+        <w:pStyle w:val="Heading1"/>
+      </w:pPr>
+      <w:r>
+        <w:t>Project Category</w:t>
+      </w:r>
+    </w:p>
+    <w:p/>
+    <w:p>
+      <w:pPr>
+        <w:pStyle w:val="Heading1"/>
+      </w:pPr>
+      <w:r>
+        <w:t>Hard</w:t>
+      </w:r>
+      <w:r>
+        <w:t>ware and Software Specification</w:t>
+      </w:r>
+    </w:p>
+    <w:p>
+      <w:pPr>
+        <w:pStyle w:val="Heading2"/>
+      </w:pPr>
+      <w:r>
+        <w:t>Hardware Requirement</w:t>
+      </w:r>
+    </w:p>
+    <w:p/>
+    <w:p>
+      <w:pPr>
+        <w:pStyle w:val="Heading2"/>
+      </w:pPr>
+      <w:r>
+        <w:t>Software Requirement</w:t>
+      </w:r>
+    </w:p>
+    <w:p>
+      <w:pPr>
+        <w:autoSpaceDE w:val="0"/>
+        <w:autoSpaceDN w:val="0"/>
+        <w:adjustRightInd w:val="0"/>
+        <w:spacing w:after="0" w:line="480" w:lineRule="auto"/>
+        <w:ind w:left="720"/>
+        <w:jc w:val="both"/>
+      </w:pPr>
+    </w:p>
+    <w:p>
+      <w:pPr>
+        <w:autoSpaceDE w:val="0"/>
+        <w:autoSpaceDN w:val="0"/>
+        <w:adjustRightInd w:val="0"/>
+        <w:spacing w:after="0" w:line="480" w:lineRule="auto"/>
+        <w:ind w:left="720"/>
+        <w:jc w:val="both"/>
+      </w:pPr>
+    </w:p>
+    <w:p>
+      <w:pPr>
+        <w:autoSpaceDE w:val="0"/>
+        <w:autoSpaceDN w:val="0"/>
+        <w:adjustRightInd w:val="0"/>
+        <w:spacing w:after="0" w:line="480" w:lineRule="auto"/>
+        <w:ind w:left="720"/>
+        <w:jc w:val="both"/>
+      </w:pPr>
+    </w:p>
+    <w:p>
+      <w:pPr>
+        <w:pStyle w:val="Heading1"/>
+      </w:pPr>
+      <w:r>
+        <w:t>REQUIREMENTS AND ANALYSIS</w:t>
+      </w:r>
+    </w:p>
+    <w:p>
+      <w:pPr>
+        <w:pStyle w:val="Heading2"/>
+      </w:pPr>
+      <w:bookmarkStart w:id="24" w:name="_Toc320841479"/>
+      <w:bookmarkStart w:id="25" w:name="_Toc344229894"/>
+      <w:r>
+        <w:t>Problem Definition</w:t>
+      </w:r>
+      <w:bookmarkEnd w:id="24"/>
+      <w:bookmarkEnd w:id="25"/>
+    </w:p>
+    <w:p>
+      <w:pPr>
+        <w:autoSpaceDE w:val="0"/>
+        <w:autoSpaceDN w:val="0"/>
+        <w:adjustRightInd w:val="0"/>
+        <w:spacing w:after="0" w:line="480" w:lineRule="auto"/>
+        <w:ind w:left="720"/>
+        <w:jc w:val="both"/>
+      </w:pPr>
+    </w:p>
+    <w:p>
+      <w:pPr>
         <w:pStyle w:val="Heading2"/>
         <w:numPr>
           <w:ilvl w:val="1"/>
           <w:numId w:val="1"/>
         </w:numPr>
       </w:pPr>
-      <w:bookmarkStart w:id="21" w:name="_Toc320368095"/>
+      <w:bookmarkStart w:id="26" w:name="_Toc320368095"/>
       <w:r>
         <w:t>Requirements Specification</w:t>
       </w:r>
-      <w:bookmarkEnd w:id="21"/>
+      <w:bookmarkEnd w:id="26"/>
     </w:p>
     <w:p>
       <w:pPr>
@@ -4899,13 +4878,13 @@
           <w:sz w:val="20"/>
         </w:rPr>
       </w:pPr>
-      <w:bookmarkStart w:id="22" w:name="_Toc299548677"/>
-      <w:bookmarkStart w:id="23" w:name="_Toc320368096"/>
+      <w:bookmarkStart w:id="27" w:name="_Toc299548677"/>
+      <w:bookmarkStart w:id="28" w:name="_Toc320368096"/>
       <w:r>
         <w:t>Functional Requirements</w:t>
       </w:r>
-      <w:bookmarkEnd w:id="22"/>
-      <w:bookmarkEnd w:id="23"/>
+      <w:bookmarkEnd w:id="27"/>
+      <w:bookmarkEnd w:id="28"/>
     </w:p>
     <w:p>
       <w:pPr>
@@ -4918,11 +4897,11 @@
           <w:lang w:val="en-IN" w:eastAsia="en-IN"/>
         </w:rPr>
       </w:pPr>
-      <w:bookmarkStart w:id="24" w:name="_Toc299548681"/>
+      <w:bookmarkStart w:id="29" w:name="_Toc299548681"/>
       <w:r>
         <w:t>Apply for new connection</w:t>
       </w:r>
-      <w:bookmarkEnd w:id="24"/>
+      <w:bookmarkEnd w:id="29"/>
     </w:p>
     <w:p>
       <w:pPr>
@@ -5014,7 +4993,6 @@
         <w:jc w:val="both"/>
       </w:pPr>
       <w:r>
-        <w:lastRenderedPageBreak/>
         <w:t>ESCMS will generate an application number for future reference and will provide customer a acknowledgement receipt.</w:t>
       </w:r>
     </w:p>
@@ -5300,7 +5278,6 @@
         <w:rPr>
           <w:lang w:val="en-IN" w:eastAsia="en-IN"/>
         </w:rPr>
-        <w:lastRenderedPageBreak/>
         <w:t>vendor task status update</w:t>
       </w:r>
     </w:p>
@@ -5349,15 +5326,7 @@
         <w:jc w:val="both"/>
       </w:pPr>
       <w:r>
-        <w:t xml:space="preserve">Application </w:t>
-      </w:r>
-      <w:proofErr w:type="spellStart"/>
-      <w:r>
-        <w:t>number,task</w:t>
-      </w:r>
-      <w:proofErr w:type="spellEnd"/>
-      <w:r>
-        <w:t xml:space="preserve"> details</w:t>
+        <w:t>Application number,task details</w:t>
       </w:r>
       <w:r>
         <w:t>, proof of task status</w:t>
@@ -5577,9 +5546,8 @@
           <w:numId w:val="1"/>
         </w:numPr>
       </w:pPr>
-      <w:bookmarkStart w:id="25" w:name="_Toc320368097"/>
-      <w:r>
-        <w:lastRenderedPageBreak/>
+      <w:bookmarkStart w:id="30" w:name="_Toc320368097"/>
+      <w:r>
         <w:t>Non</w:t>
       </w:r>
       <w:r>
@@ -5588,7 +5556,7 @@
       <w:r>
         <w:t>Functional Requirements</w:t>
       </w:r>
-      <w:bookmarkEnd w:id="25"/>
+      <w:bookmarkEnd w:id="30"/>
     </w:p>
     <w:p/>
     <w:p>
@@ -5820,27 +5788,42 @@
     </w:p>
     <w:p>
       <w:pPr>
+        <w:pStyle w:val="Heading1"/>
+      </w:pPr>
+      <w:r>
+        <w:t>Technical Specification</w:t>
+      </w:r>
+    </w:p>
+    <w:p/>
+    <w:p/>
+    <w:p>
+      <w:pPr>
+        <w:pStyle w:val="ListParagraph"/>
+      </w:pPr>
+    </w:p>
+    <w:p>
+      <w:pPr>
         <w:pStyle w:val="Heading2"/>
         <w:numPr>
           <w:ilvl w:val="1"/>
           <w:numId w:val="1"/>
         </w:numPr>
       </w:pPr>
-      <w:bookmarkStart w:id="26" w:name="_Toc320368098"/>
+      <w:bookmarkStart w:id="31" w:name="_Toc320368098"/>
       <w:r>
         <w:t>Planning and Scheduling</w:t>
       </w:r>
-      <w:bookmarkEnd w:id="26"/>
+      <w:bookmarkEnd w:id="31"/>
     </w:p>
     <w:p>
       <w:pPr>
         <w:pStyle w:val="Heading3"/>
       </w:pPr>
-      <w:bookmarkStart w:id="27" w:name="_Toc320368099"/>
+      <w:bookmarkStart w:id="32" w:name="_Toc320368099"/>
       <w:r>
         <w:t>Gantt chart</w:t>
       </w:r>
-      <w:bookmarkEnd w:id="27"/>
+      <w:bookmarkEnd w:id="32"/>
     </w:p>
     <w:p>
       <w:pPr>
@@ -5869,7 +5852,7 @@
                     <a:blip r:embed="rId11" cstate="print">
                       <a:extLst>
                         <a:ext uri="{28A0092B-C50C-407E-A947-70E740481C1C}">
-                          <a14:useLocalDpi xmlns:a14="http://schemas.microsoft.com/office/drawing/2010/main" xmlns:wps="http://schemas.microsoft.com/office/word/2010/wordprocessingShape" xmlns:wpi="http://schemas.microsoft.com/office/word/2010/wordprocessingInk" xmlns:wpg="http://schemas.microsoft.com/office/word/2010/wordprocessingGroup" xmlns:w14="http://schemas.microsoft.com/office/word/2010/wordml" xmlns:w="http://schemas.openxmlformats.org/wordprocessingml/2006/main" xmlns:w10="urn:schemas-microsoft-com:office:word" xmlns:wp14="http://schemas.microsoft.com/office/word/2010/wordprocessingDrawing" xmlns:v="urn:schemas-microsoft-com:vml" xmlns:o="urn:schemas-microsoft-com:office:office" xmlns:mc="http://schemas.openxmlformats.org/markup-compatibility/2006" xmlns:wpc="http://schemas.microsoft.com/office/word/2010/wordprocessingCanvas" xmlns="" val="0"/>
+                          <a14:useLocalDpi xmlns="" xmlns:wpc="http://schemas.microsoft.com/office/word/2010/wordprocessingCanvas" xmlns:mc="http://schemas.openxmlformats.org/markup-compatibility/2006" xmlns:o="urn:schemas-microsoft-com:office:office" xmlns:v="urn:schemas-microsoft-com:vml" xmlns:wp14="http://schemas.microsoft.com/office/word/2010/wordprocessingDrawing" xmlns:w10="urn:schemas-microsoft-com:office:word" xmlns:w="http://schemas.openxmlformats.org/wordprocessingml/2006/main" xmlns:w14="http://schemas.microsoft.com/office/word/2010/wordml" xmlns:wpg="http://schemas.microsoft.com/office/word/2010/wordprocessingGroup" xmlns:wpi="http://schemas.microsoft.com/office/word/2010/wordprocessingInk" xmlns:wps="http://schemas.microsoft.com/office/word/2010/wordprocessingShape" xmlns:a14="http://schemas.microsoft.com/office/drawing/2010/main" val="0"/>
                         </a:ext>
                       </a:extLst>
                     </a:blip>
@@ -5897,12 +5880,11 @@
       <w:pPr>
         <w:pStyle w:val="Heading3"/>
       </w:pPr>
-      <w:bookmarkStart w:id="28" w:name="_Toc320368100"/>
-      <w:r>
-        <w:lastRenderedPageBreak/>
+      <w:bookmarkStart w:id="33" w:name="_Toc320368100"/>
+      <w:r>
         <w:t>Tracking Gantt</w:t>
       </w:r>
-      <w:bookmarkEnd w:id="28"/>
+      <w:bookmarkEnd w:id="33"/>
     </w:p>
     <w:p>
       <w:pPr>
@@ -5931,7 +5913,7 @@
                     <a:blip r:embed="rId12" cstate="print">
                       <a:extLst>
                         <a:ext uri="{28A0092B-C50C-407E-A947-70E740481C1C}">
-                          <a14:useLocalDpi xmlns:a14="http://schemas.microsoft.com/office/drawing/2010/main" xmlns:wps="http://schemas.microsoft.com/office/word/2010/wordprocessingShape" xmlns:wpi="http://schemas.microsoft.com/office/word/2010/wordprocessingInk" xmlns:wpg="http://schemas.microsoft.com/office/word/2010/wordprocessingGroup" xmlns:w14="http://schemas.microsoft.com/office/word/2010/wordml" xmlns:w="http://schemas.openxmlformats.org/wordprocessingml/2006/main" xmlns:w10="urn:schemas-microsoft-com:office:word" xmlns:wp14="http://schemas.microsoft.com/office/word/2010/wordprocessingDrawing" xmlns:v="urn:schemas-microsoft-com:vml" xmlns:o="urn:schemas-microsoft-com:office:office" xmlns:mc="http://schemas.openxmlformats.org/markup-compatibility/2006" xmlns:wpc="http://schemas.microsoft.com/office/word/2010/wordprocessingCanvas" xmlns="" val="0"/>
+                          <a14:useLocalDpi xmlns="" xmlns:wpc="http://schemas.microsoft.com/office/word/2010/wordprocessingCanvas" xmlns:mc="http://schemas.openxmlformats.org/markup-compatibility/2006" xmlns:o="urn:schemas-microsoft-com:office:office" xmlns:v="urn:schemas-microsoft-com:vml" xmlns:wp14="http://schemas.microsoft.com/office/word/2010/wordprocessingDrawing" xmlns:w10="urn:schemas-microsoft-com:office:word" xmlns:w="http://schemas.openxmlformats.org/wordprocessingml/2006/main" xmlns:w14="http://schemas.microsoft.com/office/word/2010/wordml" xmlns:wpg="http://schemas.microsoft.com/office/word/2010/wordprocessingGroup" xmlns:wpi="http://schemas.microsoft.com/office/word/2010/wordprocessingInk" xmlns:wps="http://schemas.microsoft.com/office/word/2010/wordprocessingShape" xmlns:a14="http://schemas.microsoft.com/office/drawing/2010/main" val="0"/>
                         </a:ext>
                       </a:extLst>
                     </a:blip>
@@ -5964,11 +5946,11 @@
       <w:pPr>
         <w:pStyle w:val="Heading3"/>
       </w:pPr>
-      <w:bookmarkStart w:id="29" w:name="_Toc320368101"/>
+      <w:bookmarkStart w:id="34" w:name="_Toc320368101"/>
       <w:r>
         <w:t>Pert chart (Network Diagram)</w:t>
       </w:r>
-      <w:bookmarkEnd w:id="29"/>
+      <w:bookmarkEnd w:id="34"/>
     </w:p>
     <w:p>
       <w:pPr>
@@ -5997,7 +5979,7 @@
                     <a:blip r:embed="rId13" cstate="print">
                       <a:extLst>
                         <a:ext uri="{28A0092B-C50C-407E-A947-70E740481C1C}">
-                          <a14:useLocalDpi xmlns:a14="http://schemas.microsoft.com/office/drawing/2010/main" xmlns:wps="http://schemas.microsoft.com/office/word/2010/wordprocessingShape" xmlns:wpi="http://schemas.microsoft.com/office/word/2010/wordprocessingInk" xmlns:wpg="http://schemas.microsoft.com/office/word/2010/wordprocessingGroup" xmlns:w14="http://schemas.microsoft.com/office/word/2010/wordml" xmlns:w="http://schemas.openxmlformats.org/wordprocessingml/2006/main" xmlns:w10="urn:schemas-microsoft-com:office:word" xmlns:wp14="http://schemas.microsoft.com/office/word/2010/wordprocessingDrawing" xmlns:v="urn:schemas-microsoft-com:vml" xmlns:o="urn:schemas-microsoft-com:office:office" xmlns:mc="http://schemas.openxmlformats.org/markup-compatibility/2006" xmlns:wpc="http://schemas.microsoft.com/office/word/2010/wordprocessingCanvas" xmlns="" val="0"/>
+                          <a14:useLocalDpi xmlns="" xmlns:wpc="http://schemas.microsoft.com/office/word/2010/wordprocessingCanvas" xmlns:mc="http://schemas.openxmlformats.org/markup-compatibility/2006" xmlns:o="urn:schemas-microsoft-com:office:office" xmlns:v="urn:schemas-microsoft-com:vml" xmlns:wp14="http://schemas.microsoft.com/office/word/2010/wordprocessingDrawing" xmlns:w10="urn:schemas-microsoft-com:office:word" xmlns:w="http://schemas.openxmlformats.org/wordprocessingml/2006/main" xmlns:w14="http://schemas.microsoft.com/office/word/2010/wordml" xmlns:wpg="http://schemas.microsoft.com/office/word/2010/wordprocessingGroup" xmlns:wpi="http://schemas.microsoft.com/office/word/2010/wordprocessingInk" xmlns:wps="http://schemas.microsoft.com/office/word/2010/wordprocessingShape" xmlns:a14="http://schemas.microsoft.com/office/drawing/2010/main" val="0"/>
                         </a:ext>
                       </a:extLst>
                     </a:blip>
@@ -6034,12 +6016,11 @@
         </w:pBdr>
         <w:ind w:left="1080"/>
       </w:pPr>
-      <w:bookmarkStart w:id="30" w:name="_Toc320368085"/>
-      <w:r>
-        <w:lastRenderedPageBreak/>
+      <w:bookmarkStart w:id="35" w:name="_Toc320368085"/>
+      <w:r>
         <w:t>Scope</w:t>
       </w:r>
-      <w:bookmarkEnd w:id="30"/>
+      <w:bookmarkEnd w:id="35"/>
     </w:p>
     <w:p>
       <w:pPr>
@@ -6083,14 +6064,14 @@
           <w:numId w:val="1"/>
         </w:numPr>
       </w:pPr>
-      <w:bookmarkStart w:id="31" w:name="_Toc320368102"/>
+      <w:bookmarkStart w:id="36" w:name="_Toc320368102"/>
       <w:r>
         <w:t>Hard</w:t>
       </w:r>
       <w:r>
         <w:t>ware and Software Requirements</w:t>
       </w:r>
-      <w:bookmarkEnd w:id="31"/>
+      <w:bookmarkEnd w:id="36"/>
     </w:p>
     <w:p>
       <w:pPr>
@@ -6100,11 +6081,11 @@
           <w:numId w:val="1"/>
         </w:numPr>
       </w:pPr>
-      <w:bookmarkStart w:id="32" w:name="_Toc320368103"/>
+      <w:bookmarkStart w:id="37" w:name="_Toc320368103"/>
       <w:r>
         <w:t>Hardware Requirements</w:t>
       </w:r>
-      <w:bookmarkEnd w:id="32"/>
+      <w:bookmarkEnd w:id="37"/>
     </w:p>
     <w:p/>
     <w:p>
@@ -6168,11 +6149,11 @@
           <w:numId w:val="1"/>
         </w:numPr>
       </w:pPr>
-      <w:bookmarkStart w:id="33" w:name="_Toc320368104"/>
+      <w:bookmarkStart w:id="38" w:name="_Toc320368104"/>
       <w:r>
         <w:t>Software Requirements</w:t>
       </w:r>
-      <w:bookmarkEnd w:id="33"/>
+      <w:bookmarkEnd w:id="38"/>
     </w:p>
     <w:p/>
     <w:p>
@@ -6216,7 +6197,6 @@
     </w:p>
     <w:p>
       <w:r>
-        <w:lastRenderedPageBreak/>
         <w:br w:type="page"/>
       </w:r>
     </w:p>
@@ -6228,41 +6208,16 @@
           <w:numId w:val="1"/>
         </w:numPr>
       </w:pPr>
-      <w:bookmarkStart w:id="34" w:name="_Toc320368105"/>
-      <w:r>
-        <w:lastRenderedPageBreak/>
+      <w:bookmarkStart w:id="39" w:name="_Toc320368105"/>
+      <w:r>
         <w:t>PRELIMINARY PRODUCT DESCRIPTION</w:t>
       </w:r>
-      <w:bookmarkEnd w:id="34"/>
+      <w:bookmarkEnd w:id="39"/>
     </w:p>
     <w:p/>
     <w:p>
       <w:r>
-        <w:t xml:space="preserve">Electric Supply Customer Management System will upgrade the existing system, so it needs to </w:t>
-      </w:r>
-      <w:proofErr w:type="spellStart"/>
-      <w:r>
-        <w:t>havegood</w:t>
-      </w:r>
-      <w:proofErr w:type="spellEnd"/>
-      <w:r>
-        <w:t xml:space="preserve"> support for existing system as well. It will collect the data from customers &amp; employees </w:t>
-      </w:r>
-      <w:proofErr w:type="spellStart"/>
-      <w:r>
-        <w:t>andpopulate</w:t>
-      </w:r>
-      <w:proofErr w:type="spellEnd"/>
-      <w:r>
-        <w:t xml:space="preserve"> records which will match existing paper book registers. So that employees can take printout and maintain similar records. Electric Supply Customer Management System consists of </w:t>
-      </w:r>
-      <w:proofErr w:type="spellStart"/>
-      <w:r>
-        <w:t>threemain</w:t>
-      </w:r>
-      <w:proofErr w:type="spellEnd"/>
-      <w:r>
-        <w:t xml:space="preserve"> modules:</w:t>
+        <w:t>Electric Supply Customer Management System will upgrade the existing system, so it needs to havegood support for existing system as well. It will collect the data from customers &amp; employees andpopulate records which will match existing paper book registers. So that employees can take printout and maintain similar records. Electric Supply Customer Management System consists of threemain modules:</w:t>
       </w:r>
     </w:p>
     <w:p>
@@ -6330,7 +6285,7 @@
                     <a:blip r:embed="rId14" cstate="print">
                       <a:extLst>
                         <a:ext uri="{28A0092B-C50C-407E-A947-70E740481C1C}">
-                          <a14:useLocalDpi xmlns:a14="http://schemas.microsoft.com/office/drawing/2010/main" xmlns:wps="http://schemas.microsoft.com/office/word/2010/wordprocessingShape" xmlns:wpi="http://schemas.microsoft.com/office/word/2010/wordprocessingInk" xmlns:wpg="http://schemas.microsoft.com/office/word/2010/wordprocessingGroup" xmlns:w14="http://schemas.microsoft.com/office/word/2010/wordml" xmlns:w="http://schemas.openxmlformats.org/wordprocessingml/2006/main" xmlns:w10="urn:schemas-microsoft-com:office:word" xmlns:wp14="http://schemas.microsoft.com/office/word/2010/wordprocessingDrawing" xmlns:v="urn:schemas-microsoft-com:vml" xmlns:o="urn:schemas-microsoft-com:office:office" xmlns:mc="http://schemas.openxmlformats.org/markup-compatibility/2006" xmlns:wpc="http://schemas.microsoft.com/office/word/2010/wordprocessingCanvas" xmlns="" val="0"/>
+                          <a14:useLocalDpi xmlns="" xmlns:wpc="http://schemas.microsoft.com/office/word/2010/wordprocessingCanvas" xmlns:mc="http://schemas.openxmlformats.org/markup-compatibility/2006" xmlns:o="urn:schemas-microsoft-com:office:office" xmlns:v="urn:schemas-microsoft-com:vml" xmlns:wp14="http://schemas.microsoft.com/office/word/2010/wordprocessingDrawing" xmlns:w10="urn:schemas-microsoft-com:office:word" xmlns:w="http://schemas.openxmlformats.org/wordprocessingml/2006/main" xmlns:w14="http://schemas.microsoft.com/office/word/2010/wordml" xmlns:wpg="http://schemas.microsoft.com/office/word/2010/wordprocessingGroup" xmlns:wpi="http://schemas.microsoft.com/office/word/2010/wordprocessingInk" xmlns:wps="http://schemas.microsoft.com/office/word/2010/wordprocessingShape" xmlns:a14="http://schemas.microsoft.com/office/drawing/2010/main" val="0"/>
                         </a:ext>
                       </a:extLst>
                     </a:blip>
@@ -6367,12 +6322,11 @@
           <w:numId w:val="1"/>
         </w:numPr>
       </w:pPr>
-      <w:bookmarkStart w:id="35" w:name="_Toc320368106"/>
-      <w:r>
-        <w:lastRenderedPageBreak/>
+      <w:bookmarkStart w:id="40" w:name="_Toc320368106"/>
+      <w:r>
         <w:t>CONCEPTUAL MODELS</w:t>
       </w:r>
-      <w:bookmarkEnd w:id="35"/>
+      <w:bookmarkEnd w:id="40"/>
     </w:p>
     <w:p>
       <w:pPr>
@@ -6382,11 +6336,11 @@
           <w:numId w:val="1"/>
         </w:numPr>
       </w:pPr>
-      <w:bookmarkStart w:id="36" w:name="_Toc320368107"/>
+      <w:bookmarkStart w:id="41" w:name="_Toc320368107"/>
       <w:r>
         <w:t>E-R Diagram</w:t>
       </w:r>
-      <w:bookmarkEnd w:id="36"/>
+      <w:bookmarkEnd w:id="41"/>
     </w:p>
     <w:p>
       <w:r>
@@ -6418,7 +6372,7 @@
                     <a:blip r:embed="rId15" cstate="print">
                       <a:extLst>
                         <a:ext uri="{28A0092B-C50C-407E-A947-70E740481C1C}">
-                          <a14:useLocalDpi xmlns:a14="http://schemas.microsoft.com/office/drawing/2010/main" xmlns:wps="http://schemas.microsoft.com/office/word/2010/wordprocessingShape" xmlns:wpi="http://schemas.microsoft.com/office/word/2010/wordprocessingInk" xmlns:wpg="http://schemas.microsoft.com/office/word/2010/wordprocessingGroup" xmlns:w14="http://schemas.microsoft.com/office/word/2010/wordml" xmlns:w="http://schemas.openxmlformats.org/wordprocessingml/2006/main" xmlns:w10="urn:schemas-microsoft-com:office:word" xmlns:wp14="http://schemas.microsoft.com/office/word/2010/wordprocessingDrawing" xmlns:v="urn:schemas-microsoft-com:vml" xmlns:o="urn:schemas-microsoft-com:office:office" xmlns:mc="http://schemas.openxmlformats.org/markup-compatibility/2006" xmlns:wpc="http://schemas.microsoft.com/office/word/2010/wordprocessingCanvas" xmlns="" val="0"/>
+                          <a14:useLocalDpi xmlns="" xmlns:wpc="http://schemas.microsoft.com/office/word/2010/wordprocessingCanvas" xmlns:mc="http://schemas.openxmlformats.org/markup-compatibility/2006" xmlns:o="urn:schemas-microsoft-com:office:office" xmlns:v="urn:schemas-microsoft-com:vml" xmlns:wp14="http://schemas.microsoft.com/office/word/2010/wordprocessingDrawing" xmlns:w10="urn:schemas-microsoft-com:office:word" xmlns:w="http://schemas.openxmlformats.org/wordprocessingml/2006/main" xmlns:w14="http://schemas.microsoft.com/office/word/2010/wordml" xmlns:wpg="http://schemas.microsoft.com/office/word/2010/wordprocessingGroup" xmlns:wpi="http://schemas.microsoft.com/office/word/2010/wordprocessingInk" xmlns:wps="http://schemas.microsoft.com/office/word/2010/wordprocessingShape" xmlns:a14="http://schemas.microsoft.com/office/drawing/2010/main" val="0"/>
                         </a:ext>
                       </a:extLst>
                     </a:blip>
@@ -6530,7 +6484,6 @@
         <w:rPr>
           <w:noProof/>
         </w:rPr>
-        <w:lastRenderedPageBreak/>
         <w:drawing>
           <wp:inline distT="0" distB="0" distL="0" distR="0">
             <wp:extent cx="5943600" cy="7437120"/>
@@ -6550,7 +6503,7 @@
                     <a:blip r:embed="rId16" cstate="print">
                       <a:extLst>
                         <a:ext uri="{28A0092B-C50C-407E-A947-70E740481C1C}">
-                          <a14:useLocalDpi xmlns:a14="http://schemas.microsoft.com/office/drawing/2010/main" xmlns:wps="http://schemas.microsoft.com/office/word/2010/wordprocessingShape" xmlns:wpi="http://schemas.microsoft.com/office/word/2010/wordprocessingInk" xmlns:wpg="http://schemas.microsoft.com/office/word/2010/wordprocessingGroup" xmlns:w14="http://schemas.microsoft.com/office/word/2010/wordml" xmlns:w="http://schemas.openxmlformats.org/wordprocessingml/2006/main" xmlns:w10="urn:schemas-microsoft-com:office:word" xmlns:wp14="http://schemas.microsoft.com/office/word/2010/wordprocessingDrawing" xmlns:v="urn:schemas-microsoft-com:vml" xmlns:o="urn:schemas-microsoft-com:office:office" xmlns:mc="http://schemas.openxmlformats.org/markup-compatibility/2006" xmlns:wpc="http://schemas.microsoft.com/office/word/2010/wordprocessingCanvas" xmlns="" val="0"/>
+                          <a14:useLocalDpi xmlns="" xmlns:wpc="http://schemas.microsoft.com/office/word/2010/wordprocessingCanvas" xmlns:mc="http://schemas.openxmlformats.org/markup-compatibility/2006" xmlns:o="urn:schemas-microsoft-com:office:office" xmlns:v="urn:schemas-microsoft-com:vml" xmlns:wp14="http://schemas.microsoft.com/office/word/2010/wordprocessingDrawing" xmlns:w10="urn:schemas-microsoft-com:office:word" xmlns:w="http://schemas.openxmlformats.org/wordprocessingml/2006/main" xmlns:w14="http://schemas.microsoft.com/office/word/2010/wordml" xmlns:wpg="http://schemas.microsoft.com/office/word/2010/wordprocessingGroup" xmlns:wpi="http://schemas.microsoft.com/office/word/2010/wordprocessingInk" xmlns:wps="http://schemas.microsoft.com/office/word/2010/wordprocessingShape" xmlns:a14="http://schemas.microsoft.com/office/drawing/2010/main" val="0"/>
                         </a:ext>
                       </a:extLst>
                     </a:blip>
@@ -6580,7 +6533,6 @@
         <w:rPr>
           <w:noProof/>
         </w:rPr>
-        <w:lastRenderedPageBreak/>
         <w:drawing>
           <wp:inline distT="0" distB="0" distL="0" distR="0">
             <wp:extent cx="5943600" cy="7360920"/>
@@ -6600,7 +6552,7 @@
                     <a:blip r:embed="rId17" cstate="print">
                       <a:extLst>
                         <a:ext uri="{28A0092B-C50C-407E-A947-70E740481C1C}">
-                          <a14:useLocalDpi xmlns:a14="http://schemas.microsoft.com/office/drawing/2010/main" xmlns:wps="http://schemas.microsoft.com/office/word/2010/wordprocessingShape" xmlns:wpi="http://schemas.microsoft.com/office/word/2010/wordprocessingInk" xmlns:wpg="http://schemas.microsoft.com/office/word/2010/wordprocessingGroup" xmlns:w14="http://schemas.microsoft.com/office/word/2010/wordml" xmlns:w="http://schemas.openxmlformats.org/wordprocessingml/2006/main" xmlns:w10="urn:schemas-microsoft-com:office:word" xmlns:wp14="http://schemas.microsoft.com/office/word/2010/wordprocessingDrawing" xmlns:v="urn:schemas-microsoft-com:vml" xmlns:o="urn:schemas-microsoft-com:office:office" xmlns:mc="http://schemas.openxmlformats.org/markup-compatibility/2006" xmlns:wpc="http://schemas.microsoft.com/office/word/2010/wordprocessingCanvas" xmlns="" val="0"/>
+                          <a14:useLocalDpi xmlns="" xmlns:wpc="http://schemas.microsoft.com/office/word/2010/wordprocessingCanvas" xmlns:mc="http://schemas.openxmlformats.org/markup-compatibility/2006" xmlns:o="urn:schemas-microsoft-com:office:office" xmlns:v="urn:schemas-microsoft-com:vml" xmlns:wp14="http://schemas.microsoft.com/office/word/2010/wordprocessingDrawing" xmlns:w10="urn:schemas-microsoft-com:office:word" xmlns:w="http://schemas.openxmlformats.org/wordprocessingml/2006/main" xmlns:w14="http://schemas.microsoft.com/office/word/2010/wordml" xmlns:wpg="http://schemas.microsoft.com/office/word/2010/wordprocessingGroup" xmlns:wpi="http://schemas.microsoft.com/office/word/2010/wordprocessingInk" xmlns:wps="http://schemas.microsoft.com/office/word/2010/wordprocessingShape" xmlns:a14="http://schemas.microsoft.com/office/drawing/2010/main" val="0"/>
                         </a:ext>
                       </a:extLst>
                     </a:blip>
@@ -6634,12 +6586,11 @@
           <w:numId w:val="1"/>
         </w:numPr>
       </w:pPr>
-      <w:bookmarkStart w:id="37" w:name="_Toc320368108"/>
-      <w:r>
-        <w:lastRenderedPageBreak/>
+      <w:bookmarkStart w:id="42" w:name="_Toc320368108"/>
+      <w:r>
         <w:t>Context Diagram</w:t>
       </w:r>
-      <w:bookmarkEnd w:id="37"/>
+      <w:bookmarkEnd w:id="42"/>
     </w:p>
     <w:p>
       <w:pPr>
@@ -6668,7 +6619,7 @@
                     <a:blip r:embed="rId18" cstate="print">
                       <a:extLst>
                         <a:ext uri="{28A0092B-C50C-407E-A947-70E740481C1C}">
-                          <a14:useLocalDpi xmlns:a14="http://schemas.microsoft.com/office/drawing/2010/main" xmlns:wps="http://schemas.microsoft.com/office/word/2010/wordprocessingShape" xmlns:wpi="http://schemas.microsoft.com/office/word/2010/wordprocessingInk" xmlns:wpg="http://schemas.microsoft.com/office/word/2010/wordprocessingGroup" xmlns:w14="http://schemas.microsoft.com/office/word/2010/wordml" xmlns:w="http://schemas.openxmlformats.org/wordprocessingml/2006/main" xmlns:w10="urn:schemas-microsoft-com:office:word" xmlns:wp14="http://schemas.microsoft.com/office/word/2010/wordprocessingDrawing" xmlns:v="urn:schemas-microsoft-com:vml" xmlns:o="urn:schemas-microsoft-com:office:office" xmlns:mc="http://schemas.openxmlformats.org/markup-compatibility/2006" xmlns:wpc="http://schemas.microsoft.com/office/word/2010/wordprocessingCanvas" xmlns="" val="0"/>
+                          <a14:useLocalDpi xmlns="" xmlns:wpc="http://schemas.microsoft.com/office/word/2010/wordprocessingCanvas" xmlns:mc="http://schemas.openxmlformats.org/markup-compatibility/2006" xmlns:o="urn:schemas-microsoft-com:office:office" xmlns:v="urn:schemas-microsoft-com:vml" xmlns:wp14="http://schemas.microsoft.com/office/word/2010/wordprocessingDrawing" xmlns:w10="urn:schemas-microsoft-com:office:word" xmlns:w="http://schemas.openxmlformats.org/wordprocessingml/2006/main" xmlns:w14="http://schemas.microsoft.com/office/word/2010/wordml" xmlns:wpg="http://schemas.microsoft.com/office/word/2010/wordprocessingGroup" xmlns:wpi="http://schemas.microsoft.com/office/word/2010/wordprocessingInk" xmlns:wps="http://schemas.microsoft.com/office/word/2010/wordprocessingShape" xmlns:a14="http://schemas.microsoft.com/office/drawing/2010/main" val="0"/>
                         </a:ext>
                       </a:extLst>
                     </a:blip>
@@ -6700,17 +6651,17 @@
           <w:numId w:val="1"/>
         </w:numPr>
       </w:pPr>
-      <w:bookmarkStart w:id="38" w:name="_Toc320368109"/>
+      <w:bookmarkStart w:id="43" w:name="_Toc320368109"/>
       <w:r>
         <w:t>Data Flow Diagram</w:t>
       </w:r>
-      <w:bookmarkEnd w:id="38"/>
+      <w:bookmarkEnd w:id="43"/>
     </w:p>
     <w:p>
       <w:pPr>
         <w:jc w:val="center"/>
       </w:pPr>
-      <w:bookmarkStart w:id="39" w:name="_GoBack"/>
+      <w:bookmarkStart w:id="44" w:name="_GoBack"/>
       <w:r>
         <w:rPr>
           <w:noProof/>
@@ -6734,7 +6685,7 @@
                     <a:blip r:embed="rId19" cstate="print">
                       <a:extLst>
                         <a:ext uri="{28A0092B-C50C-407E-A947-70E740481C1C}">
-                          <a14:useLocalDpi xmlns:a14="http://schemas.microsoft.com/office/drawing/2010/main" xmlns:wps="http://schemas.microsoft.com/office/word/2010/wordprocessingShape" xmlns:wpi="http://schemas.microsoft.com/office/word/2010/wordprocessingInk" xmlns:wpg="http://schemas.microsoft.com/office/word/2010/wordprocessingGroup" xmlns:w14="http://schemas.microsoft.com/office/word/2010/wordml" xmlns:w="http://schemas.openxmlformats.org/wordprocessingml/2006/main" xmlns:w10="urn:schemas-microsoft-com:office:word" xmlns:wp14="http://schemas.microsoft.com/office/word/2010/wordprocessingDrawing" xmlns:v="urn:schemas-microsoft-com:vml" xmlns:o="urn:schemas-microsoft-com:office:office" xmlns:mc="http://schemas.openxmlformats.org/markup-compatibility/2006" xmlns:wpc="http://schemas.microsoft.com/office/word/2010/wordprocessingCanvas" xmlns="" val="0"/>
+                          <a14:useLocalDpi xmlns="" xmlns:wpc="http://schemas.microsoft.com/office/word/2010/wordprocessingCanvas" xmlns:mc="http://schemas.openxmlformats.org/markup-compatibility/2006" xmlns:o="urn:schemas-microsoft-com:office:office" xmlns:v="urn:schemas-microsoft-com:vml" xmlns:wp14="http://schemas.microsoft.com/office/word/2010/wordprocessingDrawing" xmlns:w10="urn:schemas-microsoft-com:office:word" xmlns:w="http://schemas.openxmlformats.org/wordprocessingml/2006/main" xmlns:w14="http://schemas.microsoft.com/office/word/2010/wordml" xmlns:wpg="http://schemas.microsoft.com/office/word/2010/wordprocessingGroup" xmlns:wpi="http://schemas.microsoft.com/office/word/2010/wordprocessingInk" xmlns:wps="http://schemas.microsoft.com/office/word/2010/wordprocessingShape" xmlns:a14="http://schemas.microsoft.com/office/drawing/2010/main" val="0"/>
                         </a:ext>
                       </a:extLst>
                     </a:blip>
@@ -6757,14 +6708,186 @@
           </wp:inline>
         </w:drawing>
       </w:r>
-      <w:bookmarkEnd w:id="39"/>
+      <w:bookmarkEnd w:id="44"/>
     </w:p>
     <w:p>
       <w:pPr>
         <w:pStyle w:val="Heading1"/>
       </w:pPr>
-      <w:r>
-        <w:lastRenderedPageBreak/>
+      <w:bookmarkStart w:id="45" w:name="_Toc344229910"/>
+      <w:bookmarkStart w:id="46" w:name="_Toc344229907"/>
+      <w:bookmarkStart w:id="47" w:name="_Toc344229904"/>
+      <w:bookmarkStart w:id="48" w:name="_Toc344229903"/>
+      <w:r>
+        <w:t>Scope of the Solution</w:t>
+      </w:r>
+    </w:p>
+    <w:p/>
+    <w:p>
+      <w:pPr>
+        <w:pStyle w:val="Heading1"/>
+      </w:pPr>
+      <w:r>
+        <w:t>Analysis</w:t>
+      </w:r>
+      <w:bookmarkEnd w:id="48"/>
+    </w:p>
+    <w:p/>
+    <w:p>
+      <w:pPr>
+        <w:pStyle w:val="Heading2"/>
+      </w:pPr>
+      <w:r>
+        <w:t>Context Diagram</w:t>
+      </w:r>
+      <w:bookmarkEnd w:id="47"/>
+    </w:p>
+    <w:p/>
+    <w:p>
+      <w:pPr>
+        <w:pStyle w:val="Heading2"/>
+      </w:pPr>
+      <w:bookmarkStart w:id="49" w:name="_Toc344229905"/>
+      <w:r>
+        <w:t>0-Level DFD</w:t>
+      </w:r>
+      <w:bookmarkEnd w:id="49"/>
+    </w:p>
+    <w:p/>
+    <w:p>
+      <w:pPr>
+        <w:pStyle w:val="Heading2"/>
+      </w:pPr>
+      <w:bookmarkStart w:id="50" w:name="_Toc344229906"/>
+      <w:r>
+        <w:t>1-Level DFD</w:t>
+      </w:r>
+      <w:bookmarkEnd w:id="50"/>
+    </w:p>
+    <w:p/>
+    <w:p>
+      <w:pPr>
+        <w:pStyle w:val="Heading2"/>
+      </w:pPr>
+      <w:r>
+        <w:t>2-Level DFD</w:t>
+      </w:r>
+      <w:bookmarkEnd w:id="46"/>
+    </w:p>
+    <w:p/>
+    <w:p>
+      <w:pPr>
+        <w:pStyle w:val="Heading2"/>
+      </w:pPr>
+      <w:bookmarkStart w:id="51" w:name="_Toc344229908"/>
+      <w:r>
+        <w:t xml:space="preserve">E-R </w:t>
+      </w:r>
+      <w:r>
+        <w:t>Diagram</w:t>
+      </w:r>
+      <w:bookmarkStart w:id="52" w:name="_Toc344229909"/>
+      <w:bookmarkEnd w:id="51"/>
+    </w:p>
+    <w:p/>
+    <w:p>
+      <w:pPr>
+        <w:pStyle w:val="Heading2"/>
+      </w:pPr>
+    </w:p>
+    <w:p>
+      <w:pPr>
+        <w:pStyle w:val="Heading2"/>
+      </w:pPr>
+      <w:r>
+        <w:t>Class Diagram</w:t>
+      </w:r>
+      <w:bookmarkEnd w:id="52"/>
+    </w:p>
+    <w:p>
+      <w:pPr>
+        <w:pStyle w:val="Heading1"/>
+      </w:pPr>
+    </w:p>
+    <w:p>
+      <w:pPr>
+        <w:pStyle w:val="Heading1"/>
+      </w:pPr>
+      <w:r>
+        <w:t>Database &amp; Table Details</w:t>
+      </w:r>
+      <w:bookmarkEnd w:id="45"/>
+    </w:p>
+    <w:p/>
+    <w:p>
+      <w:pPr>
+        <w:pStyle w:val="Heading1"/>
+      </w:pPr>
+      <w:r>
+        <w:t>Complete</w:t>
+      </w:r>
+      <w:r>
+        <w:t xml:space="preserve"> </w:t>
+      </w:r>
+      <w:r>
+        <w:t>Structure</w:t>
+      </w:r>
+    </w:p>
+    <w:p/>
+    <w:p>
+      <w:pPr>
+        <w:pStyle w:val="Heading2"/>
+      </w:pPr>
+      <w:r>
+        <w:t>Module Description</w:t>
+      </w:r>
+    </w:p>
+    <w:p/>
+    <w:p>
+      <w:pPr>
+        <w:pStyle w:val="Heading2"/>
+      </w:pPr>
+      <w:r>
+        <w:t>estimation</w:t>
+      </w:r>
+    </w:p>
+    <w:p/>
+    <w:p>
+      <w:pPr>
+        <w:pStyle w:val="Heading2"/>
+      </w:pPr>
+      <w:r>
+        <w:t>Data Structure</w:t>
+      </w:r>
+    </w:p>
+    <w:p/>
+    <w:p>
+      <w:pPr>
+        <w:pStyle w:val="Heading2"/>
+      </w:pPr>
+      <w:r>
+        <w:t>Implementation Methodology</w:t>
+      </w:r>
+    </w:p>
+    <w:p/>
+    <w:p>
+      <w:pPr>
+        <w:pStyle w:val="Heading2"/>
+      </w:pPr>
+      <w:r>
+        <w:t>List of Reports</w:t>
+      </w:r>
+    </w:p>
+    <w:p>
+      <w:pPr>
+        <w:pStyle w:val="Heading1"/>
+      </w:pPr>
+    </w:p>
+    <w:p>
+      <w:pPr>
+        <w:pStyle w:val="Heading1"/>
+      </w:pPr>
+      <w:r>
         <w:t>Implementation of Security Mechanism at Various Levels</w:t>
       </w:r>
     </w:p>
@@ -6904,29 +7027,7 @@
           <w:szCs w:val="24"/>
           <w:lang w:eastAsia="en-IN"/>
         </w:rPr>
-        <w:t xml:space="preserve">This application will be developed for Windows operating system (Win7, Win XP) only; in future we are planning to make it </w:t>
-      </w:r>
-      <w:proofErr w:type="spellStart"/>
-      <w:r>
-        <w:rPr>
-          <w:rFonts w:ascii="Times New Roman" w:hAnsi="Times New Roman" w:cs="Times New Roman"/>
-          <w:color w:val="222222"/>
-          <w:sz w:val="24"/>
-          <w:szCs w:val="24"/>
-          <w:lang w:eastAsia="en-IN"/>
-        </w:rPr>
-        <w:t>runnable</w:t>
-      </w:r>
-      <w:proofErr w:type="spellEnd"/>
-      <w:r>
-        <w:rPr>
-          <w:rFonts w:ascii="Times New Roman" w:hAnsi="Times New Roman" w:cs="Times New Roman"/>
-          <w:color w:val="222222"/>
-          <w:sz w:val="24"/>
-          <w:szCs w:val="24"/>
-          <w:lang w:eastAsia="en-IN"/>
-        </w:rPr>
-        <w:t xml:space="preserve"> under LINUX, MAC operating system also.</w:t>
+        <w:t>This application will be developed for Windows operating system (Win7, Win XP) only; in future we are planning to make it runnable under LINUX, MAC operating system also.</w:t>
       </w:r>
     </w:p>
     <w:p>
@@ -6949,51 +7050,7 @@
           <w:szCs w:val="24"/>
           <w:lang w:eastAsia="en-IN"/>
         </w:rPr>
-        <w:t xml:space="preserve">In case of mobile client we would develop it for java supported mobiles only; in future we would extend it to make it </w:t>
-      </w:r>
-      <w:proofErr w:type="spellStart"/>
-      <w:r>
-        <w:rPr>
-          <w:rFonts w:ascii="Times New Roman" w:hAnsi="Times New Roman" w:cs="Times New Roman"/>
-          <w:color w:val="222222"/>
-          <w:sz w:val="24"/>
-          <w:szCs w:val="24"/>
-          <w:lang w:eastAsia="en-IN"/>
-        </w:rPr>
-        <w:t>runnable</w:t>
-      </w:r>
-      <w:proofErr w:type="spellEnd"/>
-      <w:r>
-        <w:rPr>
-          <w:rFonts w:ascii="Times New Roman" w:hAnsi="Times New Roman" w:cs="Times New Roman"/>
-          <w:color w:val="222222"/>
-          <w:sz w:val="24"/>
-          <w:szCs w:val="24"/>
-          <w:lang w:eastAsia="en-IN"/>
-        </w:rPr>
-        <w:t xml:space="preserve"> under other mobile operating systems like Android, </w:t>
-      </w:r>
-      <w:proofErr w:type="spellStart"/>
-      <w:r>
-        <w:rPr>
-          <w:rFonts w:ascii="Times New Roman" w:hAnsi="Times New Roman" w:cs="Times New Roman"/>
-          <w:color w:val="222222"/>
-          <w:sz w:val="24"/>
-          <w:szCs w:val="24"/>
-          <w:lang w:eastAsia="en-IN"/>
-        </w:rPr>
-        <w:t>iOS</w:t>
-      </w:r>
-      <w:proofErr w:type="spellEnd"/>
-      <w:r>
-        <w:rPr>
-          <w:rFonts w:ascii="Times New Roman" w:hAnsi="Times New Roman" w:cs="Times New Roman"/>
-          <w:color w:val="222222"/>
-          <w:sz w:val="24"/>
-          <w:szCs w:val="24"/>
-          <w:lang w:eastAsia="en-IN"/>
-        </w:rPr>
-        <w:t xml:space="preserve"> or Windows Mobile OS.</w:t>
+        <w:t>In case of mobile client we would develop it for java supported mobiles only; in future we would extend it to make it runnable under other mobile operating systems like Android, iOS or Windows Mobile OS.</w:t>
       </w:r>
     </w:p>
     <w:p>
@@ -7021,6 +7078,9 @@
     </w:p>
     <w:p/>
     <w:p>
+      <w:pPr>
+        <w:pStyle w:val="Heading1"/>
+      </w:pPr>
       <w:r>
         <w:t>Bibliography:</w:t>
       </w:r>
@@ -7243,16 +7303,8 @@
         <w:rPr>
           <w:rFonts w:ascii="Arial" w:hAnsi="Arial" w:cs="Arial"/>
         </w:rPr>
-        <w:t xml:space="preserve"> - E. R. </w:t>
-      </w:r>
-      <w:proofErr w:type="spellStart"/>
-      <w:r>
-        <w:rPr>
-          <w:rFonts w:ascii="Arial" w:hAnsi="Arial" w:cs="Arial"/>
-        </w:rPr>
-        <w:t>Balaguruswamy</w:t>
-      </w:r>
-      <w:proofErr w:type="spellEnd"/>
+        <w:t xml:space="preserve"> - E. R. Balaguruswamy</w:t>
+      </w:r>
     </w:p>
     <w:sectPr>
       <w:footerReference w:type="default" r:id="rId28"/>
@@ -7275,7 +7327,7 @@
 
 <file path=word/endnotes.xml><?xml version="1.0" encoding="utf-8"?>
 <w:endnotes xmlns:ve="http://schemas.openxmlformats.org/markup-compatibility/2006" xmlns:o="urn:schemas-microsoft-com:office:office" xmlns:r="http://schemas.openxmlformats.org/officeDocument/2006/relationships" xmlns:m="http://schemas.openxmlformats.org/officeDocument/2006/math" xmlns:v="urn:schemas-microsoft-com:vml" xmlns:wp="http://schemas.openxmlformats.org/drawingml/2006/wordprocessingDrawing" xmlns:w10="urn:schemas-microsoft-com:office:word" xmlns:w="http://schemas.openxmlformats.org/wordprocessingml/2006/main" xmlns:wne="http://schemas.microsoft.com/office/word/2006/wordml">
-  <w:endnote w:type="separator" w:id="-1">
+  <w:endnote w:type="separator" w:id="0">
     <w:p>
       <w:pPr>
         <w:spacing w:after="0" w:line="240" w:lineRule="auto"/>
@@ -7285,7 +7337,7 @@
       </w:r>
     </w:p>
   </w:endnote>
-  <w:endnote w:type="continuationSeparator" w:id="0">
+  <w:endnote w:type="continuationSeparator" w:id="1">
     <w:p>
       <w:pPr>
         <w:spacing w:after="0" w:line="240" w:lineRule="auto"/>
@@ -7324,7 +7376,7 @@
             <w:rPr>
               <w:noProof/>
             </w:rPr>
-            <w:t>22</w:t>
+            <w:t>5</w:t>
           </w:r>
         </w:fldSimple>
       </w:p>
@@ -7340,7 +7392,7 @@
 
 <file path=word/footnotes.xml><?xml version="1.0" encoding="utf-8"?>
 <w:footnotes xmlns:ve="http://schemas.openxmlformats.org/markup-compatibility/2006" xmlns:o="urn:schemas-microsoft-com:office:office" xmlns:r="http://schemas.openxmlformats.org/officeDocument/2006/relationships" xmlns:m="http://schemas.openxmlformats.org/officeDocument/2006/math" xmlns:v="urn:schemas-microsoft-com:vml" xmlns:wp="http://schemas.openxmlformats.org/drawingml/2006/wordprocessingDrawing" xmlns:w10="urn:schemas-microsoft-com:office:word" xmlns:w="http://schemas.openxmlformats.org/wordprocessingml/2006/main" xmlns:wne="http://schemas.microsoft.com/office/word/2006/wordml">
-  <w:footnote w:type="separator" w:id="-1">
+  <w:footnote w:type="separator" w:id="0">
     <w:p>
       <w:pPr>
         <w:spacing w:after="0" w:line="240" w:lineRule="auto"/>
@@ -7350,7 +7402,7 @@
       </w:r>
     </w:p>
   </w:footnote>
-  <w:footnote w:type="continuationSeparator" w:id="0">
+  <w:footnote w:type="continuationSeparator" w:id="1">
     <w:p>
       <w:pPr>
         <w:spacing w:after="0" w:line="240" w:lineRule="auto"/>
@@ -7386,7 +7438,7 @@
         <v:path o:extrusionok="f" gradientshapeok="t" o:connecttype="rect"/>
         <o:lock v:ext="edit" aspectratio="t"/>
       </v:shapetype>
-      <v:shape id="_x0000_i1043" type="#_x0000_t75" style="width:11.25pt;height:11.25pt" o:bullet="t">
+      <v:shape id="_x0000_i1048" type="#_x0000_t75" style="width:11.25pt;height:11.25pt" o:bullet="t">
         <v:imagedata r:id="rId1" o:title="msoD"/>
       </v:shape>
     </w:pict>
@@ -8289,6 +8341,127 @@
     </w:lvl>
   </w:abstractNum>
   <w:abstractNum w:abstractNumId="8">
+    <w:nsid w:val="2A9C53D6"/>
+    <w:multiLevelType w:val="multilevel"/>
+    <w:tmpl w:val="DFC29364"/>
+    <w:lvl w:ilvl="0">
+      <w:start w:val="1"/>
+      <w:numFmt w:val="decimal"/>
+      <w:lvlText w:val="%1."/>
+      <w:lvlJc w:val="left"/>
+      <w:pPr>
+        <w:ind w:left="1080" w:hanging="360"/>
+      </w:pPr>
+      <w:rPr>
+        <w:rFonts w:hint="default"/>
+      </w:rPr>
+    </w:lvl>
+    <w:lvl w:ilvl="1">
+      <w:start w:val="1"/>
+      <w:numFmt w:val="decimal"/>
+      <w:isLgl/>
+      <w:lvlText w:val="%1.%2"/>
+      <w:lvlJc w:val="left"/>
+      <w:pPr>
+        <w:ind w:left="1296" w:hanging="576"/>
+      </w:pPr>
+      <w:rPr>
+        <w:rFonts w:hint="default"/>
+      </w:rPr>
+    </w:lvl>
+    <w:lvl w:ilvl="2">
+      <w:start w:val="1"/>
+      <w:numFmt w:val="decimal"/>
+      <w:isLgl/>
+      <w:lvlText w:val="%1.%2.%3"/>
+      <w:lvlJc w:val="left"/>
+      <w:pPr>
+        <w:ind w:left="1440" w:hanging="720"/>
+      </w:pPr>
+      <w:rPr>
+        <w:rFonts w:hint="default"/>
+      </w:rPr>
+    </w:lvl>
+    <w:lvl w:ilvl="3">
+      <w:start w:val="1"/>
+      <w:numFmt w:val="decimal"/>
+      <w:isLgl/>
+      <w:lvlText w:val="%1.%2.%3.%4"/>
+      <w:lvlJc w:val="left"/>
+      <w:pPr>
+        <w:ind w:left="1440" w:hanging="720"/>
+      </w:pPr>
+      <w:rPr>
+        <w:rFonts w:hint="default"/>
+      </w:rPr>
+    </w:lvl>
+    <w:lvl w:ilvl="4">
+      <w:start w:val="1"/>
+      <w:numFmt w:val="decimal"/>
+      <w:isLgl/>
+      <w:lvlText w:val="%1.%2.%3.%4.%5"/>
+      <w:lvlJc w:val="left"/>
+      <w:pPr>
+        <w:ind w:left="1440" w:hanging="720"/>
+      </w:pPr>
+      <w:rPr>
+        <w:rFonts w:hint="default"/>
+      </w:rPr>
+    </w:lvl>
+    <w:lvl w:ilvl="5">
+      <w:start w:val="1"/>
+      <w:numFmt w:val="decimal"/>
+      <w:isLgl/>
+      <w:lvlText w:val="%1.%2.%3.%4.%5.%6"/>
+      <w:lvlJc w:val="left"/>
+      <w:pPr>
+        <w:ind w:left="1800" w:hanging="1080"/>
+      </w:pPr>
+      <w:rPr>
+        <w:rFonts w:hint="default"/>
+      </w:rPr>
+    </w:lvl>
+    <w:lvl w:ilvl="6">
+      <w:start w:val="1"/>
+      <w:numFmt w:val="decimal"/>
+      <w:isLgl/>
+      <w:lvlText w:val="%1.%2.%3.%4.%5.%6.%7"/>
+      <w:lvlJc w:val="left"/>
+      <w:pPr>
+        <w:ind w:left="1800" w:hanging="1080"/>
+      </w:pPr>
+      <w:rPr>
+        <w:rFonts w:hint="default"/>
+      </w:rPr>
+    </w:lvl>
+    <w:lvl w:ilvl="7">
+      <w:start w:val="1"/>
+      <w:numFmt w:val="decimal"/>
+      <w:isLgl/>
+      <w:lvlText w:val="%1.%2.%3.%4.%5.%6.%7.%8"/>
+      <w:lvlJc w:val="left"/>
+      <w:pPr>
+        <w:ind w:left="2160" w:hanging="1440"/>
+      </w:pPr>
+      <w:rPr>
+        <w:rFonts w:hint="default"/>
+      </w:rPr>
+    </w:lvl>
+    <w:lvl w:ilvl="8">
+      <w:start w:val="1"/>
+      <w:numFmt w:val="decimal"/>
+      <w:isLgl/>
+      <w:lvlText w:val="%1.%2.%3.%4.%5.%6.%7.%8.%9"/>
+      <w:lvlJc w:val="left"/>
+      <w:pPr>
+        <w:ind w:left="2160" w:hanging="1440"/>
+      </w:pPr>
+      <w:rPr>
+        <w:rFonts w:hint="default"/>
+      </w:rPr>
+    </w:lvl>
+  </w:abstractNum>
+  <w:abstractNum w:abstractNumId="9">
     <w:nsid w:val="2C8A62D2"/>
     <w:multiLevelType w:val="hybridMultilevel"/>
     <w:tmpl w:val="CC6A7232"/>
@@ -8401,7 +8574,7 @@
       </w:rPr>
     </w:lvl>
   </w:abstractNum>
-  <w:abstractNum w:abstractNumId="9">
+  <w:abstractNum w:abstractNumId="10">
     <w:nsid w:val="33051702"/>
     <w:multiLevelType w:val="hybridMultilevel"/>
     <w:tmpl w:val="5F34E0E0"/>
@@ -8514,7 +8687,7 @@
       </w:rPr>
     </w:lvl>
   </w:abstractNum>
-  <w:abstractNum w:abstractNumId="10">
+  <w:abstractNum w:abstractNumId="11">
     <w:nsid w:val="37B716E8"/>
     <w:multiLevelType w:val="hybridMultilevel"/>
     <w:tmpl w:val="006A5BE6"/>
@@ -8627,7 +8800,7 @@
       </w:rPr>
     </w:lvl>
   </w:abstractNum>
-  <w:abstractNum w:abstractNumId="11">
+  <w:abstractNum w:abstractNumId="12">
     <w:nsid w:val="3A366979"/>
     <w:multiLevelType w:val="hybridMultilevel"/>
     <w:tmpl w:val="2D3A69D8"/>
@@ -8740,7 +8913,7 @@
       </w:rPr>
     </w:lvl>
   </w:abstractNum>
-  <w:abstractNum w:abstractNumId="12">
+  <w:abstractNum w:abstractNumId="13">
     <w:nsid w:val="3BE03137"/>
     <w:multiLevelType w:val="hybridMultilevel"/>
     <w:tmpl w:val="70A838E8"/>
@@ -8853,7 +9026,7 @@
       </w:rPr>
     </w:lvl>
   </w:abstractNum>
-  <w:abstractNum w:abstractNumId="13">
+  <w:abstractNum w:abstractNumId="14">
     <w:nsid w:val="44EC4A79"/>
     <w:multiLevelType w:val="hybridMultilevel"/>
     <w:tmpl w:val="6FB87B34"/>
@@ -8966,7 +9139,7 @@
       </w:rPr>
     </w:lvl>
   </w:abstractNum>
-  <w:abstractNum w:abstractNumId="14">
+  <w:abstractNum w:abstractNumId="15">
     <w:nsid w:val="46C2447E"/>
     <w:multiLevelType w:val="hybridMultilevel"/>
     <w:tmpl w:val="C4A8D30E"/>
@@ -9079,7 +9252,7 @@
       </w:rPr>
     </w:lvl>
   </w:abstractNum>
-  <w:abstractNum w:abstractNumId="15">
+  <w:abstractNum w:abstractNumId="16">
     <w:nsid w:val="541876B0"/>
     <w:multiLevelType w:val="hybridMultilevel"/>
     <w:tmpl w:val="2ACADD34"/>
@@ -9192,7 +9365,7 @@
       </w:rPr>
     </w:lvl>
   </w:abstractNum>
-  <w:abstractNum w:abstractNumId="16">
+  <w:abstractNum w:abstractNumId="17">
     <w:nsid w:val="55CB0A69"/>
     <w:multiLevelType w:val="hybridMultilevel"/>
     <w:tmpl w:val="FE76980A"/>
@@ -9305,7 +9478,7 @@
       </w:rPr>
     </w:lvl>
   </w:abstractNum>
-  <w:abstractNum w:abstractNumId="17">
+  <w:abstractNum w:abstractNumId="18">
     <w:nsid w:val="568503BC"/>
     <w:multiLevelType w:val="hybridMultilevel"/>
     <w:tmpl w:val="7608AB2E"/>
@@ -9418,7 +9591,7 @@
       </w:rPr>
     </w:lvl>
   </w:abstractNum>
-  <w:abstractNum w:abstractNumId="18">
+  <w:abstractNum w:abstractNumId="19">
     <w:nsid w:val="5CE8018F"/>
     <w:multiLevelType w:val="multilevel"/>
     <w:tmpl w:val="A72A72E6"/>
@@ -9536,7 +9709,7 @@
       </w:rPr>
     </w:lvl>
   </w:abstractNum>
-  <w:abstractNum w:abstractNumId="19">
+  <w:abstractNum w:abstractNumId="20">
     <w:nsid w:val="5FD0666B"/>
     <w:multiLevelType w:val="multilevel"/>
     <w:tmpl w:val="A72A72E6"/>
@@ -9654,7 +9827,7 @@
       </w:rPr>
     </w:lvl>
   </w:abstractNum>
-  <w:abstractNum w:abstractNumId="20">
+  <w:abstractNum w:abstractNumId="21">
     <w:nsid w:val="6133398F"/>
     <w:multiLevelType w:val="multilevel"/>
     <w:tmpl w:val="A72A72E6"/>
@@ -9772,7 +9945,7 @@
       </w:rPr>
     </w:lvl>
   </w:abstractNum>
-  <w:abstractNum w:abstractNumId="21">
+  <w:abstractNum w:abstractNumId="22">
     <w:nsid w:val="632E1584"/>
     <w:multiLevelType w:val="multilevel"/>
     <w:tmpl w:val="A72A72E6"/>
@@ -9890,7 +10063,7 @@
       </w:rPr>
     </w:lvl>
   </w:abstractNum>
-  <w:abstractNum w:abstractNumId="22">
+  <w:abstractNum w:abstractNumId="23">
     <w:nsid w:val="650C403C"/>
     <w:multiLevelType w:val="multilevel"/>
     <w:tmpl w:val="A72A72E6"/>
@@ -10008,7 +10181,7 @@
       </w:rPr>
     </w:lvl>
   </w:abstractNum>
-  <w:abstractNum w:abstractNumId="23">
+  <w:abstractNum w:abstractNumId="24">
     <w:nsid w:val="6A2A242F"/>
     <w:multiLevelType w:val="hybridMultilevel"/>
     <w:tmpl w:val="9C2E32DA"/>
@@ -10121,7 +10294,7 @@
       </w:rPr>
     </w:lvl>
   </w:abstractNum>
-  <w:abstractNum w:abstractNumId="24">
+  <w:abstractNum w:abstractNumId="25">
     <w:nsid w:val="6FDB6CA9"/>
     <w:multiLevelType w:val="multilevel"/>
     <w:tmpl w:val="A72A72E6"/>
@@ -10239,7 +10412,7 @@
       </w:rPr>
     </w:lvl>
   </w:abstractNum>
-  <w:abstractNum w:abstractNumId="25">
+  <w:abstractNum w:abstractNumId="26">
     <w:nsid w:val="78C72F37"/>
     <w:multiLevelType w:val="multilevel"/>
     <w:tmpl w:val="A72A72E6"/>
@@ -10357,7 +10530,7 @@
       </w:rPr>
     </w:lvl>
   </w:abstractNum>
-  <w:abstractNum w:abstractNumId="26">
+  <w:abstractNum w:abstractNumId="27">
     <w:nsid w:val="79B60E5D"/>
     <w:multiLevelType w:val="multilevel"/>
     <w:tmpl w:val="28164914"/>
@@ -10477,7 +10650,7 @@
       </w:rPr>
     </w:lvl>
   </w:abstractNum>
-  <w:abstractNum w:abstractNumId="27">
+  <w:abstractNum w:abstractNumId="28">
     <w:nsid w:val="7E0A1C8C"/>
     <w:multiLevelType w:val="hybridMultilevel"/>
     <w:tmpl w:val="C12086BC"/>
@@ -10591,7 +10764,7 @@
     </w:lvl>
   </w:abstractNum>
   <w:num w:numId="1">
-    <w:abstractNumId w:val="18"/>
+    <w:abstractNumId w:val="19"/>
   </w:num>
   <w:num w:numId="2">
     <w:abstractNumId w:val="7"/>
@@ -10600,31 +10773,31 @@
     <w:abstractNumId w:val="6"/>
   </w:num>
   <w:num w:numId="4">
+    <w:abstractNumId w:val="18"/>
+  </w:num>
+  <w:num w:numId="5">
+    <w:abstractNumId w:val="10"/>
+  </w:num>
+  <w:num w:numId="6">
     <w:abstractNumId w:val="17"/>
   </w:num>
-  <w:num w:numId="5">
+  <w:num w:numId="7">
+    <w:abstractNumId w:val="15"/>
+  </w:num>
+  <w:num w:numId="8">
+    <w:abstractNumId w:val="12"/>
+  </w:num>
+  <w:num w:numId="9">
+    <w:abstractNumId w:val="25"/>
+  </w:num>
+  <w:num w:numId="10">
     <w:abstractNumId w:val="9"/>
   </w:num>
-  <w:num w:numId="6">
-    <w:abstractNumId w:val="16"/>
-  </w:num>
-  <w:num w:numId="7">
-    <w:abstractNumId w:val="14"/>
-  </w:num>
-  <w:num w:numId="8">
-    <w:abstractNumId w:val="11"/>
-  </w:num>
-  <w:num w:numId="9">
-    <w:abstractNumId w:val="24"/>
-  </w:num>
-  <w:num w:numId="10">
-    <w:abstractNumId w:val="8"/>
-  </w:num>
   <w:num w:numId="11">
-    <w:abstractNumId w:val="26"/>
+    <w:abstractNumId w:val="27"/>
   </w:num>
   <w:num w:numId="12">
-    <w:abstractNumId w:val="22"/>
+    <w:abstractNumId w:val="23"/>
   </w:num>
   <w:num w:numId="13">
     <w:abstractNumId w:val="4"/>
@@ -10636,43 +10809,46 @@
     <w:abstractNumId w:val="2"/>
   </w:num>
   <w:num w:numId="16">
-    <w:abstractNumId w:val="21"/>
+    <w:abstractNumId w:val="22"/>
   </w:num>
   <w:num w:numId="17">
     <w:abstractNumId w:val="3"/>
   </w:num>
   <w:num w:numId="18">
-    <w:abstractNumId w:val="12"/>
+    <w:abstractNumId w:val="13"/>
   </w:num>
   <w:num w:numId="19">
-    <w:abstractNumId w:val="25"/>
+    <w:abstractNumId w:val="26"/>
   </w:num>
   <w:num w:numId="20">
-    <w:abstractNumId w:val="15"/>
+    <w:abstractNumId w:val="16"/>
   </w:num>
   <w:num w:numId="21">
-    <w:abstractNumId w:val="10"/>
+    <w:abstractNumId w:val="11"/>
   </w:num>
   <w:num w:numId="22">
-    <w:abstractNumId w:val="20"/>
+    <w:abstractNumId w:val="21"/>
   </w:num>
   <w:num w:numId="23">
-    <w:abstractNumId w:val="19"/>
+    <w:abstractNumId w:val="20"/>
   </w:num>
   <w:num w:numId="24">
     <w:abstractNumId w:val="5"/>
   </w:num>
   <w:num w:numId="25">
-    <w:abstractNumId w:val="27"/>
+    <w:abstractNumId w:val="28"/>
   </w:num>
   <w:num w:numId="26">
     <w:abstractNumId w:val="0"/>
   </w:num>
   <w:num w:numId="27">
-    <w:abstractNumId w:val="23"/>
+    <w:abstractNumId w:val="24"/>
   </w:num>
   <w:num w:numId="28">
-    <w:abstractNumId w:val="13"/>
+    <w:abstractNumId w:val="14"/>
+  </w:num>
+  <w:num w:numId="29">
+    <w:abstractNumId w:val="8"/>
   </w:num>
 </w:numbering>
 </file>
@@ -11049,7 +11225,6 @@
   <w:style w:type="character" w:default="1" w:styleId="DefaultParagraphFont">
     <w:name w:val="Default Paragraph Font"/>
     <w:uiPriority w:val="1"/>
-    <w:semiHidden/>
     <w:unhideWhenUsed/>
   </w:style>
   <w:style w:type="table" w:default="1" w:styleId="TableNormal">

</xml_diff>

<commit_message>
Added list of reports and implementation methodology
</commit_message>
<xml_diff>
--- a/report/ESCMS-synopsis.docx
+++ b/report/ESCMS-synopsis.docx
@@ -2958,8 +2958,6 @@
         </w:rPr>
         <w:t xml:space="preserve"> </w:t>
       </w:r>
-      <w:bookmarkStart w:id="5" w:name="_GoBack"/>
-      <w:bookmarkEnd w:id="5"/>
       <w:r>
         <w:rPr>
           <w:rFonts w:ascii="Times New Roman" w:hAnsi="Times New Roman" w:cs="Times New Roman"/>
@@ -2989,11 +2987,11 @@
           <w:numId w:val="1"/>
         </w:numPr>
       </w:pPr>
-      <w:bookmarkStart w:id="6" w:name="_Toc320368082"/>
+      <w:bookmarkStart w:id="5" w:name="_Toc320368082"/>
       <w:r>
         <w:t>Objective</w:t>
       </w:r>
-      <w:bookmarkEnd w:id="6"/>
+      <w:bookmarkEnd w:id="5"/>
     </w:p>
     <w:p>
       <w:pPr>
@@ -3003,11 +3001,40 @@
         <w:t xml:space="preserve">The main objective of this project is to automate the process in an Electric Supply office. </w:t>
       </w:r>
       <w:r>
-        <w:t xml:space="preserve">Electric Supply Customer Management System will be used by Electric Supply Employees to entervarious data about the Customers and their needs. The Employees will update the status of customerrequests; track the progress of the work &amp; transactions made in Electric Supply </w:t>
-      </w:r>
+        <w:t xml:space="preserve">Electric Supply Customer Management System will be used by Electric Supply Employees to </w:t>
+      </w:r>
+      <w:proofErr w:type="spellStart"/>
+      <w:r>
+        <w:t>entervarious</w:t>
+      </w:r>
+      <w:proofErr w:type="spellEnd"/>
+      <w:r>
+        <w:t xml:space="preserve"> data about the Customers and their needs. The Employees will update the status of </w:t>
+      </w:r>
+      <w:proofErr w:type="spellStart"/>
+      <w:r>
+        <w:t>customerrequests</w:t>
+      </w:r>
+      <w:proofErr w:type="spellEnd"/>
+      <w:r>
+        <w:t xml:space="preserve">; track the progress of the work &amp; transactions made in Electric Supply </w:t>
+      </w:r>
+      <w:proofErr w:type="spellStart"/>
       <w:r>
         <w:lastRenderedPageBreak/>
-        <w:t xml:space="preserve">CustomerManagementSystem. It can generate reports and receipts required to serve customer request andqueries. </w:t>
+        <w:t>CustomerManagementSystem</w:t>
+      </w:r>
+      <w:proofErr w:type="spellEnd"/>
+      <w:r>
+        <w:t xml:space="preserve">. It can generate reports and receipts required to serve customer request </w:t>
+      </w:r>
+      <w:proofErr w:type="spellStart"/>
+      <w:r>
+        <w:t>andqueries</w:t>
+      </w:r>
+      <w:proofErr w:type="spellEnd"/>
+      <w:r>
+        <w:t xml:space="preserve">. </w:t>
       </w:r>
       <w:r>
         <w:t xml:space="preserve">In a nutshell </w:t>
@@ -3297,8 +3324,8 @@
       <w:pPr>
         <w:pStyle w:val="Heading2"/>
       </w:pPr>
-      <w:bookmarkStart w:id="7" w:name="_Toc320841488"/>
-      <w:bookmarkStart w:id="8" w:name="_Toc344229891"/>
+      <w:bookmarkStart w:id="6" w:name="_Toc320841488"/>
+      <w:bookmarkStart w:id="7" w:name="_Toc344229891"/>
       <w:r>
         <w:t>4.1</w:t>
       </w:r>
@@ -3306,8 +3333,8 @@
         <w:tab/>
         <w:t>Hardware Requirement</w:t>
       </w:r>
+      <w:bookmarkEnd w:id="6"/>
       <w:bookmarkEnd w:id="7"/>
-      <w:bookmarkEnd w:id="8"/>
     </w:p>
     <w:p>
       <w:pPr>
@@ -3446,7 +3473,7 @@
       <w:pPr>
         <w:pStyle w:val="Heading2"/>
       </w:pPr>
-      <w:bookmarkStart w:id="9" w:name="_Toc344229892"/>
+      <w:bookmarkStart w:id="8" w:name="_Toc344229892"/>
       <w:r>
         <w:t>4.2</w:t>
       </w:r>
@@ -3454,7 +3481,7 @@
         <w:tab/>
         <w:t>Software Requirement</w:t>
       </w:r>
-      <w:bookmarkEnd w:id="9"/>
+      <w:bookmarkEnd w:id="8"/>
     </w:p>
     <w:p>
       <w:pPr>
@@ -3565,11 +3592,11 @@
         <w:ind w:left="1080"/>
         <w:jc w:val="left"/>
       </w:pPr>
-      <w:bookmarkStart w:id="10" w:name="_Toc320368091"/>
+      <w:bookmarkStart w:id="9" w:name="_Toc320368091"/>
       <w:r>
         <w:t>Problem Definition</w:t>
       </w:r>
-      <w:bookmarkEnd w:id="10"/>
+      <w:bookmarkEnd w:id="9"/>
     </w:p>
     <w:p>
       <w:pPr>
@@ -3685,11 +3712,11 @@
         <w:pStyle w:val="Heading3"/>
         <w:ind w:left="1080"/>
       </w:pPr>
-      <w:bookmarkStart w:id="11" w:name="_Toc320368084"/>
+      <w:bookmarkStart w:id="10" w:name="_Toc320368084"/>
       <w:r>
         <w:t>Purpose</w:t>
       </w:r>
-      <w:bookmarkEnd w:id="11"/>
+      <w:bookmarkEnd w:id="10"/>
     </w:p>
     <w:p>
       <w:r>
@@ -3792,18 +3819,26 @@
           <w:numId w:val="1"/>
         </w:numPr>
       </w:pPr>
-      <w:bookmarkStart w:id="12" w:name="_Toc320368086"/>
+      <w:bookmarkStart w:id="11" w:name="_Toc320368086"/>
       <w:r>
         <w:t>SURVEY OF TECHNOLOGY</w:t>
       </w:r>
-      <w:bookmarkEnd w:id="12"/>
+      <w:bookmarkEnd w:id="11"/>
     </w:p>
     <w:p>
       <w:pPr>
         <w:spacing w:line="480" w:lineRule="auto"/>
       </w:pPr>
       <w:r>
-        <w:t>This software will follow Object Oriented Programming Paradigm and use below mentionedareas.</w:t>
+        <w:t xml:space="preserve">This software will follow Object Oriented Programming Paradigm and use below </w:t>
+      </w:r>
+      <w:proofErr w:type="spellStart"/>
+      <w:r>
+        <w:t>mentionedareas</w:t>
+      </w:r>
+      <w:proofErr w:type="spellEnd"/>
+      <w:r>
+        <w:t>.</w:t>
       </w:r>
     </w:p>
     <w:p>
@@ -3897,16 +3932,16 @@
       <w:pPr>
         <w:pStyle w:val="Heading2"/>
       </w:pPr>
-      <w:bookmarkStart w:id="13" w:name="_Toc304900506"/>
-      <w:bookmarkStart w:id="14" w:name="_Toc304459144"/>
-      <w:bookmarkStart w:id="15" w:name="_Toc320368087"/>
+      <w:bookmarkStart w:id="12" w:name="_Toc304900506"/>
+      <w:bookmarkStart w:id="13" w:name="_Toc304459144"/>
+      <w:bookmarkStart w:id="14" w:name="_Toc320368087"/>
       <w:r>
         <w:lastRenderedPageBreak/>
         <w:t>Programming FRAMEWORK (.NET 4)</w:t>
       </w:r>
+      <w:bookmarkEnd w:id="12"/>
       <w:bookmarkEnd w:id="13"/>
       <w:bookmarkEnd w:id="14"/>
-      <w:bookmarkEnd w:id="15"/>
     </w:p>
     <w:p>
       <w:pPr>
@@ -3986,6 +4021,7 @@
           <w:szCs w:val="23"/>
         </w:rPr>
       </w:pPr>
+      <w:proofErr w:type="gramStart"/>
       <w:r>
         <w:rPr>
           <w:rFonts w:ascii="Times New Roman" w:hAnsi="Times New Roman" w:cs="Times New Roman"/>
@@ -4053,6 +4089,7 @@
         </w:rPr>
         <w:t xml:space="preserve"> solutions for larger programming tasks.</w:t>
       </w:r>
+      <w:proofErr w:type="gramEnd"/>
     </w:p>
     <w:p>
       <w:pPr>
@@ -4096,9 +4133,9 @@
           <w:szCs w:val="23"/>
         </w:rPr>
       </w:pPr>
-      <w:bookmarkStart w:id="16" w:name="_Toc320368088"/>
-      <w:bookmarkStart w:id="17" w:name="_Toc304900507"/>
-      <w:bookmarkStart w:id="18" w:name="_Toc304459145"/>
+      <w:bookmarkStart w:id="15" w:name="_Toc320368088"/>
+      <w:bookmarkStart w:id="16" w:name="_Toc304900507"/>
+      <w:bookmarkStart w:id="17" w:name="_Toc304459145"/>
       <w:r>
         <w:rPr>
           <w:rFonts w:ascii="Times New Roman" w:hAnsi="Times New Roman"/>
@@ -4115,44 +4152,52 @@
         </w:rPr>
         <w:t>C#)</w:t>
       </w:r>
+      <w:bookmarkEnd w:id="15"/>
       <w:bookmarkEnd w:id="16"/>
       <w:bookmarkEnd w:id="17"/>
+    </w:p>
+    <w:p>
+      <w:r>
+        <w:t>C# is a type-safe, object-oriented language that is simple yet powerful, allowing programmers to build a breadth of applications.</w:t>
+      </w:r>
+    </w:p>
+    <w:p>
+      <w:r>
+        <w:t>C# is a multi-paradigm programming language encompassing imperative, declarative, functional, generic, object-oriented (class-based), and component-oriented programming disciplines.</w:t>
+      </w:r>
+    </w:p>
+    <w:p>
+      <w:r>
+        <w:t xml:space="preserve">It was developed by Microsoft within the .NET initiative and later approved as a standard by </w:t>
+      </w:r>
+      <w:proofErr w:type="spellStart"/>
+      <w:r>
+        <w:t>Ecma</w:t>
+      </w:r>
+      <w:proofErr w:type="spellEnd"/>
+      <w:r>
+        <w:t xml:space="preserve"> (ECMA-334) and ISO (ISO/IEC 23270). C# is one of the programming languages designed for the Common Language Infrastructure.</w:t>
+      </w:r>
+    </w:p>
+    <w:p>
+      <w:r>
+        <w:t>C# is intended to be a simple, modern, general-purpose, object-oriented programming language</w:t>
+      </w:r>
+      <w:r>
+        <w:t>.</w:t>
+      </w:r>
+    </w:p>
+    <w:p>
+      <w:pPr>
+        <w:pStyle w:val="Heading2"/>
+      </w:pPr>
+      <w:bookmarkStart w:id="18" w:name="_Toc304900511"/>
+      <w:bookmarkStart w:id="19" w:name="_Toc320368089"/>
+      <w:r>
+        <w:t>Database - MySQL</w:t>
+      </w:r>
       <w:bookmarkEnd w:id="18"/>
-    </w:p>
-    <w:p>
-      <w:r>
-        <w:t>C# is a type-safe, object-oriented language that is simple yet powerful, allowing programmers to build a breadth of applications.</w:t>
-      </w:r>
-    </w:p>
-    <w:p>
-      <w:r>
-        <w:t>C# is a multi-paradigm programming language encompassing imperative, declarative, functional, generic, object-oriented (class-based), and component-oriented programming disciplines.</w:t>
-      </w:r>
-    </w:p>
-    <w:p>
-      <w:r>
-        <w:t>It was developed by Microsoft within the .NET initiative and later approved as a standard by Ecma (ECMA-334) and ISO (ISO/IEC 23270). C# is one of the programming languages designed for the Common Language Infrastructure.</w:t>
-      </w:r>
-    </w:p>
-    <w:p>
-      <w:r>
-        <w:t>C# is intended to be a simple, modern, general-purpose, object-oriented programming language</w:t>
-      </w:r>
-      <w:r>
-        <w:t>.</w:t>
-      </w:r>
-    </w:p>
-    <w:p>
-      <w:pPr>
-        <w:pStyle w:val="Heading2"/>
-      </w:pPr>
-      <w:bookmarkStart w:id="19" w:name="_Toc304900511"/>
-      <w:bookmarkStart w:id="20" w:name="_Toc320368089"/>
-      <w:r>
-        <w:t>Database - MySQL</w:t>
-      </w:r>
       <w:bookmarkEnd w:id="19"/>
-      <w:bookmarkEnd w:id="20"/>
     </w:p>
     <w:p>
       <w:pPr>
@@ -4236,7 +4281,43 @@
           <w:sz w:val="23"/>
           <w:szCs w:val="23"/>
         </w:rPr>
-        <w:t>: InnoDB , MyISAM, NDB (MySQL Cluster),Memory ,Merge , Archive, CSV</w:t>
+        <w:t xml:space="preserve">: </w:t>
+      </w:r>
+      <w:proofErr w:type="spellStart"/>
+      <w:r>
+        <w:rPr>
+          <w:rFonts w:ascii="Times New Roman" w:hAnsi="Times New Roman" w:cs="Times New Roman"/>
+          <w:sz w:val="23"/>
+          <w:szCs w:val="23"/>
+        </w:rPr>
+        <w:t>InnoDB</w:t>
+      </w:r>
+      <w:proofErr w:type="spellEnd"/>
+      <w:r>
+        <w:rPr>
+          <w:rFonts w:ascii="Times New Roman" w:hAnsi="Times New Roman" w:cs="Times New Roman"/>
+          <w:sz w:val="23"/>
+          <w:szCs w:val="23"/>
+        </w:rPr>
+        <w:t xml:space="preserve"> , </w:t>
+      </w:r>
+      <w:proofErr w:type="spellStart"/>
+      <w:r>
+        <w:rPr>
+          <w:rFonts w:ascii="Times New Roman" w:hAnsi="Times New Roman" w:cs="Times New Roman"/>
+          <w:sz w:val="23"/>
+          <w:szCs w:val="23"/>
+        </w:rPr>
+        <w:t>MyISAM</w:t>
+      </w:r>
+      <w:proofErr w:type="spellEnd"/>
+      <w:r>
+        <w:rPr>
+          <w:rFonts w:ascii="Times New Roman" w:hAnsi="Times New Roman" w:cs="Times New Roman"/>
+          <w:sz w:val="23"/>
+          <w:szCs w:val="23"/>
+        </w:rPr>
+        <w:t>, NDB (MySQL Cluster),Memory ,Merge , Archive, CSV</w:t>
       </w:r>
     </w:p>
     <w:p>
@@ -4367,11 +4448,11 @@
           <w:numId w:val="1"/>
         </w:numPr>
       </w:pPr>
-      <w:bookmarkStart w:id="21" w:name="_Toc320368090"/>
+      <w:bookmarkStart w:id="20" w:name="_Toc320368090"/>
       <w:r>
         <w:t>REQUIREMENTS AND ANALYSIS</w:t>
       </w:r>
-      <w:bookmarkEnd w:id="21"/>
+      <w:bookmarkEnd w:id="20"/>
     </w:p>
     <w:p/>
     <w:p>
@@ -4382,11 +4463,11 @@
           <w:numId w:val="1"/>
         </w:numPr>
       </w:pPr>
-      <w:bookmarkStart w:id="22" w:name="_Toc320368092"/>
+      <w:bookmarkStart w:id="21" w:name="_Toc320368092"/>
       <w:r>
         <w:t>Existing System</w:t>
       </w:r>
-      <w:bookmarkEnd w:id="22"/>
+      <w:bookmarkEnd w:id="21"/>
     </w:p>
     <w:p>
       <w:pPr>
@@ -4455,12 +4536,12 @@
           <w:numId w:val="1"/>
         </w:numPr>
       </w:pPr>
-      <w:bookmarkStart w:id="23" w:name="_Toc320368093"/>
+      <w:bookmarkStart w:id="22" w:name="_Toc320368093"/>
       <w:r>
         <w:lastRenderedPageBreak/>
         <w:t>Documents maintained</w:t>
       </w:r>
-      <w:bookmarkEnd w:id="23"/>
+      <w:bookmarkEnd w:id="22"/>
     </w:p>
     <w:p>
       <w:r>
@@ -4644,7 +4725,38 @@
           <w:sz w:val="23"/>
           <w:szCs w:val="23"/>
         </w:rPr>
-        <w:t>Service Connection Number, Application Number, Name,Address with Contact Number, Quotation Amount, Amount Received Date, Work Assigned To (Contractor), Work Completed on Date.</w:t>
+        <w:t xml:space="preserve">Service Connection Number, Application Number, </w:t>
+      </w:r>
+      <w:proofErr w:type="spellStart"/>
+      <w:r>
+        <w:rPr>
+          <w:rFonts w:ascii="Times New Roman" w:hAnsi="Times New Roman" w:cs="Times New Roman"/>
+          <w:color w:val="000000"/>
+          <w:sz w:val="23"/>
+          <w:szCs w:val="23"/>
+        </w:rPr>
+        <w:t>Name</w:t>
+      </w:r>
+      <w:proofErr w:type="gramStart"/>
+      <w:r>
+        <w:rPr>
+          <w:rFonts w:ascii="Times New Roman" w:hAnsi="Times New Roman" w:cs="Times New Roman"/>
+          <w:color w:val="000000"/>
+          <w:sz w:val="23"/>
+          <w:szCs w:val="23"/>
+        </w:rPr>
+        <w:t>,Address</w:t>
+      </w:r>
+      <w:proofErr w:type="spellEnd"/>
+      <w:proofErr w:type="gramEnd"/>
+      <w:r>
+        <w:rPr>
+          <w:rFonts w:ascii="Times New Roman" w:hAnsi="Times New Roman" w:cs="Times New Roman"/>
+          <w:color w:val="000000"/>
+          <w:sz w:val="23"/>
+          <w:szCs w:val="23"/>
+        </w:rPr>
+        <w:t xml:space="preserve"> with Contact Number, Quotation Amount, Amount Received Date, Work Assigned To (Contractor), Work Completed on Date.</w:t>
       </w:r>
     </w:p>
     <w:p>
@@ -4684,7 +4796,27 @@
           <w:sz w:val="23"/>
           <w:szCs w:val="23"/>
         </w:rPr>
-        <w:t>Service Connection Number, Name Address with Contact Number,Meter Number, Seal Number, Meter Issue Date, Work Assigned To (Staff), Date of Connection</w:t>
+        <w:t xml:space="preserve">Service Connection Number, Name Address with Contact </w:t>
+      </w:r>
+      <w:proofErr w:type="spellStart"/>
+      <w:r>
+        <w:rPr>
+          <w:rFonts w:ascii="Times New Roman" w:hAnsi="Times New Roman" w:cs="Times New Roman"/>
+          <w:color w:val="000000"/>
+          <w:sz w:val="23"/>
+          <w:szCs w:val="23"/>
+        </w:rPr>
+        <w:t>Number,Meter</w:t>
+      </w:r>
+      <w:proofErr w:type="spellEnd"/>
+      <w:r>
+        <w:rPr>
+          <w:rFonts w:ascii="Times New Roman" w:hAnsi="Times New Roman" w:cs="Times New Roman"/>
+          <w:color w:val="000000"/>
+          <w:sz w:val="23"/>
+          <w:szCs w:val="23"/>
+        </w:rPr>
+        <w:t xml:space="preserve"> Number, Seal Number, Meter Issue Date, Work Assigned To (Staff), Date of Connection</w:t>
       </w:r>
     </w:p>
     <w:p>
@@ -4753,11 +4885,11 @@
           <w:numId w:val="1"/>
         </w:numPr>
       </w:pPr>
-      <w:bookmarkStart w:id="24" w:name="_Toc320368094"/>
+      <w:bookmarkStart w:id="23" w:name="_Toc320368094"/>
       <w:r>
         <w:t>Work To Be Done</w:t>
       </w:r>
-      <w:bookmarkEnd w:id="24"/>
+      <w:bookmarkEnd w:id="23"/>
     </w:p>
     <w:p>
       <w:pPr>
@@ -4862,13 +4994,13 @@
       <w:pPr>
         <w:pStyle w:val="Heading2"/>
       </w:pPr>
-      <w:bookmarkStart w:id="25" w:name="_Toc320841479"/>
-      <w:bookmarkStart w:id="26" w:name="_Toc344229894"/>
+      <w:bookmarkStart w:id="24" w:name="_Toc320841479"/>
+      <w:bookmarkStart w:id="25" w:name="_Toc344229894"/>
       <w:r>
         <w:t>Problem Definition</w:t>
       </w:r>
+      <w:bookmarkEnd w:id="24"/>
       <w:bookmarkEnd w:id="25"/>
-      <w:bookmarkEnd w:id="26"/>
     </w:p>
     <w:p>
       <w:pPr>
@@ -4888,11 +5020,11 @@
           <w:numId w:val="1"/>
         </w:numPr>
       </w:pPr>
-      <w:bookmarkStart w:id="27" w:name="_Toc320368095"/>
+      <w:bookmarkStart w:id="26" w:name="_Toc320368095"/>
       <w:r>
         <w:t>Requirements Specification</w:t>
       </w:r>
-      <w:bookmarkEnd w:id="27"/>
+      <w:bookmarkEnd w:id="26"/>
     </w:p>
     <w:p>
       <w:pPr>
@@ -4905,13 +5037,13 @@
           <w:sz w:val="20"/>
         </w:rPr>
       </w:pPr>
-      <w:bookmarkStart w:id="28" w:name="_Toc299548677"/>
-      <w:bookmarkStart w:id="29" w:name="_Toc320368096"/>
+      <w:bookmarkStart w:id="27" w:name="_Toc299548677"/>
+      <w:bookmarkStart w:id="28" w:name="_Toc320368096"/>
       <w:r>
         <w:t>Functional Requirements</w:t>
       </w:r>
+      <w:bookmarkEnd w:id="27"/>
       <w:bookmarkEnd w:id="28"/>
-      <w:bookmarkEnd w:id="29"/>
     </w:p>
     <w:p>
       <w:pPr>
@@ -4924,11 +5056,11 @@
           <w:lang w:val="en-IN" w:eastAsia="en-IN"/>
         </w:rPr>
       </w:pPr>
-      <w:bookmarkStart w:id="30" w:name="_Toc299548681"/>
+      <w:bookmarkStart w:id="29" w:name="_Toc299548681"/>
       <w:r>
         <w:t>Apply for new connection</w:t>
       </w:r>
-      <w:bookmarkEnd w:id="30"/>
+      <w:bookmarkEnd w:id="29"/>
     </w:p>
     <w:p>
       <w:pPr>
@@ -5020,7 +5152,17 @@
         <w:jc w:val="both"/>
       </w:pPr>
       <w:r>
-        <w:t>ESCMS will generate an application number for future reference and will provide customer a acknowledgement receipt.</w:t>
+        <w:t xml:space="preserve">ESCMS will generate an application number for future reference and will provide customer </w:t>
+      </w:r>
+      <w:proofErr w:type="spellStart"/>
+      <w:proofErr w:type="gramStart"/>
+      <w:r>
+        <w:t>a</w:t>
+      </w:r>
+      <w:proofErr w:type="spellEnd"/>
+      <w:proofErr w:type="gramEnd"/>
+      <w:r>
+        <w:t xml:space="preserve"> acknowledgement receipt.</w:t>
       </w:r>
     </w:p>
     <w:p>
@@ -5354,7 +5496,20 @@
         <w:jc w:val="both"/>
       </w:pPr>
       <w:r>
-        <w:t>Application number,task details</w:t>
+        <w:t xml:space="preserve">Application </w:t>
+      </w:r>
+      <w:proofErr w:type="spellStart"/>
+      <w:r>
+        <w:t>number</w:t>
+      </w:r>
+      <w:proofErr w:type="gramStart"/>
+      <w:r>
+        <w:t>,task</w:t>
+      </w:r>
+      <w:proofErr w:type="spellEnd"/>
+      <w:proofErr w:type="gramEnd"/>
+      <w:r>
+        <w:t xml:space="preserve"> details</w:t>
       </w:r>
       <w:r>
         <w:t>, proof of task status</w:t>
@@ -5498,9 +5653,11 @@
         <w:spacing w:line="360" w:lineRule="atLeast"/>
         <w:jc w:val="both"/>
       </w:pPr>
+      <w:proofErr w:type="gramStart"/>
       <w:r>
         <w:t>Report Type, area, time frame.</w:t>
       </w:r>
+      <w:proofErr w:type="gramEnd"/>
     </w:p>
     <w:p>
       <w:pPr>
@@ -5575,7 +5732,7 @@
           <w:numId w:val="1"/>
         </w:numPr>
       </w:pPr>
-      <w:bookmarkStart w:id="31" w:name="_Toc320368097"/>
+      <w:bookmarkStart w:id="30" w:name="_Toc320368097"/>
       <w:r>
         <w:lastRenderedPageBreak/>
         <w:t>Non</w:t>
@@ -5586,7 +5743,7 @@
       <w:r>
         <w:t>Functional Requirements</w:t>
       </w:r>
-      <w:bookmarkEnd w:id="31"/>
+      <w:bookmarkEnd w:id="30"/>
     </w:p>
     <w:p/>
     <w:p>
@@ -5839,21 +5996,21 @@
           <w:numId w:val="1"/>
         </w:numPr>
       </w:pPr>
-      <w:bookmarkStart w:id="32" w:name="_Toc320368098"/>
+      <w:bookmarkStart w:id="31" w:name="_Toc320368098"/>
       <w:r>
         <w:t>Planning and Scheduling</w:t>
       </w:r>
+      <w:bookmarkEnd w:id="31"/>
+    </w:p>
+    <w:p>
+      <w:pPr>
+        <w:pStyle w:val="Heading3"/>
+      </w:pPr>
+      <w:bookmarkStart w:id="32" w:name="_Toc320368099"/>
+      <w:r>
+        <w:t>Gantt chart</w:t>
+      </w:r>
       <w:bookmarkEnd w:id="32"/>
-    </w:p>
-    <w:p>
-      <w:pPr>
-        <w:pStyle w:val="Heading3"/>
-      </w:pPr>
-      <w:bookmarkStart w:id="33" w:name="_Toc320368099"/>
-      <w:r>
-        <w:t>Gantt chart</w:t>
-      </w:r>
-      <w:bookmarkEnd w:id="33"/>
     </w:p>
     <w:p>
       <w:pPr>
@@ -5911,11 +6068,11 @@
       <w:pPr>
         <w:pStyle w:val="Heading3"/>
       </w:pPr>
-      <w:bookmarkStart w:id="34" w:name="_Toc320368100"/>
+      <w:bookmarkStart w:id="33" w:name="_Toc320368100"/>
       <w:r>
         <w:t>Tracking Gantt</w:t>
       </w:r>
-      <w:bookmarkEnd w:id="34"/>
+      <w:bookmarkEnd w:id="33"/>
     </w:p>
     <w:p>
       <w:pPr>
@@ -5977,11 +6134,11 @@
       <w:pPr>
         <w:pStyle w:val="Heading3"/>
       </w:pPr>
-      <w:bookmarkStart w:id="35" w:name="_Toc320368101"/>
+      <w:bookmarkStart w:id="34" w:name="_Toc320368101"/>
       <w:r>
         <w:t>Pert chart (Network Diagram)</w:t>
       </w:r>
-      <w:bookmarkEnd w:id="35"/>
+      <w:bookmarkEnd w:id="34"/>
     </w:p>
     <w:p>
       <w:pPr>
@@ -6048,11 +6205,11 @@
         </w:pBdr>
         <w:ind w:left="1080"/>
       </w:pPr>
-      <w:bookmarkStart w:id="36" w:name="_Toc320368085"/>
+      <w:bookmarkStart w:id="35" w:name="_Toc320368085"/>
       <w:r>
         <w:t>Scope</w:t>
       </w:r>
-      <w:bookmarkEnd w:id="36"/>
+      <w:bookmarkEnd w:id="35"/>
     </w:p>
     <w:p>
       <w:pPr>
@@ -6096,14 +6253,14 @@
           <w:numId w:val="1"/>
         </w:numPr>
       </w:pPr>
-      <w:bookmarkStart w:id="37" w:name="_Toc320368102"/>
+      <w:bookmarkStart w:id="36" w:name="_Toc320368102"/>
       <w:r>
         <w:t>Hard</w:t>
       </w:r>
       <w:r>
         <w:t>ware and Software Requirements</w:t>
       </w:r>
-      <w:bookmarkEnd w:id="37"/>
+      <w:bookmarkEnd w:id="36"/>
     </w:p>
     <w:p>
       <w:pPr>
@@ -6113,11 +6270,11 @@
           <w:numId w:val="1"/>
         </w:numPr>
       </w:pPr>
-      <w:bookmarkStart w:id="38" w:name="_Toc320368103"/>
+      <w:bookmarkStart w:id="37" w:name="_Toc320368103"/>
       <w:r>
         <w:t>Hardware Requirements</w:t>
       </w:r>
-      <w:bookmarkEnd w:id="38"/>
+      <w:bookmarkEnd w:id="37"/>
     </w:p>
     <w:p/>
     <w:p>
@@ -6181,11 +6338,11 @@
           <w:numId w:val="1"/>
         </w:numPr>
       </w:pPr>
-      <w:bookmarkStart w:id="39" w:name="_Toc320368104"/>
+      <w:bookmarkStart w:id="38" w:name="_Toc320368104"/>
       <w:r>
         <w:t>Software Requirements</w:t>
       </w:r>
-      <w:bookmarkEnd w:id="39"/>
+      <w:bookmarkEnd w:id="38"/>
     </w:p>
     <w:p/>
     <w:p>
@@ -6240,17 +6397,41 @@
           <w:numId w:val="1"/>
         </w:numPr>
       </w:pPr>
-      <w:bookmarkStart w:id="40" w:name="_Toc320368105"/>
+      <w:bookmarkStart w:id="39" w:name="_Toc320368105"/>
       <w:r>
         <w:lastRenderedPageBreak/>
         <w:t>PRELIMINARY PRODUCT DESCRIPTION</w:t>
       </w:r>
-      <w:bookmarkEnd w:id="40"/>
+      <w:bookmarkEnd w:id="39"/>
     </w:p>
     <w:p/>
     <w:p>
       <w:r>
-        <w:t>Electric Supply Customer Management System will upgrade the existing system, so it needs to havegood support for existing system as well. It will collect the data from customers &amp; employees andpopulate records which will match existing paper book registers. So that employees can take printout and maintain similar records. Electric Supply Customer Management System consists of threemain modules:</w:t>
+        <w:t xml:space="preserve">Electric Supply Customer Management System will upgrade the existing system, so it needs to </w:t>
+      </w:r>
+      <w:proofErr w:type="spellStart"/>
+      <w:r>
+        <w:t>havegood</w:t>
+      </w:r>
+      <w:proofErr w:type="spellEnd"/>
+      <w:r>
+        <w:t xml:space="preserve"> support for existing system as well. It will collect the data from customers &amp; employees </w:t>
+      </w:r>
+      <w:proofErr w:type="spellStart"/>
+      <w:r>
+        <w:t>andpopulate</w:t>
+      </w:r>
+      <w:proofErr w:type="spellEnd"/>
+      <w:r>
+        <w:t xml:space="preserve"> records which will match existing paper book registers. So that employees can take printout and maintain similar records. Electric Supply Customer Management System consists of </w:t>
+      </w:r>
+      <w:proofErr w:type="spellStart"/>
+      <w:r>
+        <w:t>threemain</w:t>
+      </w:r>
+      <w:proofErr w:type="spellEnd"/>
+      <w:r>
+        <w:t xml:space="preserve"> modules:</w:t>
       </w:r>
     </w:p>
     <w:p>
@@ -6355,12 +6536,12 @@
           <w:numId w:val="1"/>
         </w:numPr>
       </w:pPr>
-      <w:bookmarkStart w:id="41" w:name="_Toc320368106"/>
+      <w:bookmarkStart w:id="40" w:name="_Toc320368106"/>
       <w:r>
         <w:lastRenderedPageBreak/>
         <w:t>CONCEPTUAL MODELS</w:t>
       </w:r>
-      <w:bookmarkEnd w:id="41"/>
+      <w:bookmarkEnd w:id="40"/>
     </w:p>
     <w:p>
       <w:pPr>
@@ -6370,11 +6551,11 @@
           <w:numId w:val="1"/>
         </w:numPr>
       </w:pPr>
-      <w:bookmarkStart w:id="42" w:name="_Toc320368107"/>
+      <w:bookmarkStart w:id="41" w:name="_Toc320368107"/>
       <w:r>
         <w:t>E-R Diagram</w:t>
       </w:r>
-      <w:bookmarkEnd w:id="42"/>
+      <w:bookmarkEnd w:id="41"/>
     </w:p>
     <w:p/>
     <w:p>
@@ -6385,11 +6566,11 @@
           <w:numId w:val="1"/>
         </w:numPr>
       </w:pPr>
-      <w:bookmarkStart w:id="43" w:name="_Toc320368108"/>
+      <w:bookmarkStart w:id="42" w:name="_Toc320368108"/>
       <w:r>
         <w:t>Context Diagram</w:t>
       </w:r>
-      <w:bookmarkEnd w:id="43"/>
+      <w:bookmarkEnd w:id="42"/>
     </w:p>
     <w:p>
       <w:pPr>
@@ -6450,11 +6631,11 @@
           <w:numId w:val="1"/>
         </w:numPr>
       </w:pPr>
-      <w:bookmarkStart w:id="44" w:name="_Toc320368109"/>
+      <w:bookmarkStart w:id="43" w:name="_Toc320368109"/>
       <w:r>
         <w:t>Data Flow Diagram</w:t>
       </w:r>
-      <w:bookmarkEnd w:id="44"/>
+      <w:bookmarkEnd w:id="43"/>
     </w:p>
     <w:p>
       <w:pPr>
@@ -6512,10 +6693,10 @@
       <w:pPr>
         <w:pStyle w:val="Heading1"/>
       </w:pPr>
-      <w:bookmarkStart w:id="45" w:name="_Toc344229903"/>
-      <w:bookmarkStart w:id="46" w:name="_Toc344229904"/>
-      <w:bookmarkStart w:id="47" w:name="_Toc344229907"/>
-      <w:bookmarkStart w:id="48" w:name="_Toc344229910"/>
+      <w:bookmarkStart w:id="44" w:name="_Toc344229903"/>
+      <w:bookmarkStart w:id="45" w:name="_Toc344229904"/>
+      <w:bookmarkStart w:id="46" w:name="_Toc344229907"/>
+      <w:bookmarkStart w:id="47" w:name="_Toc344229910"/>
       <w:r>
         <w:t>Scope of the Solution</w:t>
       </w:r>
@@ -6528,17 +6709,17 @@
       <w:r>
         <w:t>Analysis</w:t>
       </w:r>
+      <w:bookmarkEnd w:id="44"/>
+    </w:p>
+    <w:p/>
+    <w:p>
+      <w:pPr>
+        <w:pStyle w:val="Heading2"/>
+      </w:pPr>
+      <w:r>
+        <w:t>Context Diagram</w:t>
+      </w:r>
       <w:bookmarkEnd w:id="45"/>
-    </w:p>
-    <w:p/>
-    <w:p>
-      <w:pPr>
-        <w:pStyle w:val="Heading2"/>
-      </w:pPr>
-      <w:r>
-        <w:t>Context Diagram</w:t>
-      </w:r>
-      <w:bookmarkEnd w:id="46"/>
     </w:p>
     <w:p>
       <w:r>
@@ -6593,11 +6774,11 @@
       <w:pPr>
         <w:pStyle w:val="Heading2"/>
       </w:pPr>
-      <w:bookmarkStart w:id="49" w:name="_Toc344229905"/>
+      <w:bookmarkStart w:id="48" w:name="_Toc344229905"/>
       <w:r>
         <w:t>0-Level DFD</w:t>
       </w:r>
-      <w:bookmarkEnd w:id="49"/>
+      <w:bookmarkEnd w:id="48"/>
     </w:p>
     <w:p>
       <w:r>
@@ -6652,11 +6833,11 @@
       <w:pPr>
         <w:pStyle w:val="Heading2"/>
       </w:pPr>
-      <w:bookmarkStart w:id="50" w:name="_Toc344229906"/>
+      <w:bookmarkStart w:id="49" w:name="_Toc344229906"/>
       <w:r>
         <w:t>1-Level DFD</w:t>
       </w:r>
-      <w:bookmarkEnd w:id="50"/>
+      <w:bookmarkEnd w:id="49"/>
     </w:p>
     <w:p>
       <w:r>
@@ -6714,7 +6895,7 @@
       <w:r>
         <w:t>2-Level DFD</w:t>
       </w:r>
-      <w:bookmarkEnd w:id="47"/>
+      <w:bookmarkEnd w:id="46"/>
     </w:p>
     <w:p>
       <w:r>
@@ -6769,15 +6950,15 @@
       <w:pPr>
         <w:pStyle w:val="Heading2"/>
       </w:pPr>
-      <w:bookmarkStart w:id="51" w:name="_Toc344229908"/>
+      <w:bookmarkStart w:id="50" w:name="_Toc344229908"/>
       <w:r>
         <w:t xml:space="preserve">E-R </w:t>
       </w:r>
       <w:r>
         <w:t>Diagram</w:t>
       </w:r>
-      <w:bookmarkStart w:id="52" w:name="_Toc344229909"/>
-      <w:bookmarkEnd w:id="51"/>
+      <w:bookmarkStart w:id="51" w:name="_Toc344229909"/>
+      <w:bookmarkEnd w:id="50"/>
     </w:p>
     <w:p>
       <w:r>
@@ -6880,37 +7061,93 @@
     </w:p>
     <w:p>
       <w:r>
-        <w:t>Electric Supply office has Customers1 : N</w:t>
-      </w:r>
-    </w:p>
-    <w:p>
-      <w:r>
-        <w:t>Electric Supply office has Contractors1 : N</w:t>
-      </w:r>
-    </w:p>
-    <w:p>
-      <w:r>
-        <w:t>Electric Supply office has Employees1 : N</w:t>
-      </w:r>
-    </w:p>
-    <w:p>
-      <w:r>
-        <w:t>Customer does Requests 1 : N</w:t>
-      </w:r>
-    </w:p>
-    <w:p>
-      <w:r>
-        <w:t>Electric Supply serves Requests 1 : N</w:t>
-      </w:r>
-    </w:p>
-    <w:p>
-      <w:r>
-        <w:t>User uses Service Connection 1 : N</w:t>
-      </w:r>
-    </w:p>
-    <w:p>
-      <w:r>
-        <w:t>Employees provides Estimates M : N</w:t>
+        <w:t xml:space="preserve">Electric Supply office has </w:t>
+      </w:r>
+      <w:proofErr w:type="gramStart"/>
+      <w:r>
+        <w:t>Customers1 :</w:t>
+      </w:r>
+      <w:proofErr w:type="gramEnd"/>
+      <w:r>
+        <w:t xml:space="preserve"> N</w:t>
+      </w:r>
+    </w:p>
+    <w:p>
+      <w:r>
+        <w:t xml:space="preserve">Electric Supply office has </w:t>
+      </w:r>
+      <w:proofErr w:type="gramStart"/>
+      <w:r>
+        <w:t>Contractors1 :</w:t>
+      </w:r>
+      <w:proofErr w:type="gramEnd"/>
+      <w:r>
+        <w:t xml:space="preserve"> N</w:t>
+      </w:r>
+    </w:p>
+    <w:p>
+      <w:r>
+        <w:t xml:space="preserve">Electric Supply office has </w:t>
+      </w:r>
+      <w:proofErr w:type="gramStart"/>
+      <w:r>
+        <w:t>Employees1 :</w:t>
+      </w:r>
+      <w:proofErr w:type="gramEnd"/>
+      <w:r>
+        <w:t xml:space="preserve"> N</w:t>
+      </w:r>
+    </w:p>
+    <w:p>
+      <w:r>
+        <w:t xml:space="preserve">Customer does Requests </w:t>
+      </w:r>
+      <w:proofErr w:type="gramStart"/>
+      <w:r>
+        <w:t>1 :</w:t>
+      </w:r>
+      <w:proofErr w:type="gramEnd"/>
+      <w:r>
+        <w:t xml:space="preserve"> N</w:t>
+      </w:r>
+    </w:p>
+    <w:p>
+      <w:r>
+        <w:t xml:space="preserve">Electric Supply serves Requests </w:t>
+      </w:r>
+      <w:proofErr w:type="gramStart"/>
+      <w:r>
+        <w:t>1 :</w:t>
+      </w:r>
+      <w:proofErr w:type="gramEnd"/>
+      <w:r>
+        <w:t xml:space="preserve"> N</w:t>
+      </w:r>
+    </w:p>
+    <w:p>
+      <w:r>
+        <w:t xml:space="preserve">User uses Service Connection </w:t>
+      </w:r>
+      <w:proofErr w:type="gramStart"/>
+      <w:r>
+        <w:t>1 :</w:t>
+      </w:r>
+      <w:proofErr w:type="gramEnd"/>
+      <w:r>
+        <w:t xml:space="preserve"> N</w:t>
+      </w:r>
+    </w:p>
+    <w:p>
+      <w:r>
+        <w:t xml:space="preserve">Employees provides Estimates </w:t>
+      </w:r>
+      <w:proofErr w:type="gramStart"/>
+      <w:r>
+        <w:t>M :</w:t>
+      </w:r>
+      <w:proofErr w:type="gramEnd"/>
+      <w:r>
+        <w:t xml:space="preserve"> N</w:t>
       </w:r>
     </w:p>
     <w:p/>
@@ -7026,86 +7263,281 @@
         <w:lastRenderedPageBreak/>
         <w:t>Class Diagram</w:t>
       </w:r>
+      <w:bookmarkEnd w:id="51"/>
+    </w:p>
+    <w:p>
+      <w:pPr>
+        <w:pStyle w:val="Heading1"/>
+      </w:pPr>
+    </w:p>
+    <w:p>
+      <w:pPr>
+        <w:pStyle w:val="Heading1"/>
+      </w:pPr>
+      <w:r>
+        <w:t>Database &amp; Table Details</w:t>
+      </w:r>
+      <w:bookmarkEnd w:id="47"/>
+    </w:p>
+    <w:p/>
+    <w:p>
+      <w:pPr>
+        <w:pStyle w:val="Heading1"/>
+      </w:pPr>
+      <w:r>
+        <w:t>Complete</w:t>
+      </w:r>
+      <w:r>
+        <w:t xml:space="preserve"> </w:t>
+      </w:r>
+      <w:r>
+        <w:t>Structure</w:t>
+      </w:r>
+    </w:p>
+    <w:p/>
+    <w:p>
+      <w:pPr>
+        <w:pStyle w:val="Heading2"/>
+      </w:pPr>
+      <w:r>
+        <w:t>Module Description</w:t>
+      </w:r>
+    </w:p>
+    <w:p/>
+    <w:p>
+      <w:pPr>
+        <w:pStyle w:val="Heading2"/>
+      </w:pPr>
+      <w:r>
+        <w:t>estimation</w:t>
+      </w:r>
+    </w:p>
+    <w:p/>
+    <w:p>
+      <w:pPr>
+        <w:pStyle w:val="Heading2"/>
+      </w:pPr>
+      <w:r>
+        <w:t>Data Structure</w:t>
+      </w:r>
+    </w:p>
+    <w:p/>
+    <w:p>
+      <w:pPr>
+        <w:pStyle w:val="Heading2"/>
+      </w:pPr>
+      <w:r>
+        <w:t>Implementation Methodology</w:t>
+      </w:r>
+    </w:p>
+    <w:p>
+      <w:pPr>
+        <w:pStyle w:val="ListParagraph"/>
+        <w:numPr>
+          <w:ilvl w:val="0"/>
+          <w:numId w:val="28"/>
+        </w:numPr>
+        <w:spacing w:line="288" w:lineRule="auto"/>
+      </w:pPr>
+      <w:r>
+        <w:t>Object Oriented Programming methodology will be adopted and Java will be used as programming language.</w:t>
+      </w:r>
+    </w:p>
+    <w:p>
+      <w:pPr>
+        <w:pStyle w:val="ListParagraph"/>
+        <w:numPr>
+          <w:ilvl w:val="0"/>
+          <w:numId w:val="28"/>
+        </w:numPr>
+        <w:spacing w:line="288" w:lineRule="auto"/>
+      </w:pPr>
+      <w:r>
+        <w:t>Apache tomcat web server will be used to implement the server</w:t>
+      </w:r>
+    </w:p>
+    <w:p>
+      <w:pPr>
+        <w:pStyle w:val="ListParagraph"/>
+        <w:numPr>
+          <w:ilvl w:val="0"/>
+          <w:numId w:val="28"/>
+        </w:numPr>
+        <w:spacing w:line="288" w:lineRule="auto"/>
+      </w:pPr>
+      <w:r>
+        <w:t>User interface development will be done in MVC architecture using SWT (</w:t>
+      </w:r>
+      <w:r>
+        <w:t>Standard Widget Toolkit</w:t>
+      </w:r>
+      <w:r>
+        <w:t>).</w:t>
+      </w:r>
+    </w:p>
+    <w:p>
+      <w:pPr>
+        <w:pStyle w:val="ListParagraph"/>
+        <w:numPr>
+          <w:ilvl w:val="0"/>
+          <w:numId w:val="28"/>
+        </w:numPr>
+        <w:spacing w:line="288" w:lineRule="auto"/>
+      </w:pPr>
+      <w:r>
+        <w:t>Relational DBMS MySQL will be used to implement &amp; execute SQL query to database.</w:t>
+      </w:r>
+    </w:p>
+    <w:p>
+      <w:pPr>
+        <w:pStyle w:val="ListParagraph"/>
+        <w:numPr>
+          <w:ilvl w:val="0"/>
+          <w:numId w:val="28"/>
+        </w:numPr>
+        <w:spacing w:line="288" w:lineRule="auto"/>
+      </w:pPr>
+      <w:r>
+        <w:t>Agile Software Development model will be used while developing this software.</w:t>
+      </w:r>
+    </w:p>
+    <w:p>
+      <w:bookmarkStart w:id="52" w:name="_GoBack"/>
       <w:bookmarkEnd w:id="52"/>
     </w:p>
     <w:p>
       <w:pPr>
-        <w:pStyle w:val="Heading1"/>
-      </w:pPr>
-    </w:p>
-    <w:p>
-      <w:pPr>
-        <w:pStyle w:val="Heading1"/>
-      </w:pPr>
-      <w:r>
-        <w:t>Database &amp; Table Details</w:t>
-      </w:r>
-      <w:bookmarkEnd w:id="48"/>
-    </w:p>
-    <w:p/>
-    <w:p>
-      <w:pPr>
-        <w:pStyle w:val="Heading1"/>
-      </w:pPr>
-      <w:r>
-        <w:t>Complete</w:t>
-      </w:r>
-      <w:r>
-        <w:t xml:space="preserve"> </w:t>
-      </w:r>
-      <w:r>
-        <w:t>Structure</w:t>
-      </w:r>
-    </w:p>
-    <w:p/>
-    <w:p>
-      <w:pPr>
         <w:pStyle w:val="Heading2"/>
       </w:pPr>
       <w:r>
-        <w:t>Module Description</w:t>
-      </w:r>
-    </w:p>
-    <w:p/>
-    <w:p>
-      <w:pPr>
-        <w:pStyle w:val="Heading2"/>
-      </w:pPr>
-      <w:r>
-        <w:t>estimation</w:t>
-      </w:r>
-    </w:p>
-    <w:p/>
-    <w:p>
-      <w:pPr>
-        <w:pStyle w:val="Heading2"/>
-      </w:pPr>
-      <w:r>
-        <w:t>Data Structure</w:t>
-      </w:r>
-    </w:p>
-    <w:p/>
-    <w:p>
-      <w:pPr>
-        <w:pStyle w:val="Heading2"/>
-      </w:pPr>
-      <w:r>
-        <w:t>Implementation Methodology</w:t>
-      </w:r>
-    </w:p>
-    <w:p/>
-    <w:p>
-      <w:pPr>
-        <w:pStyle w:val="Heading2"/>
-      </w:pPr>
-      <w:r>
         <w:t>List of Reports</w:t>
       </w:r>
     </w:p>
     <w:p>
-      <w:pPr>
-        <w:pStyle w:val="Heading1"/>
-      </w:pPr>
+      <w:r>
+        <w:t>List of reports that are likely to be generated</w:t>
+      </w:r>
+      <w:r>
+        <w:t xml:space="preserve"> in this software are given below:</w:t>
+      </w:r>
+    </w:p>
+    <w:p>
+      <w:pPr>
+        <w:pStyle w:val="ListParagraph"/>
+        <w:numPr>
+          <w:ilvl w:val="0"/>
+          <w:numId w:val="28"/>
+        </w:numPr>
+        <w:spacing w:line="288" w:lineRule="auto"/>
+      </w:pPr>
+      <w:r>
+        <w:t>Results &amp; Grade report can be generated</w:t>
+      </w:r>
+    </w:p>
+    <w:p>
+      <w:pPr>
+        <w:pStyle w:val="ListParagraph"/>
+        <w:numPr>
+          <w:ilvl w:val="0"/>
+          <w:numId w:val="28"/>
+        </w:numPr>
+        <w:spacing w:line="288" w:lineRule="auto"/>
+      </w:pPr>
+      <w:r>
+        <w:t>Class toppers will be  given a certificate as a token of appreciation</w:t>
+      </w:r>
+    </w:p>
+    <w:p>
+      <w:pPr>
+        <w:pStyle w:val="ListParagraph"/>
+        <w:numPr>
+          <w:ilvl w:val="0"/>
+          <w:numId w:val="28"/>
+        </w:numPr>
+        <w:spacing w:line="288" w:lineRule="auto"/>
+      </w:pPr>
+      <w:r>
+        <w:lastRenderedPageBreak/>
+        <w:t>List of students can be generated</w:t>
+      </w:r>
+    </w:p>
+    <w:p>
+      <w:pPr>
+        <w:pStyle w:val="ListParagraph"/>
+        <w:numPr>
+          <w:ilvl w:val="0"/>
+          <w:numId w:val="28"/>
+        </w:numPr>
+        <w:spacing w:line="288" w:lineRule="auto"/>
+      </w:pPr>
+      <w:r>
+        <w:t>List of teachers can be generated</w:t>
+      </w:r>
+    </w:p>
+    <w:p>
+      <w:pPr>
+        <w:pStyle w:val="ListParagraph"/>
+        <w:numPr>
+          <w:ilvl w:val="0"/>
+          <w:numId w:val="28"/>
+        </w:numPr>
+        <w:spacing w:line="288" w:lineRule="auto"/>
+      </w:pPr>
+      <w:r>
+        <w:t>List of courses can be generated</w:t>
+      </w:r>
+    </w:p>
+    <w:p>
+      <w:pPr>
+        <w:pStyle w:val="ListParagraph"/>
+        <w:numPr>
+          <w:ilvl w:val="0"/>
+          <w:numId w:val="28"/>
+        </w:numPr>
+        <w:spacing w:line="288" w:lineRule="auto"/>
+      </w:pPr>
+      <w:r>
+        <w:t>Course details can be generated</w:t>
+      </w:r>
+    </w:p>
+    <w:p>
+      <w:pPr>
+        <w:pStyle w:val="ListParagraph"/>
+        <w:numPr>
+          <w:ilvl w:val="0"/>
+          <w:numId w:val="28"/>
+        </w:numPr>
+        <w:spacing w:line="288" w:lineRule="auto"/>
+      </w:pPr>
+      <w:r>
+        <w:t>Fund details can be generated</w:t>
+      </w:r>
+    </w:p>
+    <w:p>
+      <w:pPr>
+        <w:pStyle w:val="ListParagraph"/>
+        <w:numPr>
+          <w:ilvl w:val="0"/>
+          <w:numId w:val="28"/>
+        </w:numPr>
+        <w:spacing w:line="288" w:lineRule="auto"/>
+      </w:pPr>
+      <w:r>
+        <w:t>Yearly donation report can be generated</w:t>
+      </w:r>
+    </w:p>
+    <w:p>
+      <w:pPr>
+        <w:pStyle w:val="ListParagraph"/>
+        <w:numPr>
+          <w:ilvl w:val="0"/>
+          <w:numId w:val="28"/>
+        </w:numPr>
+        <w:spacing w:line="288" w:lineRule="auto"/>
+      </w:pPr>
+      <w:r>
+        <w:t>Salary slips can be created</w:t>
+      </w:r>
     </w:p>
     <w:p>
       <w:pPr>
@@ -7208,11 +7640,6 @@
         </w:rPr>
         <w:t>This software will use Google open-id authentication for web interface.</w:t>
       </w:r>
-    </w:p>
-    <w:p>
-      <w:pPr>
-        <w:pStyle w:val="Heading1"/>
-      </w:pPr>
     </w:p>
     <w:p>
       <w:pPr>
@@ -7521,15 +7948,22 @@
           <w:rFonts w:ascii="Arial" w:hAnsi="Arial" w:cs="Arial"/>
           <w:b/>
         </w:rPr>
-        <w:lastRenderedPageBreak/>
         <w:t>Programming C#</w:t>
       </w:r>
       <w:r>
         <w:rPr>
           <w:rFonts w:ascii="Arial" w:hAnsi="Arial" w:cs="Arial"/>
         </w:rPr>
-        <w:t xml:space="preserve"> - E. R. Balaguruswamy</w:t>
-      </w:r>
+        <w:t xml:space="preserve"> - E. R. </w:t>
+      </w:r>
+      <w:proofErr w:type="spellStart"/>
+      <w:r>
+        <w:rPr>
+          <w:rFonts w:ascii="Arial" w:hAnsi="Arial" w:cs="Arial"/>
+        </w:rPr>
+        <w:t>Balaguruswamy</w:t>
+      </w:r>
+      <w:proofErr w:type="spellEnd"/>
     </w:p>
     <w:sectPr>
       <w:footerReference w:type="default" r:id="rId33"/>
@@ -7609,7 +8043,7 @@
           <w:rPr>
             <w:noProof/>
           </w:rPr>
-          <w:t>2</w:t>
+          <w:t>28</w:t>
         </w:r>
         <w:r>
           <w:rPr>
@@ -7676,7 +8110,7 @@
         <v:path o:extrusionok="f" gradientshapeok="t" o:connecttype="rect"/>
         <o:lock v:ext="edit" aspectratio="t"/>
       </v:shapetype>
-      <v:shape id="_x0000_i1030" type="#_x0000_t75" style="width:11.4pt;height:11.4pt" o:bullet="t">
+      <v:shape id="_x0000_i1034" type="#_x0000_t75" style="width:11.4pt;height:11.4pt" o:bullet="t">
         <v:imagedata r:id="rId1" o:title="msoD"/>
       </v:shape>
     </w:pict>
@@ -13233,7 +13667,7 @@
 </file>
 
 <file path=customXml/itemProps1.xml><?xml version="1.0" encoding="utf-8"?>
-<ds:datastoreItem xmlns:ds="http://schemas.openxmlformats.org/officeDocument/2006/customXml" ds:itemID="{6B49D449-5975-4933-AE0A-E18440ED8143}">
+<ds:datastoreItem xmlns:ds="http://schemas.openxmlformats.org/officeDocument/2006/customXml" ds:itemID="{4665189F-B7F5-48E4-B6F2-35E8CB83A5A3}">
   <ds:schemaRefs>
     <ds:schemaRef ds:uri="http://schemas.openxmlformats.org/officeDocument/2006/bibliography"/>
   </ds:schemaRefs>

</xml_diff>

<commit_message>
added list of reports
</commit_message>
<xml_diff>
--- a/report/ESCMS-synopsis.docx
+++ b/report/ESCMS-synopsis.docx
@@ -16954,8 +16954,6 @@
       <w:r>
         <w:t xml:space="preserve"> </w:t>
       </w:r>
-      <w:bookmarkStart w:id="70" w:name="_GoBack"/>
-      <w:bookmarkEnd w:id="70"/>
       <w:r>
         <w:t>main modules:</w:t>
       </w:r>
@@ -22573,7 +22571,12 @@
         <w:spacing w:line="288" w:lineRule="auto"/>
       </w:pPr>
       <w:r>
-        <w:t>Results &amp; Grade report can be generated</w:t>
+        <w:t>Locality wise connection</w:t>
+      </w:r>
+      <w:bookmarkStart w:id="70" w:name="_GoBack"/>
+      <w:bookmarkEnd w:id="70"/>
+      <w:r>
+        <w:t xml:space="preserve"> report can be generated</w:t>
       </w:r>
     </w:p>
     <w:p>
@@ -22586,7 +22589,13 @@
         <w:spacing w:line="288" w:lineRule="auto"/>
       </w:pPr>
       <w:r>
-        <w:t>Class toppers will be  given a certificate as a token of appreciation</w:t>
+        <w:t xml:space="preserve">List of </w:t>
+      </w:r>
+      <w:r>
+        <w:t>New connections</w:t>
+      </w:r>
+      <w:r>
+        <w:t xml:space="preserve"> can be generated</w:t>
       </w:r>
     </w:p>
     <w:p>
@@ -22599,7 +22608,13 @@
         <w:spacing w:line="288" w:lineRule="auto"/>
       </w:pPr>
       <w:r>
-        <w:t>List of students can be generated</w:t>
+        <w:t xml:space="preserve">List of </w:t>
+      </w:r>
+      <w:r>
+        <w:t>Customers</w:t>
+      </w:r>
+      <w:r>
+        <w:t xml:space="preserve"> can be generated</w:t>
       </w:r>
     </w:p>
     <w:p>
@@ -22612,7 +22627,13 @@
         <w:spacing w:line="288" w:lineRule="auto"/>
       </w:pPr>
       <w:r>
-        <w:t>List of teachers can be generated</w:t>
+        <w:t xml:space="preserve">List of </w:t>
+      </w:r>
+      <w:r>
+        <w:t>Vendors</w:t>
+      </w:r>
+      <w:r>
+        <w:t xml:space="preserve"> can be generated</w:t>
       </w:r>
     </w:p>
     <w:p>
@@ -22625,7 +22646,10 @@
         <w:spacing w:line="288" w:lineRule="auto"/>
       </w:pPr>
       <w:r>
-        <w:t>List of courses can be generated</w:t>
+        <w:t>Connection</w:t>
+      </w:r>
+      <w:r>
+        <w:t xml:space="preserve"> details can be generated</w:t>
       </w:r>
     </w:p>
     <w:p>
@@ -22638,7 +22662,7 @@
         <w:spacing w:line="288" w:lineRule="auto"/>
       </w:pPr>
       <w:r>
-        <w:t>Course details can be generated</w:t>
+        <w:t>Fund details can be generated</w:t>
       </w:r>
     </w:p>
     <w:p>
@@ -22651,20 +22675,7 @@
         <w:spacing w:line="288" w:lineRule="auto"/>
       </w:pPr>
       <w:r>
-        <w:t>Fund details can be generated</w:t>
-      </w:r>
-    </w:p>
-    <w:p>
-      <w:pPr>
-        <w:pStyle w:val="ListParagraph"/>
-        <w:numPr>
-          <w:ilvl w:val="0"/>
-          <w:numId w:val="28"/>
-        </w:numPr>
-        <w:spacing w:line="288" w:lineRule="auto"/>
-      </w:pPr>
-      <w:r>
-        <w:t>Yearly donation report can be generated</w:t>
+        <w:t>Yearly report can be generated</w:t>
       </w:r>
     </w:p>
     <w:p>
@@ -23177,7 +23188,7 @@
           <w:rPr>
             <w:noProof/>
           </w:rPr>
-          <w:t>33</w:t>
+          <w:t>37</w:t>
         </w:r>
         <w:r>
           <w:rPr>
@@ -23244,7 +23255,7 @@
         <v:path o:extrusionok="f" gradientshapeok="t" o:connecttype="rect"/>
         <o:lock v:ext="edit" aspectratio="t"/>
       </v:shapetype>
-      <v:shape id="_x0000_i1044" type="#_x0000_t75" style="width:11.4pt;height:11.4pt" o:bullet="t">
+      <v:shape id="_x0000_i1045" type="#_x0000_t75" style="width:11.4pt;height:11.4pt" o:bullet="t">
         <v:imagedata r:id="rId1" o:title="msoD"/>
       </v:shape>
     </w:pict>
@@ -28916,7 +28927,7 @@
 </file>
 
 <file path=customXml/itemProps1.xml><?xml version="1.0" encoding="utf-8"?>
-<ds:datastoreItem xmlns:ds="http://schemas.openxmlformats.org/officeDocument/2006/customXml" ds:itemID="{DB2AB249-7283-474D-9BC2-F7BC2491A8CF}">
+<ds:datastoreItem xmlns:ds="http://schemas.openxmlformats.org/officeDocument/2006/customXml" ds:itemID="{A343894B-1BAC-4BCD-B4EE-BF7A8374C2D2}">
   <ds:schemaRefs>
     <ds:schemaRef ds:uri="http://schemas.openxmlformats.org/officeDocument/2006/bibliography"/>
   </ds:schemaRefs>

</xml_diff>